<commit_message>
se realizan ajustes finales
se realizan ajustes finales
</commit_message>
<xml_diff>
--- a/fuentes/52450480_CF01_DU.docx
+++ b/fuentes/52450480_CF01_DU.docx
@@ -1,6 +1,6 @@
 
 <file path=word/document.xml><?xml version="1.0" encoding="utf-8"?>
-<w:document xmlns:wpc="http://schemas.microsoft.com/office/word/2010/wordprocessingCanvas" xmlns:cx="http://schemas.microsoft.com/office/drawing/2014/chartex" xmlns:cx1="http://schemas.microsoft.com/office/drawing/2015/9/8/chartex" xmlns:cx2="http://schemas.microsoft.com/office/drawing/2015/10/21/chartex" xmlns:cx3="http://schemas.microsoft.com/office/drawing/2016/5/9/chartex" xmlns:cx4="http://schemas.microsoft.com/office/drawing/2016/5/10/chartex" xmlns:cx5="http://schemas.microsoft.com/office/drawing/2016/5/11/chartex" xmlns:cx6="http://schemas.microsoft.com/office/drawing/2016/5/12/chartex" xmlns:cx7="http://schemas.microsoft.com/office/drawing/2016/5/13/chartex" xmlns:cx8="http://schemas.microsoft.com/office/drawing/2016/5/14/chartex" xmlns:mc="http://schemas.openxmlformats.org/markup-compatibility/2006" xmlns:aink="http://schemas.microsoft.com/office/drawing/2016/ink" xmlns:am3d="http://schemas.microsoft.com/office/drawing/2017/model3d" xmlns:o="urn:schemas-microsoft-com:office:office" xmlns:oel="http://schemas.microsoft.com/office/2019/extlst" xmlns:r="http://schemas.openxmlformats.org/officeDocument/2006/relationships" xmlns:m="http://schemas.openxmlformats.org/officeDocument/2006/math" xmlns:v="urn:schemas-microsoft-com:vml" xmlns:wp14="http://schemas.microsoft.com/office/word/2010/wordprocessingDrawing" xmlns:wp="http://schemas.openxmlformats.org/drawingml/2006/wordprocessingDrawing" xmlns:w10="urn:schemas-microsoft-com:office:word" xmlns:w="http://schemas.openxmlformats.org/wordprocessingml/2006/main" xmlns:w14="http://schemas.microsoft.com/office/word/2010/wordml" xmlns:w15="http://schemas.microsoft.com/office/word/2012/wordml" xmlns:w16cex="http://schemas.microsoft.com/office/word/2018/wordml/cex" xmlns:w16cid="http://schemas.microsoft.com/office/word/2016/wordml/cid" xmlns:w16="http://schemas.microsoft.com/office/word/2018/wordml" xmlns:w16sdtdh="http://schemas.microsoft.com/office/word/2020/wordml/sdtdatahash" xmlns:w16se="http://schemas.microsoft.com/office/word/2015/wordml/symex" xmlns:wpg="http://schemas.microsoft.com/office/word/2010/wordprocessingGroup" xmlns:wpi="http://schemas.microsoft.com/office/word/2010/wordprocessingInk" xmlns:wne="http://schemas.microsoft.com/office/word/2006/wordml" xmlns:wps="http://schemas.microsoft.com/office/word/2010/wordprocessingShape" mc:Ignorable="w14 w15 w16se w16cid w16 w16cex w16sdtdh wp14">
+<w:document xmlns:wpc="http://schemas.microsoft.com/office/word/2010/wordprocessingCanvas" xmlns:cx="http://schemas.microsoft.com/office/drawing/2014/chartex" xmlns:cx1="http://schemas.microsoft.com/office/drawing/2015/9/8/chartex" xmlns:cx2="http://schemas.microsoft.com/office/drawing/2015/10/21/chartex" xmlns:cx3="http://schemas.microsoft.com/office/drawing/2016/5/9/chartex" xmlns:cx4="http://schemas.microsoft.com/office/drawing/2016/5/10/chartex" xmlns:cx5="http://schemas.microsoft.com/office/drawing/2016/5/11/chartex" xmlns:cx6="http://schemas.microsoft.com/office/drawing/2016/5/12/chartex" xmlns:cx7="http://schemas.microsoft.com/office/drawing/2016/5/13/chartex" xmlns:cx8="http://schemas.microsoft.com/office/drawing/2016/5/14/chartex" xmlns:mc="http://schemas.openxmlformats.org/markup-compatibility/2006" xmlns:aink="http://schemas.microsoft.com/office/drawing/2016/ink" xmlns:am3d="http://schemas.microsoft.com/office/drawing/2017/model3d" xmlns:o="urn:schemas-microsoft-com:office:office" xmlns:oel="http://schemas.microsoft.com/office/2019/extlst" xmlns:r="http://schemas.openxmlformats.org/officeDocument/2006/relationships" xmlns:m="http://schemas.openxmlformats.org/officeDocument/2006/math" xmlns:v="urn:schemas-microsoft-com:vml" xmlns:wp14="http://schemas.microsoft.com/office/word/2010/wordprocessingDrawing" xmlns:wp="http://schemas.openxmlformats.org/drawingml/2006/wordprocessingDrawing" xmlns:w10="urn:schemas-microsoft-com:office:word" xmlns:w="http://schemas.openxmlformats.org/wordprocessingml/2006/main" xmlns:w14="http://schemas.microsoft.com/office/word/2010/wordml" xmlns:w15="http://schemas.microsoft.com/office/word/2012/wordml" xmlns:w16cex="http://schemas.microsoft.com/office/word/2018/wordml/cex" xmlns:w16cid="http://schemas.microsoft.com/office/word/2016/wordml/cid" xmlns:w16="http://schemas.microsoft.com/office/word/2018/wordml" xmlns:w16du="http://schemas.microsoft.com/office/word/2023/wordml/word16du" xmlns:w16sdtdh="http://schemas.microsoft.com/office/word/2020/wordml/sdtdatahash" xmlns:w16sdtfl="http://schemas.microsoft.com/office/word/2024/wordml/sdtformatlock" xmlns:w16se="http://schemas.microsoft.com/office/word/2015/wordml/symex" xmlns:wpg="http://schemas.microsoft.com/office/word/2010/wordprocessingGroup" xmlns:wpi="http://schemas.microsoft.com/office/word/2010/wordprocessingInk" xmlns:wne="http://schemas.microsoft.com/office/word/2006/wordml" xmlns:wps="http://schemas.microsoft.com/office/word/2010/wordprocessingShape" mc:Ignorable="w14 w15 w16se w16cid w16 w16cex w16sdtdh w16sdtfl w16du wp14">
   <w:body>
     <w:p>
       <w:pPr>
@@ -205,9 +205,9 @@
               </wp:anchor>
             </w:drawing>
           </mc:Choice>
-          <mc:Fallback xmlns:w16sdtfl="http://schemas.microsoft.com/office/word/2024/wordml/sdtformatlock" xmlns:w16du="http://schemas.microsoft.com/office/word/2023/wordml/word16du">
+          <mc:Fallback xmlns:asvg="http://schemas.microsoft.com/office/drawing/2016/SVG/main" xmlns:a14="http://schemas.microsoft.com/office/drawing/2010/main" xmlns:pic="http://schemas.openxmlformats.org/drawingml/2006/picture" xmlns:adec="http://schemas.microsoft.com/office/drawing/2017/decorative" xmlns:a="http://schemas.openxmlformats.org/drawingml/2006/main">
             <w:pict>
-              <v:rect w14:anchorId="3617F850" id="Rectángulo 3" o:spid="_x0000_s1026" style="position:absolute;margin-left:-55.95pt;margin-top:26.4pt;width:613.85pt;height:164.25pt;z-index:-251655168;visibility:visible;mso-wrap-style:square;mso-height-percent:0;mso-wrap-distance-left:9pt;mso-wrap-distance-top:0;mso-wrap-distance-right:9pt;mso-wrap-distance-bottom:0;mso-position-horizontal:absolute;mso-position-horizontal-relative:text;mso-position-vertical:absolute;mso-position-vertical-relative:text;mso-height-percent:0;mso-height-relative:margin;v-text-anchor:middle" o:gfxdata="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" fillcolor="#00314d" stroked="f" strokeweight="1pt"/>
+              <v:rect id="Rectángulo 3" style="position:absolute;margin-left:-55.95pt;margin-top:26.4pt;width:613.85pt;height:164.25pt;z-index:-251655168;visibility:visible;mso-wrap-style:square;mso-height-percent:0;mso-wrap-distance-left:9pt;mso-wrap-distance-top:0;mso-wrap-distance-right:9pt;mso-wrap-distance-bottom:0;mso-position-horizontal:absolute;mso-position-horizontal-relative:text;mso-position-vertical:absolute;mso-position-vertical-relative:text;mso-height-percent:0;mso-height-relative:margin;v-text-anchor:middle" o:spid="_x0000_s1026" fillcolor="#00314d" stroked="f" strokeweight="1pt" w14:anchorId="3617F850" o:gfxdata="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"/>
             </w:pict>
           </mc:Fallback>
         </mc:AlternateContent>
@@ -515,7 +515,7 @@
           <w:kern w:val="0"/>
           <w14:ligatures w14:val="none"/>
         </w:rPr>
-        <w:t>junio</w:t>
+        <w:t>J</w:t>
       </w:r>
       <w:r>
         <w:rPr>
@@ -526,7 +526,7 @@
           <w:kern w:val="0"/>
           <w14:ligatures w14:val="none"/>
         </w:rPr>
-        <w:t xml:space="preserve"> 202</w:t>
+        <w:t>unio</w:t>
       </w:r>
       <w:r>
         <w:rPr>
@@ -537,6 +537,17 @@
           <w:kern w:val="0"/>
           <w14:ligatures w14:val="none"/>
         </w:rPr>
+        <w:t xml:space="preserve"> 202</w:t>
+      </w:r>
+      <w:r>
+        <w:rPr>
+          <w:rFonts w:ascii="Calibri" w:hAnsi="Calibri"/>
+          <w:b/>
+          <w:bCs/>
+          <w:color w:val="000000" w:themeColor="text1"/>
+          <w:kern w:val="0"/>
+          <w14:ligatures w14:val="none"/>
+        </w:rPr>
         <w:t>5</w:t>
       </w:r>
       <w:r>
@@ -546,12 +557,12 @@
     <w:sdt>
       <w:sdtPr>
         <w:rPr>
-          <w:rFonts w:asciiTheme="minorHAnsi" w:eastAsiaTheme="minorHAnsi" w:hAnsiTheme="minorHAnsi" w:cstheme="minorBidi"/>
+          <w:rFonts w:asciiTheme="minorHAnsi" w:eastAsiaTheme="minorEastAsia" w:hAnsiTheme="minorHAnsi" w:cstheme="minorBidi"/>
           <w:b w:val="0"/>
           <w:color w:val="auto"/>
           <w:kern w:val="2"/>
           <w:sz w:val="28"/>
-          <w:szCs w:val="22"/>
+          <w:szCs w:val="28"/>
           <w:lang w:eastAsia="en-US"/>
           <w14:ligatures w14:val="standardContextual"/>
         </w:rPr>
@@ -561,11 +572,6 @@
           <w:docPartUnique/>
         </w:docPartObj>
       </w:sdtPr>
-      <w:sdtEndPr>
-        <w:rPr>
-          <w:bCs/>
-        </w:rPr>
-      </w:sdtEndPr>
       <w:sdtContent>
         <w:p>
           <w:pPr>
@@ -589,7 +595,7 @@
               <w:noProof/>
               <w:sz w:val="24"/>
               <w:szCs w:val="24"/>
-              <w:lang w:val="es-ES" w:eastAsia="es-ES"/>
+              <w:lang w:eastAsia="es-CO"/>
             </w:rPr>
           </w:pPr>
           <w:r>
@@ -601,7 +607,7 @@
           <w:r>
             <w:fldChar w:fldCharType="separate"/>
           </w:r>
-          <w:hyperlink w:anchor="_Toc199510284" w:history="1">
+          <w:hyperlink w:anchor="_Toc200494458" w:history="1">
             <w:r>
               <w:rPr>
                 <w:rStyle w:val="Hipervnculo"/>
@@ -628,7 +634,7 @@
                 <w:noProof/>
                 <w:webHidden/>
               </w:rPr>
-              <w:instrText xml:space="preserve"> PAGEREF _Toc199510284 \h </w:instrText>
+              <w:instrText xml:space="preserve"> PAGEREF _Toc200494458 \h </w:instrText>
             </w:r>
             <w:r>
               <w:rPr>
@@ -671,10 +677,10 @@
               <w:noProof/>
               <w:sz w:val="24"/>
               <w:szCs w:val="24"/>
-              <w:lang w:val="es-ES" w:eastAsia="es-ES"/>
+              <w:lang w:eastAsia="es-CO"/>
             </w:rPr>
           </w:pPr>
-          <w:hyperlink w:anchor="_Toc199510285" w:history="1">
+          <w:hyperlink w:anchor="_Toc200494459" w:history="1">
             <w:r>
               <w:rPr>
                 <w:rStyle w:val="Hipervnculo"/>
@@ -688,7 +694,7 @@
                 <w:noProof/>
                 <w:sz w:val="24"/>
                 <w:szCs w:val="24"/>
-                <w:lang w:val="es-ES" w:eastAsia="es-ES"/>
+                <w:lang w:eastAsia="es-CO"/>
               </w:rPr>
               <w:tab/>
             </w:r>
@@ -718,7 +724,7 @@
                 <w:noProof/>
                 <w:webHidden/>
               </w:rPr>
-              <w:instrText xml:space="preserve"> PAGEREF _Toc199510285 \h </w:instrText>
+              <w:instrText xml:space="preserve"> PAGEREF _Toc200494459 \h </w:instrText>
             </w:r>
             <w:r>
               <w:rPr>
@@ -753,7 +759,7 @@
           <w:pPr>
             <w:pStyle w:val="TDC2"/>
             <w:tabs>
-              <w:tab w:val="left" w:pos="1920"/>
+              <w:tab w:val="left" w:pos="1680"/>
               <w:tab w:val="right" w:leader="dot" w:pos="9962"/>
             </w:tabs>
             <w:rPr>
@@ -761,10 +767,10 @@
               <w:noProof/>
               <w:sz w:val="24"/>
               <w:szCs w:val="24"/>
-              <w:lang w:val="es-ES" w:eastAsia="es-ES"/>
+              <w:lang w:eastAsia="es-CO"/>
             </w:rPr>
           </w:pPr>
-          <w:hyperlink w:anchor="_Toc199510286" w:history="1">
+          <w:hyperlink w:anchor="_Toc200494460" w:history="1">
             <w:r>
               <w:rPr>
                 <w:rStyle w:val="Hipervnculo"/>
@@ -784,7 +790,7 @@
                 <w:noProof/>
                 <w:sz w:val="24"/>
                 <w:szCs w:val="24"/>
-                <w:lang w:val="es-ES" w:eastAsia="es-ES"/>
+                <w:lang w:eastAsia="es-CO"/>
               </w:rPr>
               <w:tab/>
             </w:r>
@@ -814,7 +820,7 @@
                 <w:noProof/>
                 <w:webHidden/>
               </w:rPr>
-              <w:instrText xml:space="preserve"> PAGEREF _Toc199510286 \h </w:instrText>
+              <w:instrText xml:space="preserve"> PAGEREF _Toc200494460 \h </w:instrText>
             </w:r>
             <w:r>
               <w:rPr>
@@ -849,7 +855,7 @@
           <w:pPr>
             <w:pStyle w:val="TDC2"/>
             <w:tabs>
-              <w:tab w:val="left" w:pos="1920"/>
+              <w:tab w:val="left" w:pos="1680"/>
               <w:tab w:val="right" w:leader="dot" w:pos="9962"/>
             </w:tabs>
             <w:rPr>
@@ -857,10 +863,10 @@
               <w:noProof/>
               <w:sz w:val="24"/>
               <w:szCs w:val="24"/>
-              <w:lang w:val="es-ES" w:eastAsia="es-ES"/>
+              <w:lang w:eastAsia="es-CO"/>
             </w:rPr>
           </w:pPr>
-          <w:hyperlink w:anchor="_Toc199510287" w:history="1">
+          <w:hyperlink w:anchor="_Toc200494461" w:history="1">
             <w:r>
               <w:rPr>
                 <w:rStyle w:val="Hipervnculo"/>
@@ -880,7 +886,7 @@
                 <w:noProof/>
                 <w:sz w:val="24"/>
                 <w:szCs w:val="24"/>
-                <w:lang w:val="es-ES" w:eastAsia="es-ES"/>
+                <w:lang w:eastAsia="es-CO"/>
               </w:rPr>
               <w:tab/>
             </w:r>
@@ -910,7 +916,7 @@
                 <w:noProof/>
                 <w:webHidden/>
               </w:rPr>
-              <w:instrText xml:space="preserve"> PAGEREF _Toc199510287 \h </w:instrText>
+              <w:instrText xml:space="preserve"> PAGEREF _Toc200494461 \h </w:instrText>
             </w:r>
             <w:r>
               <w:rPr>
@@ -930,7 +936,7 @@
                 <w:noProof/>
                 <w:webHidden/>
               </w:rPr>
-              <w:t>10</w:t>
+              <w:t>9</w:t>
             </w:r>
             <w:r>
               <w:rPr>
@@ -953,10 +959,10 @@
               <w:noProof/>
               <w:sz w:val="24"/>
               <w:szCs w:val="24"/>
-              <w:lang w:val="es-ES" w:eastAsia="es-ES"/>
+              <w:lang w:eastAsia="es-CO"/>
             </w:rPr>
           </w:pPr>
-          <w:hyperlink w:anchor="_Toc199510288" w:history="1">
+          <w:hyperlink w:anchor="_Toc200494462" w:history="1">
             <w:r>
               <w:rPr>
                 <w:rStyle w:val="Hipervnculo"/>
@@ -970,7 +976,7 @@
                 <w:noProof/>
                 <w:sz w:val="24"/>
                 <w:szCs w:val="24"/>
-                <w:lang w:val="es-ES" w:eastAsia="es-ES"/>
+                <w:lang w:eastAsia="es-CO"/>
               </w:rPr>
               <w:tab/>
             </w:r>
@@ -1000,7 +1006,7 @@
                 <w:noProof/>
                 <w:webHidden/>
               </w:rPr>
-              <w:instrText xml:space="preserve"> PAGEREF _Toc199510288 \h </w:instrText>
+              <w:instrText xml:space="preserve"> PAGEREF _Toc200494462 \h </w:instrText>
             </w:r>
             <w:r>
               <w:rPr>
@@ -1020,7 +1026,7 @@
                 <w:noProof/>
                 <w:webHidden/>
               </w:rPr>
-              <w:t>11</w:t>
+              <w:t>10</w:t>
             </w:r>
             <w:r>
               <w:rPr>
@@ -1043,10 +1049,10 @@
               <w:noProof/>
               <w:sz w:val="24"/>
               <w:szCs w:val="24"/>
-              <w:lang w:val="es-ES" w:eastAsia="es-ES"/>
+              <w:lang w:eastAsia="es-CO"/>
             </w:rPr>
           </w:pPr>
-          <w:hyperlink w:anchor="_Toc199510289" w:history="1">
+          <w:hyperlink w:anchor="_Toc200494463" w:history="1">
             <w:r>
               <w:rPr>
                 <w:rStyle w:val="Hipervnculo"/>
@@ -1066,7 +1072,7 @@
                 <w:noProof/>
                 <w:sz w:val="24"/>
                 <w:szCs w:val="24"/>
-                <w:lang w:val="es-ES" w:eastAsia="es-ES"/>
+                <w:lang w:eastAsia="es-CO"/>
               </w:rPr>
               <w:tab/>
             </w:r>
@@ -1096,7 +1102,7 @@
                 <w:noProof/>
                 <w:webHidden/>
               </w:rPr>
-              <w:instrText xml:space="preserve"> PAGEREF _Toc199510289 \h </w:instrText>
+              <w:instrText xml:space="preserve"> PAGEREF _Toc200494463 \h </w:instrText>
             </w:r>
             <w:r>
               <w:rPr>
@@ -1116,7 +1122,7 @@
                 <w:noProof/>
                 <w:webHidden/>
               </w:rPr>
-              <w:t>11</w:t>
+              <w:t>10</w:t>
             </w:r>
             <w:r>
               <w:rPr>
@@ -1131,7 +1137,7 @@
           <w:pPr>
             <w:pStyle w:val="TDC2"/>
             <w:tabs>
-              <w:tab w:val="left" w:pos="1920"/>
+              <w:tab w:val="left" w:pos="1680"/>
               <w:tab w:val="right" w:leader="dot" w:pos="9962"/>
             </w:tabs>
             <w:rPr>
@@ -1139,10 +1145,10 @@
               <w:noProof/>
               <w:sz w:val="24"/>
               <w:szCs w:val="24"/>
-              <w:lang w:val="es-ES" w:eastAsia="es-ES"/>
+              <w:lang w:eastAsia="es-CO"/>
             </w:rPr>
           </w:pPr>
-          <w:hyperlink w:anchor="_Toc199510290" w:history="1">
+          <w:hyperlink w:anchor="_Toc200494464" w:history="1">
             <w:r>
               <w:rPr>
                 <w:rStyle w:val="Hipervnculo"/>
@@ -1162,7 +1168,7 @@
                 <w:noProof/>
                 <w:sz w:val="24"/>
                 <w:szCs w:val="24"/>
-                <w:lang w:val="es-ES" w:eastAsia="es-ES"/>
+                <w:lang w:eastAsia="es-CO"/>
               </w:rPr>
               <w:tab/>
             </w:r>
@@ -1192,7 +1198,7 @@
                 <w:noProof/>
                 <w:webHidden/>
               </w:rPr>
-              <w:instrText xml:space="preserve"> PAGEREF _Toc199510290 \h </w:instrText>
+              <w:instrText xml:space="preserve"> PAGEREF _Toc200494464 \h </w:instrText>
             </w:r>
             <w:r>
               <w:rPr>
@@ -1212,7 +1218,7 @@
                 <w:noProof/>
                 <w:webHidden/>
               </w:rPr>
-              <w:t>12</w:t>
+              <w:t>11</w:t>
             </w:r>
             <w:r>
               <w:rPr>
@@ -1235,10 +1241,10 @@
               <w:noProof/>
               <w:sz w:val="24"/>
               <w:szCs w:val="24"/>
-              <w:lang w:val="es-ES" w:eastAsia="es-ES"/>
+              <w:lang w:eastAsia="es-CO"/>
             </w:rPr>
           </w:pPr>
-          <w:hyperlink w:anchor="_Toc199510291" w:history="1">
+          <w:hyperlink w:anchor="_Toc200494465" w:history="1">
             <w:r>
               <w:rPr>
                 <w:rStyle w:val="Hipervnculo"/>
@@ -1252,7 +1258,7 @@
                 <w:noProof/>
                 <w:sz w:val="24"/>
                 <w:szCs w:val="24"/>
-                <w:lang w:val="es-ES" w:eastAsia="es-ES"/>
+                <w:lang w:eastAsia="es-CO"/>
               </w:rPr>
               <w:tab/>
             </w:r>
@@ -1282,7 +1288,7 @@
                 <w:noProof/>
                 <w:webHidden/>
               </w:rPr>
-              <w:instrText xml:space="preserve"> PAGEREF _Toc199510291 \h </w:instrText>
+              <w:instrText xml:space="preserve"> PAGEREF _Toc200494465 \h </w:instrText>
             </w:r>
             <w:r>
               <w:rPr>
@@ -1302,7 +1308,7 @@
                 <w:noProof/>
                 <w:webHidden/>
               </w:rPr>
-              <w:t>14</w:t>
+              <w:t>13</w:t>
             </w:r>
             <w:r>
               <w:rPr>
@@ -1325,10 +1331,10 @@
               <w:noProof/>
               <w:sz w:val="24"/>
               <w:szCs w:val="24"/>
-              <w:lang w:val="es-ES" w:eastAsia="es-ES"/>
+              <w:lang w:eastAsia="es-CO"/>
             </w:rPr>
           </w:pPr>
-          <w:hyperlink w:anchor="_Toc199510292" w:history="1">
+          <w:hyperlink w:anchor="_Toc200494466" w:history="1">
             <w:r>
               <w:rPr>
                 <w:rStyle w:val="Hipervnculo"/>
@@ -1348,7 +1354,7 @@
                 <w:noProof/>
                 <w:sz w:val="24"/>
                 <w:szCs w:val="24"/>
-                <w:lang w:val="es-ES" w:eastAsia="es-ES"/>
+                <w:lang w:eastAsia="es-CO"/>
               </w:rPr>
               <w:tab/>
             </w:r>
@@ -1378,7 +1384,7 @@
                 <w:noProof/>
                 <w:webHidden/>
               </w:rPr>
-              <w:instrText xml:space="preserve"> PAGEREF _Toc199510292 \h </w:instrText>
+              <w:instrText xml:space="preserve"> PAGEREF _Toc200494466 \h </w:instrText>
             </w:r>
             <w:r>
               <w:rPr>
@@ -1398,103 +1404,7 @@
                 <w:noProof/>
                 <w:webHidden/>
               </w:rPr>
-              <w:t>14</w:t>
-            </w:r>
-            <w:r>
-              <w:rPr>
-                <w:noProof/>
-                <w:webHidden/>
-              </w:rPr>
-              <w:fldChar w:fldCharType="end"/>
-            </w:r>
-          </w:hyperlink>
-        </w:p>
-        <w:p>
-          <w:pPr>
-            <w:pStyle w:val="TDC2"/>
-            <w:tabs>
-              <w:tab w:val="left" w:pos="1920"/>
-              <w:tab w:val="right" w:leader="dot" w:pos="9962"/>
-            </w:tabs>
-            <w:rPr>
-              <w:rFonts w:eastAsiaTheme="minorEastAsia"/>
-              <w:noProof/>
-              <w:sz w:val="24"/>
-              <w:szCs w:val="24"/>
-              <w:lang w:val="es-ES" w:eastAsia="es-ES"/>
-            </w:rPr>
-          </w:pPr>
-          <w:hyperlink w:anchor="_Toc199510293" w:history="1">
-            <w:r>
-              <w:rPr>
-                <w:rStyle w:val="Hipervnculo"/>
-                <w:noProof/>
-                <w14:scene3d>
-                  <w14:camera w14:prst="orthographicFront"/>
-                  <w14:lightRig w14:rig="threePt" w14:dir="t">
-                    <w14:rot w14:lat="0" w14:lon="0" w14:rev="0"/>
-                  </w14:lightRig>
-                </w14:scene3d>
-              </w:rPr>
-              <w:t>3.2.</w:t>
-            </w:r>
-            <w:r>
-              <w:rPr>
-                <w:rFonts w:eastAsiaTheme="minorEastAsia"/>
-                <w:noProof/>
-                <w:sz w:val="24"/>
-                <w:szCs w:val="24"/>
-                <w:lang w:val="es-ES" w:eastAsia="es-ES"/>
-              </w:rPr>
-              <w:tab/>
-            </w:r>
-            <w:r>
-              <w:rPr>
-                <w:rStyle w:val="Hipervnculo"/>
-                <w:noProof/>
-              </w:rPr>
-              <w:t>Sintéticos</w:t>
-            </w:r>
-            <w:r>
-              <w:rPr>
-                <w:noProof/>
-                <w:webHidden/>
-              </w:rPr>
-              <w:tab/>
-            </w:r>
-            <w:r>
-              <w:rPr>
-                <w:noProof/>
-                <w:webHidden/>
-              </w:rPr>
-              <w:fldChar w:fldCharType="begin"/>
-            </w:r>
-            <w:r>
-              <w:rPr>
-                <w:noProof/>
-                <w:webHidden/>
-              </w:rPr>
-              <w:instrText xml:space="preserve"> PAGEREF _Toc199510293 \h </w:instrText>
-            </w:r>
-            <w:r>
-              <w:rPr>
-                <w:noProof/>
-                <w:webHidden/>
-              </w:rPr>
-            </w:r>
-            <w:r>
-              <w:rPr>
-                <w:noProof/>
-                <w:webHidden/>
-              </w:rPr>
-              <w:fldChar w:fldCharType="separate"/>
-            </w:r>
-            <w:r>
-              <w:rPr>
-                <w:noProof/>
-                <w:webHidden/>
-              </w:rPr>
-              <w:t>17</w:t>
+              <w:t>13</w:t>
             </w:r>
             <w:r>
               <w:rPr>
@@ -1517,10 +1427,10 @@
               <w:noProof/>
               <w:sz w:val="24"/>
               <w:szCs w:val="24"/>
-              <w:lang w:val="es-ES" w:eastAsia="es-ES"/>
+              <w:lang w:eastAsia="es-CO"/>
             </w:rPr>
           </w:pPr>
-          <w:hyperlink w:anchor="_Toc199510294" w:history="1">
+          <w:hyperlink w:anchor="_Toc200494467" w:history="1">
             <w:r>
               <w:rPr>
                 <w:rStyle w:val="Hipervnculo"/>
@@ -1532,7 +1442,7 @@
                   </w14:lightRig>
                 </w14:scene3d>
               </w:rPr>
-              <w:t>3.3.</w:t>
+              <w:t>3.2.</w:t>
             </w:r>
             <w:r>
               <w:rPr>
@@ -1540,7 +1450,7 @@
                 <w:noProof/>
                 <w:sz w:val="24"/>
                 <w:szCs w:val="24"/>
-                <w:lang w:val="es-ES" w:eastAsia="es-ES"/>
+                <w:lang w:eastAsia="es-CO"/>
               </w:rPr>
               <w:tab/>
             </w:r>
@@ -1549,7 +1459,7 @@
                 <w:rStyle w:val="Hipervnculo"/>
                 <w:noProof/>
               </w:rPr>
-              <w:t>Textiles</w:t>
+              <w:t>Sintéticos</w:t>
             </w:r>
             <w:r>
               <w:rPr>
@@ -1570,7 +1480,7 @@
                 <w:noProof/>
                 <w:webHidden/>
               </w:rPr>
-              <w:instrText xml:space="preserve"> PAGEREF _Toc199510294 \h </w:instrText>
+              <w:instrText xml:space="preserve"> PAGEREF _Toc200494467 \h </w:instrText>
             </w:r>
             <w:r>
               <w:rPr>
@@ -1590,7 +1500,7 @@
                 <w:noProof/>
                 <w:webHidden/>
               </w:rPr>
-              <w:t>20</w:t>
+              <w:t>16</w:t>
             </w:r>
             <w:r>
               <w:rPr>
@@ -1605,7 +1515,7 @@
           <w:pPr>
             <w:pStyle w:val="TDC2"/>
             <w:tabs>
-              <w:tab w:val="left" w:pos="1920"/>
+              <w:tab w:val="left" w:pos="1680"/>
               <w:tab w:val="right" w:leader="dot" w:pos="9962"/>
             </w:tabs>
             <w:rPr>
@@ -1613,10 +1523,10 @@
               <w:noProof/>
               <w:sz w:val="24"/>
               <w:szCs w:val="24"/>
-              <w:lang w:val="es-ES" w:eastAsia="es-ES"/>
+              <w:lang w:eastAsia="es-CO"/>
             </w:rPr>
           </w:pPr>
-          <w:hyperlink w:anchor="_Toc199510295" w:history="1">
+          <w:hyperlink w:anchor="_Toc200494468" w:history="1">
             <w:r>
               <w:rPr>
                 <w:rStyle w:val="Hipervnculo"/>
@@ -1628,7 +1538,7 @@
                   </w14:lightRig>
                 </w14:scene3d>
               </w:rPr>
-              <w:t>3.4.</w:t>
+              <w:t>3.3.</w:t>
             </w:r>
             <w:r>
               <w:rPr>
@@ -1636,7 +1546,7 @@
                 <w:noProof/>
                 <w:sz w:val="24"/>
                 <w:szCs w:val="24"/>
-                <w:lang w:val="es-ES" w:eastAsia="es-ES"/>
+                <w:lang w:eastAsia="es-CO"/>
               </w:rPr>
               <w:tab/>
             </w:r>
@@ -1645,6 +1555,102 @@
                 <w:rStyle w:val="Hipervnculo"/>
                 <w:noProof/>
               </w:rPr>
+              <w:t>Textiles</w:t>
+            </w:r>
+            <w:r>
+              <w:rPr>
+                <w:noProof/>
+                <w:webHidden/>
+              </w:rPr>
+              <w:tab/>
+            </w:r>
+            <w:r>
+              <w:rPr>
+                <w:noProof/>
+                <w:webHidden/>
+              </w:rPr>
+              <w:fldChar w:fldCharType="begin"/>
+            </w:r>
+            <w:r>
+              <w:rPr>
+                <w:noProof/>
+                <w:webHidden/>
+              </w:rPr>
+              <w:instrText xml:space="preserve"> PAGEREF _Toc200494468 \h </w:instrText>
+            </w:r>
+            <w:r>
+              <w:rPr>
+                <w:noProof/>
+                <w:webHidden/>
+              </w:rPr>
+            </w:r>
+            <w:r>
+              <w:rPr>
+                <w:noProof/>
+                <w:webHidden/>
+              </w:rPr>
+              <w:fldChar w:fldCharType="separate"/>
+            </w:r>
+            <w:r>
+              <w:rPr>
+                <w:noProof/>
+                <w:webHidden/>
+              </w:rPr>
+              <w:t>19</w:t>
+            </w:r>
+            <w:r>
+              <w:rPr>
+                <w:noProof/>
+                <w:webHidden/>
+              </w:rPr>
+              <w:fldChar w:fldCharType="end"/>
+            </w:r>
+          </w:hyperlink>
+        </w:p>
+        <w:p>
+          <w:pPr>
+            <w:pStyle w:val="TDC2"/>
+            <w:tabs>
+              <w:tab w:val="left" w:pos="1680"/>
+              <w:tab w:val="right" w:leader="dot" w:pos="9962"/>
+            </w:tabs>
+            <w:rPr>
+              <w:rFonts w:eastAsiaTheme="minorEastAsia"/>
+              <w:noProof/>
+              <w:sz w:val="24"/>
+              <w:szCs w:val="24"/>
+              <w:lang w:eastAsia="es-CO"/>
+            </w:rPr>
+          </w:pPr>
+          <w:hyperlink w:anchor="_Toc200494469" w:history="1">
+            <w:r>
+              <w:rPr>
+                <w:rStyle w:val="Hipervnculo"/>
+                <w:noProof/>
+                <w14:scene3d>
+                  <w14:camera w14:prst="orthographicFront"/>
+                  <w14:lightRig w14:rig="threePt" w14:dir="t">
+                    <w14:rot w14:lat="0" w14:lon="0" w14:rev="0"/>
+                  </w14:lightRig>
+                </w14:scene3d>
+              </w:rPr>
+              <w:t>3.4.</w:t>
+            </w:r>
+            <w:r>
+              <w:rPr>
+                <w:rFonts w:eastAsiaTheme="minorEastAsia"/>
+                <w:noProof/>
+                <w:sz w:val="24"/>
+                <w:szCs w:val="24"/>
+                <w:lang w:eastAsia="es-CO"/>
+              </w:rPr>
+              <w:tab/>
+            </w:r>
+            <w:r>
+              <w:rPr>
+                <w:rStyle w:val="Hipervnculo"/>
+                <w:noProof/>
+              </w:rPr>
               <w:t>Suelas</w:t>
             </w:r>
             <w:r>
@@ -1666,7 +1672,7 @@
                 <w:noProof/>
                 <w:webHidden/>
               </w:rPr>
-              <w:instrText xml:space="preserve"> PAGEREF _Toc199510295 \h </w:instrText>
+              <w:instrText xml:space="preserve"> PAGEREF _Toc200494469 \h </w:instrText>
             </w:r>
             <w:r>
               <w:rPr>
@@ -1686,7 +1692,7 @@
                 <w:noProof/>
                 <w:webHidden/>
               </w:rPr>
-              <w:t>22</w:t>
+              <w:t>21</w:t>
             </w:r>
             <w:r>
               <w:rPr>
@@ -1709,10 +1715,10 @@
               <w:noProof/>
               <w:sz w:val="24"/>
               <w:szCs w:val="24"/>
-              <w:lang w:val="es-ES" w:eastAsia="es-ES"/>
+              <w:lang w:eastAsia="es-CO"/>
             </w:rPr>
           </w:pPr>
-          <w:hyperlink w:anchor="_Toc199510296" w:history="1">
+          <w:hyperlink w:anchor="_Toc200494470" w:history="1">
             <w:r>
               <w:rPr>
                 <w:rStyle w:val="Hipervnculo"/>
@@ -1726,7 +1732,7 @@
                 <w:noProof/>
                 <w:sz w:val="24"/>
                 <w:szCs w:val="24"/>
-                <w:lang w:val="es-ES" w:eastAsia="es-ES"/>
+                <w:lang w:eastAsia="es-CO"/>
               </w:rPr>
               <w:tab/>
             </w:r>
@@ -1756,7 +1762,7 @@
                 <w:noProof/>
                 <w:webHidden/>
               </w:rPr>
-              <w:instrText xml:space="preserve"> PAGEREF _Toc199510296 \h </w:instrText>
+              <w:instrText xml:space="preserve"> PAGEREF _Toc200494470 \h </w:instrText>
             </w:r>
             <w:r>
               <w:rPr>
@@ -1776,103 +1782,7 @@
                 <w:noProof/>
                 <w:webHidden/>
               </w:rPr>
-              <w:t>24</w:t>
-            </w:r>
-            <w:r>
-              <w:rPr>
-                <w:noProof/>
-                <w:webHidden/>
-              </w:rPr>
-              <w:fldChar w:fldCharType="end"/>
-            </w:r>
-          </w:hyperlink>
-        </w:p>
-        <w:p>
-          <w:pPr>
-            <w:pStyle w:val="TDC2"/>
-            <w:tabs>
-              <w:tab w:val="left" w:pos="1920"/>
-              <w:tab w:val="right" w:leader="dot" w:pos="9962"/>
-            </w:tabs>
-            <w:rPr>
-              <w:rFonts w:eastAsiaTheme="minorEastAsia"/>
-              <w:noProof/>
-              <w:sz w:val="24"/>
-              <w:szCs w:val="24"/>
-              <w:lang w:val="es-ES" w:eastAsia="es-ES"/>
-            </w:rPr>
-          </w:pPr>
-          <w:hyperlink w:anchor="_Toc199510297" w:history="1">
-            <w:r>
-              <w:rPr>
-                <w:rStyle w:val="Hipervnculo"/>
-                <w:noProof/>
-                <w14:scene3d>
-                  <w14:camera w14:prst="orthographicFront"/>
-                  <w14:lightRig w14:rig="threePt" w14:dir="t">
-                    <w14:rot w14:lat="0" w14:lon="0" w14:rev="0"/>
-                  </w14:lightRig>
-                </w14:scene3d>
-              </w:rPr>
-              <w:t>4.1.</w:t>
-            </w:r>
-            <w:r>
-              <w:rPr>
-                <w:rFonts w:eastAsiaTheme="minorEastAsia"/>
-                <w:noProof/>
-                <w:sz w:val="24"/>
-                <w:szCs w:val="24"/>
-                <w:lang w:val="es-ES" w:eastAsia="es-ES"/>
-              </w:rPr>
-              <w:tab/>
-            </w:r>
-            <w:r>
-              <w:rPr>
-                <w:rStyle w:val="Hipervnculo"/>
-                <w:noProof/>
-              </w:rPr>
-              <w:t>Diseño y desarrollo del producto</w:t>
-            </w:r>
-            <w:r>
-              <w:rPr>
-                <w:noProof/>
-                <w:webHidden/>
-              </w:rPr>
-              <w:tab/>
-            </w:r>
-            <w:r>
-              <w:rPr>
-                <w:noProof/>
-                <w:webHidden/>
-              </w:rPr>
-              <w:fldChar w:fldCharType="begin"/>
-            </w:r>
-            <w:r>
-              <w:rPr>
-                <w:noProof/>
-                <w:webHidden/>
-              </w:rPr>
-              <w:instrText xml:space="preserve"> PAGEREF _Toc199510297 \h </w:instrText>
-            </w:r>
-            <w:r>
-              <w:rPr>
-                <w:noProof/>
-                <w:webHidden/>
-              </w:rPr>
-            </w:r>
-            <w:r>
-              <w:rPr>
-                <w:noProof/>
-                <w:webHidden/>
-              </w:rPr>
-              <w:fldChar w:fldCharType="separate"/>
-            </w:r>
-            <w:r>
-              <w:rPr>
-                <w:noProof/>
-                <w:webHidden/>
-              </w:rPr>
-              <w:t>24</w:t>
+              <w:t>23</w:t>
             </w:r>
             <w:r>
               <w:rPr>
@@ -1895,10 +1805,10 @@
               <w:noProof/>
               <w:sz w:val="24"/>
               <w:szCs w:val="24"/>
-              <w:lang w:val="es-ES" w:eastAsia="es-ES"/>
+              <w:lang w:eastAsia="es-CO"/>
             </w:rPr>
           </w:pPr>
-          <w:hyperlink w:anchor="_Toc199510298" w:history="1">
+          <w:hyperlink w:anchor="_Toc200494471" w:history="1">
             <w:r>
               <w:rPr>
                 <w:rStyle w:val="Hipervnculo"/>
@@ -1910,7 +1820,7 @@
                   </w14:lightRig>
                 </w14:scene3d>
               </w:rPr>
-              <w:t>4.2.</w:t>
+              <w:t>4.1.</w:t>
             </w:r>
             <w:r>
               <w:rPr>
@@ -1918,7 +1828,7 @@
                 <w:noProof/>
                 <w:sz w:val="24"/>
                 <w:szCs w:val="24"/>
-                <w:lang w:val="es-ES" w:eastAsia="es-ES"/>
+                <w:lang w:eastAsia="es-CO"/>
               </w:rPr>
               <w:tab/>
             </w:r>
@@ -1927,7 +1837,7 @@
                 <w:rStyle w:val="Hipervnculo"/>
                 <w:noProof/>
               </w:rPr>
-              <w:t>Corte de materiales</w:t>
+              <w:t>Diseño y desarrollo del producto</w:t>
             </w:r>
             <w:r>
               <w:rPr>
@@ -1948,7 +1858,7 @@
                 <w:noProof/>
                 <w:webHidden/>
               </w:rPr>
-              <w:instrText xml:space="preserve"> PAGEREF _Toc199510298 \h </w:instrText>
+              <w:instrText xml:space="preserve"> PAGEREF _Toc200494471 \h </w:instrText>
             </w:r>
             <w:r>
               <w:rPr>
@@ -1968,199 +1878,7 @@
                 <w:noProof/>
                 <w:webHidden/>
               </w:rPr>
-              <w:t>25</w:t>
-            </w:r>
-            <w:r>
-              <w:rPr>
-                <w:noProof/>
-                <w:webHidden/>
-              </w:rPr>
-              <w:fldChar w:fldCharType="end"/>
-            </w:r>
-          </w:hyperlink>
-        </w:p>
-        <w:p>
-          <w:pPr>
-            <w:pStyle w:val="TDC2"/>
-            <w:tabs>
-              <w:tab w:val="left" w:pos="1920"/>
-              <w:tab w:val="right" w:leader="dot" w:pos="9962"/>
-            </w:tabs>
-            <w:rPr>
-              <w:rFonts w:eastAsiaTheme="minorEastAsia"/>
-              <w:noProof/>
-              <w:sz w:val="24"/>
-              <w:szCs w:val="24"/>
-              <w:lang w:val="es-ES" w:eastAsia="es-ES"/>
-            </w:rPr>
-          </w:pPr>
-          <w:hyperlink w:anchor="_Toc199510299" w:history="1">
-            <w:r>
-              <w:rPr>
-                <w:rStyle w:val="Hipervnculo"/>
-                <w:noProof/>
-                <w14:scene3d>
-                  <w14:camera w14:prst="orthographicFront"/>
-                  <w14:lightRig w14:rig="threePt" w14:dir="t">
-                    <w14:rot w14:lat="0" w14:lon="0" w14:rev="0"/>
-                  </w14:lightRig>
-                </w14:scene3d>
-              </w:rPr>
-              <w:t>4.3.</w:t>
-            </w:r>
-            <w:r>
-              <w:rPr>
-                <w:rFonts w:eastAsiaTheme="minorEastAsia"/>
-                <w:noProof/>
-                <w:sz w:val="24"/>
-                <w:szCs w:val="24"/>
-                <w:lang w:val="es-ES" w:eastAsia="es-ES"/>
-              </w:rPr>
-              <w:tab/>
-            </w:r>
-            <w:r>
-              <w:rPr>
-                <w:rStyle w:val="Hipervnculo"/>
-                <w:noProof/>
-              </w:rPr>
-              <w:t>Desbaste</w:t>
-            </w:r>
-            <w:r>
-              <w:rPr>
-                <w:noProof/>
-                <w:webHidden/>
-              </w:rPr>
-              <w:tab/>
-            </w:r>
-            <w:r>
-              <w:rPr>
-                <w:noProof/>
-                <w:webHidden/>
-              </w:rPr>
-              <w:fldChar w:fldCharType="begin"/>
-            </w:r>
-            <w:r>
-              <w:rPr>
-                <w:noProof/>
-                <w:webHidden/>
-              </w:rPr>
-              <w:instrText xml:space="preserve"> PAGEREF _Toc199510299 \h </w:instrText>
-            </w:r>
-            <w:r>
-              <w:rPr>
-                <w:noProof/>
-                <w:webHidden/>
-              </w:rPr>
-            </w:r>
-            <w:r>
-              <w:rPr>
-                <w:noProof/>
-                <w:webHidden/>
-              </w:rPr>
-              <w:fldChar w:fldCharType="separate"/>
-            </w:r>
-            <w:r>
-              <w:rPr>
-                <w:noProof/>
-                <w:webHidden/>
-              </w:rPr>
-              <w:t>26</w:t>
-            </w:r>
-            <w:r>
-              <w:rPr>
-                <w:noProof/>
-                <w:webHidden/>
-              </w:rPr>
-              <w:fldChar w:fldCharType="end"/>
-            </w:r>
-          </w:hyperlink>
-        </w:p>
-        <w:p>
-          <w:pPr>
-            <w:pStyle w:val="TDC2"/>
-            <w:tabs>
-              <w:tab w:val="left" w:pos="1920"/>
-              <w:tab w:val="right" w:leader="dot" w:pos="9962"/>
-            </w:tabs>
-            <w:rPr>
-              <w:rFonts w:eastAsiaTheme="minorEastAsia"/>
-              <w:noProof/>
-              <w:sz w:val="24"/>
-              <w:szCs w:val="24"/>
-              <w:lang w:val="es-ES" w:eastAsia="es-ES"/>
-            </w:rPr>
-          </w:pPr>
-          <w:hyperlink w:anchor="_Toc199510300" w:history="1">
-            <w:r>
-              <w:rPr>
-                <w:rStyle w:val="Hipervnculo"/>
-                <w:noProof/>
-                <w14:scene3d>
-                  <w14:camera w14:prst="orthographicFront"/>
-                  <w14:lightRig w14:rig="threePt" w14:dir="t">
-                    <w14:rot w14:lat="0" w14:lon="0" w14:rev="0"/>
-                  </w14:lightRig>
-                </w14:scene3d>
-              </w:rPr>
-              <w:t>4.4.</w:t>
-            </w:r>
-            <w:r>
-              <w:rPr>
-                <w:rFonts w:eastAsiaTheme="minorEastAsia"/>
-                <w:noProof/>
-                <w:sz w:val="24"/>
-                <w:szCs w:val="24"/>
-                <w:lang w:val="es-ES" w:eastAsia="es-ES"/>
-              </w:rPr>
-              <w:tab/>
-            </w:r>
-            <w:r>
-              <w:rPr>
-                <w:rStyle w:val="Hipervnculo"/>
-                <w:noProof/>
-              </w:rPr>
-              <w:t>Armado del calzado</w:t>
-            </w:r>
-            <w:r>
-              <w:rPr>
-                <w:noProof/>
-                <w:webHidden/>
-              </w:rPr>
-              <w:tab/>
-            </w:r>
-            <w:r>
-              <w:rPr>
-                <w:noProof/>
-                <w:webHidden/>
-              </w:rPr>
-              <w:fldChar w:fldCharType="begin"/>
-            </w:r>
-            <w:r>
-              <w:rPr>
-                <w:noProof/>
-                <w:webHidden/>
-              </w:rPr>
-              <w:instrText xml:space="preserve"> PAGEREF _Toc199510300 \h </w:instrText>
-            </w:r>
-            <w:r>
-              <w:rPr>
-                <w:noProof/>
-                <w:webHidden/>
-              </w:rPr>
-            </w:r>
-            <w:r>
-              <w:rPr>
-                <w:noProof/>
-                <w:webHidden/>
-              </w:rPr>
-              <w:fldChar w:fldCharType="separate"/>
-            </w:r>
-            <w:r>
-              <w:rPr>
-                <w:noProof/>
-                <w:webHidden/>
-              </w:rPr>
-              <w:t>27</w:t>
+              <w:t>23</w:t>
             </w:r>
             <w:r>
               <w:rPr>
@@ -2183,10 +1901,10 @@
               <w:noProof/>
               <w:sz w:val="24"/>
               <w:szCs w:val="24"/>
-              <w:lang w:val="es-ES" w:eastAsia="es-ES"/>
+              <w:lang w:eastAsia="es-CO"/>
             </w:rPr>
           </w:pPr>
-          <w:hyperlink w:anchor="_Toc199510301" w:history="1">
+          <w:hyperlink w:anchor="_Toc200494472" w:history="1">
             <w:r>
               <w:rPr>
                 <w:rStyle w:val="Hipervnculo"/>
@@ -2198,7 +1916,7 @@
                   </w14:lightRig>
                 </w14:scene3d>
               </w:rPr>
-              <w:t>4.5.</w:t>
+              <w:t>4.2.</w:t>
             </w:r>
             <w:r>
               <w:rPr>
@@ -2206,7 +1924,7 @@
                 <w:noProof/>
                 <w:sz w:val="24"/>
                 <w:szCs w:val="24"/>
-                <w:lang w:val="es-ES" w:eastAsia="es-ES"/>
+                <w:lang w:eastAsia="es-CO"/>
               </w:rPr>
               <w:tab/>
             </w:r>
@@ -2215,7 +1933,7 @@
                 <w:rStyle w:val="Hipervnculo"/>
                 <w:noProof/>
               </w:rPr>
-              <w:t>Costura del calzado</w:t>
+              <w:t>Corte de materiales</w:t>
             </w:r>
             <w:r>
               <w:rPr>
@@ -2236,7 +1954,7 @@
                 <w:noProof/>
                 <w:webHidden/>
               </w:rPr>
-              <w:instrText xml:space="preserve"> PAGEREF _Toc199510301 \h </w:instrText>
+              <w:instrText xml:space="preserve"> PAGEREF _Toc200494472 \h </w:instrText>
             </w:r>
             <w:r>
               <w:rPr>
@@ -2256,7 +1974,7 @@
                 <w:noProof/>
                 <w:webHidden/>
               </w:rPr>
-              <w:t>27</w:t>
+              <w:t>23</w:t>
             </w:r>
             <w:r>
               <w:rPr>
@@ -2271,7 +1989,7 @@
           <w:pPr>
             <w:pStyle w:val="TDC2"/>
             <w:tabs>
-              <w:tab w:val="left" w:pos="1920"/>
+              <w:tab w:val="left" w:pos="1680"/>
               <w:tab w:val="right" w:leader="dot" w:pos="9962"/>
             </w:tabs>
             <w:rPr>
@@ -2279,10 +1997,10 @@
               <w:noProof/>
               <w:sz w:val="24"/>
               <w:szCs w:val="24"/>
-              <w:lang w:val="es-ES" w:eastAsia="es-ES"/>
+              <w:lang w:eastAsia="es-CO"/>
             </w:rPr>
           </w:pPr>
-          <w:hyperlink w:anchor="_Toc199510302" w:history="1">
+          <w:hyperlink w:anchor="_Toc200494473" w:history="1">
             <w:r>
               <w:rPr>
                 <w:rStyle w:val="Hipervnculo"/>
@@ -2294,7 +2012,7 @@
                   </w14:lightRig>
                 </w14:scene3d>
               </w:rPr>
-              <w:t>4.6.</w:t>
+              <w:t>4.3.</w:t>
             </w:r>
             <w:r>
               <w:rPr>
@@ -2302,7 +2020,7 @@
                 <w:noProof/>
                 <w:sz w:val="24"/>
                 <w:szCs w:val="24"/>
-                <w:lang w:val="es-ES" w:eastAsia="es-ES"/>
+                <w:lang w:eastAsia="es-CO"/>
               </w:rPr>
               <w:tab/>
             </w:r>
@@ -2311,7 +2029,7 @@
                 <w:rStyle w:val="Hipervnculo"/>
                 <w:noProof/>
               </w:rPr>
-              <w:t>Montaje del calzado</w:t>
+              <w:t>Desbaste</w:t>
             </w:r>
             <w:r>
               <w:rPr>
@@ -2332,7 +2050,7 @@
                 <w:noProof/>
                 <w:webHidden/>
               </w:rPr>
-              <w:instrText xml:space="preserve"> PAGEREF _Toc199510302 \h </w:instrText>
+              <w:instrText xml:space="preserve"> PAGEREF _Toc200494473 \h </w:instrText>
             </w:r>
             <w:r>
               <w:rPr>
@@ -2352,7 +2070,7 @@
                 <w:noProof/>
                 <w:webHidden/>
               </w:rPr>
-              <w:t>28</w:t>
+              <w:t>24</w:t>
             </w:r>
             <w:r>
               <w:rPr>
@@ -2367,7 +2085,7 @@
           <w:pPr>
             <w:pStyle w:val="TDC2"/>
             <w:tabs>
-              <w:tab w:val="left" w:pos="1920"/>
+              <w:tab w:val="left" w:pos="1680"/>
               <w:tab w:val="right" w:leader="dot" w:pos="9962"/>
             </w:tabs>
             <w:rPr>
@@ -2375,10 +2093,10 @@
               <w:noProof/>
               <w:sz w:val="24"/>
               <w:szCs w:val="24"/>
-              <w:lang w:val="es-ES" w:eastAsia="es-ES"/>
+              <w:lang w:eastAsia="es-CO"/>
             </w:rPr>
           </w:pPr>
-          <w:hyperlink w:anchor="_Toc199510303" w:history="1">
+          <w:hyperlink w:anchor="_Toc200494474" w:history="1">
             <w:r>
               <w:rPr>
                 <w:rStyle w:val="Hipervnculo"/>
@@ -2390,7 +2108,7 @@
                   </w14:lightRig>
                 </w14:scene3d>
               </w:rPr>
-              <w:t>4.7.</w:t>
+              <w:t>4.4.</w:t>
             </w:r>
             <w:r>
               <w:rPr>
@@ -2398,7 +2116,7 @@
                 <w:noProof/>
                 <w:sz w:val="24"/>
                 <w:szCs w:val="24"/>
-                <w:lang w:val="es-ES" w:eastAsia="es-ES"/>
+                <w:lang w:eastAsia="es-CO"/>
               </w:rPr>
               <w:tab/>
             </w:r>
@@ -2407,6 +2125,294 @@
                 <w:rStyle w:val="Hipervnculo"/>
                 <w:noProof/>
               </w:rPr>
+              <w:t>Armado del calzado</w:t>
+            </w:r>
+            <w:r>
+              <w:rPr>
+                <w:noProof/>
+                <w:webHidden/>
+              </w:rPr>
+              <w:tab/>
+            </w:r>
+            <w:r>
+              <w:rPr>
+                <w:noProof/>
+                <w:webHidden/>
+              </w:rPr>
+              <w:fldChar w:fldCharType="begin"/>
+            </w:r>
+            <w:r>
+              <w:rPr>
+                <w:noProof/>
+                <w:webHidden/>
+              </w:rPr>
+              <w:instrText xml:space="preserve"> PAGEREF _Toc200494474 \h </w:instrText>
+            </w:r>
+            <w:r>
+              <w:rPr>
+                <w:noProof/>
+                <w:webHidden/>
+              </w:rPr>
+            </w:r>
+            <w:r>
+              <w:rPr>
+                <w:noProof/>
+                <w:webHidden/>
+              </w:rPr>
+              <w:fldChar w:fldCharType="separate"/>
+            </w:r>
+            <w:r>
+              <w:rPr>
+                <w:noProof/>
+                <w:webHidden/>
+              </w:rPr>
+              <w:t>25</w:t>
+            </w:r>
+            <w:r>
+              <w:rPr>
+                <w:noProof/>
+                <w:webHidden/>
+              </w:rPr>
+              <w:fldChar w:fldCharType="end"/>
+            </w:r>
+          </w:hyperlink>
+        </w:p>
+        <w:p>
+          <w:pPr>
+            <w:pStyle w:val="TDC2"/>
+            <w:tabs>
+              <w:tab w:val="left" w:pos="1680"/>
+              <w:tab w:val="right" w:leader="dot" w:pos="9962"/>
+            </w:tabs>
+            <w:rPr>
+              <w:rFonts w:eastAsiaTheme="minorEastAsia"/>
+              <w:noProof/>
+              <w:sz w:val="24"/>
+              <w:szCs w:val="24"/>
+              <w:lang w:eastAsia="es-CO"/>
+            </w:rPr>
+          </w:pPr>
+          <w:hyperlink w:anchor="_Toc200494475" w:history="1">
+            <w:r>
+              <w:rPr>
+                <w:rStyle w:val="Hipervnculo"/>
+                <w:noProof/>
+                <w14:scene3d>
+                  <w14:camera w14:prst="orthographicFront"/>
+                  <w14:lightRig w14:rig="threePt" w14:dir="t">
+                    <w14:rot w14:lat="0" w14:lon="0" w14:rev="0"/>
+                  </w14:lightRig>
+                </w14:scene3d>
+              </w:rPr>
+              <w:t>4.5.</w:t>
+            </w:r>
+            <w:r>
+              <w:rPr>
+                <w:rFonts w:eastAsiaTheme="minorEastAsia"/>
+                <w:noProof/>
+                <w:sz w:val="24"/>
+                <w:szCs w:val="24"/>
+                <w:lang w:eastAsia="es-CO"/>
+              </w:rPr>
+              <w:tab/>
+            </w:r>
+            <w:r>
+              <w:rPr>
+                <w:rStyle w:val="Hipervnculo"/>
+                <w:noProof/>
+              </w:rPr>
+              <w:t>Costura del calzado</w:t>
+            </w:r>
+            <w:r>
+              <w:rPr>
+                <w:noProof/>
+                <w:webHidden/>
+              </w:rPr>
+              <w:tab/>
+            </w:r>
+            <w:r>
+              <w:rPr>
+                <w:noProof/>
+                <w:webHidden/>
+              </w:rPr>
+              <w:fldChar w:fldCharType="begin"/>
+            </w:r>
+            <w:r>
+              <w:rPr>
+                <w:noProof/>
+                <w:webHidden/>
+              </w:rPr>
+              <w:instrText xml:space="preserve"> PAGEREF _Toc200494475 \h </w:instrText>
+            </w:r>
+            <w:r>
+              <w:rPr>
+                <w:noProof/>
+                <w:webHidden/>
+              </w:rPr>
+            </w:r>
+            <w:r>
+              <w:rPr>
+                <w:noProof/>
+                <w:webHidden/>
+              </w:rPr>
+              <w:fldChar w:fldCharType="separate"/>
+            </w:r>
+            <w:r>
+              <w:rPr>
+                <w:noProof/>
+                <w:webHidden/>
+              </w:rPr>
+              <w:t>26</w:t>
+            </w:r>
+            <w:r>
+              <w:rPr>
+                <w:noProof/>
+                <w:webHidden/>
+              </w:rPr>
+              <w:fldChar w:fldCharType="end"/>
+            </w:r>
+          </w:hyperlink>
+        </w:p>
+        <w:p>
+          <w:pPr>
+            <w:pStyle w:val="TDC2"/>
+            <w:tabs>
+              <w:tab w:val="left" w:pos="1680"/>
+              <w:tab w:val="right" w:leader="dot" w:pos="9962"/>
+            </w:tabs>
+            <w:rPr>
+              <w:rFonts w:eastAsiaTheme="minorEastAsia"/>
+              <w:noProof/>
+              <w:sz w:val="24"/>
+              <w:szCs w:val="24"/>
+              <w:lang w:eastAsia="es-CO"/>
+            </w:rPr>
+          </w:pPr>
+          <w:hyperlink w:anchor="_Toc200494476" w:history="1">
+            <w:r>
+              <w:rPr>
+                <w:rStyle w:val="Hipervnculo"/>
+                <w:noProof/>
+                <w14:scene3d>
+                  <w14:camera w14:prst="orthographicFront"/>
+                  <w14:lightRig w14:rig="threePt" w14:dir="t">
+                    <w14:rot w14:lat="0" w14:lon="0" w14:rev="0"/>
+                  </w14:lightRig>
+                </w14:scene3d>
+              </w:rPr>
+              <w:t>4.6.</w:t>
+            </w:r>
+            <w:r>
+              <w:rPr>
+                <w:rFonts w:eastAsiaTheme="minorEastAsia"/>
+                <w:noProof/>
+                <w:sz w:val="24"/>
+                <w:szCs w:val="24"/>
+                <w:lang w:eastAsia="es-CO"/>
+              </w:rPr>
+              <w:tab/>
+            </w:r>
+            <w:r>
+              <w:rPr>
+                <w:rStyle w:val="Hipervnculo"/>
+                <w:noProof/>
+              </w:rPr>
+              <w:t>Montaje del calzado</w:t>
+            </w:r>
+            <w:r>
+              <w:rPr>
+                <w:noProof/>
+                <w:webHidden/>
+              </w:rPr>
+              <w:tab/>
+            </w:r>
+            <w:r>
+              <w:rPr>
+                <w:noProof/>
+                <w:webHidden/>
+              </w:rPr>
+              <w:fldChar w:fldCharType="begin"/>
+            </w:r>
+            <w:r>
+              <w:rPr>
+                <w:noProof/>
+                <w:webHidden/>
+              </w:rPr>
+              <w:instrText xml:space="preserve"> PAGEREF _Toc200494476 \h </w:instrText>
+            </w:r>
+            <w:r>
+              <w:rPr>
+                <w:noProof/>
+                <w:webHidden/>
+              </w:rPr>
+            </w:r>
+            <w:r>
+              <w:rPr>
+                <w:noProof/>
+                <w:webHidden/>
+              </w:rPr>
+              <w:fldChar w:fldCharType="separate"/>
+            </w:r>
+            <w:r>
+              <w:rPr>
+                <w:noProof/>
+                <w:webHidden/>
+              </w:rPr>
+              <w:t>27</w:t>
+            </w:r>
+            <w:r>
+              <w:rPr>
+                <w:noProof/>
+                <w:webHidden/>
+              </w:rPr>
+              <w:fldChar w:fldCharType="end"/>
+            </w:r>
+          </w:hyperlink>
+        </w:p>
+        <w:p>
+          <w:pPr>
+            <w:pStyle w:val="TDC2"/>
+            <w:tabs>
+              <w:tab w:val="left" w:pos="1680"/>
+              <w:tab w:val="right" w:leader="dot" w:pos="9962"/>
+            </w:tabs>
+            <w:rPr>
+              <w:rFonts w:eastAsiaTheme="minorEastAsia"/>
+              <w:noProof/>
+              <w:sz w:val="24"/>
+              <w:szCs w:val="24"/>
+              <w:lang w:eastAsia="es-CO"/>
+            </w:rPr>
+          </w:pPr>
+          <w:hyperlink w:anchor="_Toc200494477" w:history="1">
+            <w:r>
+              <w:rPr>
+                <w:rStyle w:val="Hipervnculo"/>
+                <w:noProof/>
+                <w14:scene3d>
+                  <w14:camera w14:prst="orthographicFront"/>
+                  <w14:lightRig w14:rig="threePt" w14:dir="t">
+                    <w14:rot w14:lat="0" w14:lon="0" w14:rev="0"/>
+                  </w14:lightRig>
+                </w14:scene3d>
+              </w:rPr>
+              <w:t>4.7.</w:t>
+            </w:r>
+            <w:r>
+              <w:rPr>
+                <w:rFonts w:eastAsiaTheme="minorEastAsia"/>
+                <w:noProof/>
+                <w:sz w:val="24"/>
+                <w:szCs w:val="24"/>
+                <w:lang w:eastAsia="es-CO"/>
+              </w:rPr>
+              <w:tab/>
+            </w:r>
+            <w:r>
+              <w:rPr>
+                <w:rStyle w:val="Hipervnculo"/>
+                <w:noProof/>
+              </w:rPr>
               <w:t>Acabado y control de calidad</w:t>
             </w:r>
             <w:r>
@@ -2428,7 +2434,7 @@
                 <w:noProof/>
                 <w:webHidden/>
               </w:rPr>
-              <w:instrText xml:space="preserve"> PAGEREF _Toc199510303 \h </w:instrText>
+              <w:instrText xml:space="preserve"> PAGEREF _Toc200494477 \h </w:instrText>
             </w:r>
             <w:r>
               <w:rPr>
@@ -2448,7 +2454,7 @@
                 <w:noProof/>
                 <w:webHidden/>
               </w:rPr>
-              <w:t>30</w:t>
+              <w:t>28</w:t>
             </w:r>
             <w:r>
               <w:rPr>
@@ -2471,10 +2477,10 @@
               <w:noProof/>
               <w:sz w:val="24"/>
               <w:szCs w:val="24"/>
-              <w:lang w:val="es-ES" w:eastAsia="es-ES"/>
+              <w:lang w:eastAsia="es-CO"/>
             </w:rPr>
           </w:pPr>
-          <w:hyperlink w:anchor="_Toc199510304" w:history="1">
+          <w:hyperlink w:anchor="_Toc200494478" w:history="1">
             <w:r>
               <w:rPr>
                 <w:rStyle w:val="Hipervnculo"/>
@@ -2488,7 +2494,7 @@
                 <w:noProof/>
                 <w:sz w:val="24"/>
                 <w:szCs w:val="24"/>
-                <w:lang w:val="es-ES" w:eastAsia="es-ES"/>
+                <w:lang w:eastAsia="es-CO"/>
               </w:rPr>
               <w:tab/>
             </w:r>
@@ -2518,7 +2524,7 @@
                 <w:noProof/>
                 <w:webHidden/>
               </w:rPr>
-              <w:instrText xml:space="preserve"> PAGEREF _Toc199510304 \h </w:instrText>
+              <w:instrText xml:space="preserve"> PAGEREF _Toc200494478 \h </w:instrText>
             </w:r>
             <w:r>
               <w:rPr>
@@ -2538,7 +2544,7 @@
                 <w:noProof/>
                 <w:webHidden/>
               </w:rPr>
-              <w:t>31</w:t>
+              <w:t>29</w:t>
             </w:r>
             <w:r>
               <w:rPr>
@@ -2561,10 +2567,10 @@
               <w:noProof/>
               <w:sz w:val="24"/>
               <w:szCs w:val="24"/>
-              <w:lang w:val="es-ES" w:eastAsia="es-ES"/>
+              <w:lang w:eastAsia="es-CO"/>
             </w:rPr>
           </w:pPr>
-          <w:hyperlink w:anchor="_Toc199510305" w:history="1">
+          <w:hyperlink w:anchor="_Toc200494479" w:history="1">
             <w:r>
               <w:rPr>
                 <w:rStyle w:val="Hipervnculo"/>
@@ -2584,7 +2590,7 @@
                 <w:noProof/>
                 <w:sz w:val="24"/>
                 <w:szCs w:val="24"/>
-                <w:lang w:val="es-ES" w:eastAsia="es-ES"/>
+                <w:lang w:eastAsia="es-CO"/>
               </w:rPr>
               <w:tab/>
             </w:r>
@@ -2614,7 +2620,7 @@
                 <w:noProof/>
                 <w:webHidden/>
               </w:rPr>
-              <w:instrText xml:space="preserve"> PAGEREF _Toc199510305 \h </w:instrText>
+              <w:instrText xml:space="preserve"> PAGEREF _Toc200494479 \h </w:instrText>
             </w:r>
             <w:r>
               <w:rPr>
@@ -2634,7 +2640,7 @@
                 <w:noProof/>
                 <w:webHidden/>
               </w:rPr>
-              <w:t>31</w:t>
+              <w:t>29</w:t>
             </w:r>
             <w:r>
               <w:rPr>
@@ -2649,7 +2655,7 @@
           <w:pPr>
             <w:pStyle w:val="TDC2"/>
             <w:tabs>
-              <w:tab w:val="left" w:pos="1920"/>
+              <w:tab w:val="left" w:pos="1680"/>
               <w:tab w:val="right" w:leader="dot" w:pos="9962"/>
             </w:tabs>
             <w:rPr>
@@ -2657,10 +2663,10 @@
               <w:noProof/>
               <w:sz w:val="24"/>
               <w:szCs w:val="24"/>
-              <w:lang w:val="es-ES" w:eastAsia="es-ES"/>
+              <w:lang w:eastAsia="es-CO"/>
             </w:rPr>
           </w:pPr>
-          <w:hyperlink w:anchor="_Toc199510306" w:history="1">
+          <w:hyperlink w:anchor="_Toc200494480" w:history="1">
             <w:r>
               <w:rPr>
                 <w:rStyle w:val="Hipervnculo"/>
@@ -2680,7 +2686,7 @@
                 <w:noProof/>
                 <w:sz w:val="24"/>
                 <w:szCs w:val="24"/>
-                <w:lang w:val="es-ES" w:eastAsia="es-ES"/>
+                <w:lang w:eastAsia="es-CO"/>
               </w:rPr>
               <w:tab/>
             </w:r>
@@ -2710,7 +2716,7 @@
                 <w:noProof/>
                 <w:webHidden/>
               </w:rPr>
-              <w:instrText xml:space="preserve"> PAGEREF _Toc199510306 \h </w:instrText>
+              <w:instrText xml:space="preserve"> PAGEREF _Toc200494480 \h </w:instrText>
             </w:r>
             <w:r>
               <w:rPr>
@@ -2730,7 +2736,7 @@
                 <w:noProof/>
                 <w:webHidden/>
               </w:rPr>
-              <w:t>33</w:t>
+              <w:t>31</w:t>
             </w:r>
             <w:r>
               <w:rPr>
@@ -2752,10 +2758,10 @@
               <w:noProof/>
               <w:sz w:val="24"/>
               <w:szCs w:val="24"/>
-              <w:lang w:val="es-ES" w:eastAsia="es-ES"/>
+              <w:lang w:eastAsia="es-CO"/>
             </w:rPr>
           </w:pPr>
-          <w:hyperlink w:anchor="_Toc199510307" w:history="1">
+          <w:hyperlink w:anchor="_Toc200494481" w:history="1">
             <w:r>
               <w:rPr>
                 <w:rStyle w:val="Hipervnculo"/>
@@ -2782,7 +2788,7 @@
                 <w:noProof/>
                 <w:webHidden/>
               </w:rPr>
-              <w:instrText xml:space="preserve"> PAGEREF _Toc199510307 \h </w:instrText>
+              <w:instrText xml:space="preserve"> PAGEREF _Toc200494481 \h </w:instrText>
             </w:r>
             <w:r>
               <w:rPr>
@@ -2802,7 +2808,7 @@
                 <w:noProof/>
                 <w:webHidden/>
               </w:rPr>
-              <w:t>34</w:t>
+              <w:t>32</w:t>
             </w:r>
             <w:r>
               <w:rPr>
@@ -2824,10 +2830,10 @@
               <w:noProof/>
               <w:sz w:val="24"/>
               <w:szCs w:val="24"/>
-              <w:lang w:val="es-ES" w:eastAsia="es-ES"/>
+              <w:lang w:eastAsia="es-CO"/>
             </w:rPr>
           </w:pPr>
-          <w:hyperlink w:anchor="_Toc199510308" w:history="1">
+          <w:hyperlink w:anchor="_Toc200494482" w:history="1">
             <w:r>
               <w:rPr>
                 <w:rStyle w:val="Hipervnculo"/>
@@ -2854,7 +2860,7 @@
                 <w:noProof/>
                 <w:webHidden/>
               </w:rPr>
-              <w:instrText xml:space="preserve"> PAGEREF _Toc199510308 \h </w:instrText>
+              <w:instrText xml:space="preserve"> PAGEREF _Toc200494482 \h </w:instrText>
             </w:r>
             <w:r>
               <w:rPr>
@@ -2874,7 +2880,7 @@
                 <w:noProof/>
                 <w:webHidden/>
               </w:rPr>
-              <w:t>35</w:t>
+              <w:t>33</w:t>
             </w:r>
             <w:r>
               <w:rPr>
@@ -2896,10 +2902,10 @@
               <w:noProof/>
               <w:sz w:val="24"/>
               <w:szCs w:val="24"/>
-              <w:lang w:val="es-ES" w:eastAsia="es-ES"/>
+              <w:lang w:eastAsia="es-CO"/>
             </w:rPr>
           </w:pPr>
-          <w:hyperlink w:anchor="_Toc199510309" w:history="1">
+          <w:hyperlink w:anchor="_Toc200494483" w:history="1">
             <w:r>
               <w:rPr>
                 <w:rStyle w:val="Hipervnculo"/>
@@ -2926,7 +2932,7 @@
                 <w:noProof/>
                 <w:webHidden/>
               </w:rPr>
-              <w:instrText xml:space="preserve"> PAGEREF _Toc199510309 \h </w:instrText>
+              <w:instrText xml:space="preserve"> PAGEREF _Toc200494483 \h </w:instrText>
             </w:r>
             <w:r>
               <w:rPr>
@@ -2946,7 +2952,7 @@
                 <w:noProof/>
                 <w:webHidden/>
               </w:rPr>
-              <w:t>36</w:t>
+              <w:t>34</w:t>
             </w:r>
             <w:r>
               <w:rPr>
@@ -2968,10 +2974,10 @@
               <w:noProof/>
               <w:sz w:val="24"/>
               <w:szCs w:val="24"/>
-              <w:lang w:val="es-ES" w:eastAsia="es-ES"/>
+              <w:lang w:eastAsia="es-CO"/>
             </w:rPr>
           </w:pPr>
-          <w:hyperlink w:anchor="_Toc199510310" w:history="1">
+          <w:hyperlink w:anchor="_Toc200494484" w:history="1">
             <w:r>
               <w:rPr>
                 <w:rStyle w:val="Hipervnculo"/>
@@ -2998,7 +3004,7 @@
                 <w:noProof/>
                 <w:webHidden/>
               </w:rPr>
-              <w:instrText xml:space="preserve"> PAGEREF _Toc199510310 \h </w:instrText>
+              <w:instrText xml:space="preserve"> PAGEREF _Toc200494484 \h </w:instrText>
             </w:r>
             <w:r>
               <w:rPr>
@@ -3018,7 +3024,7 @@
                 <w:noProof/>
                 <w:webHidden/>
               </w:rPr>
-              <w:t>37</w:t>
+              <w:t>35</w:t>
             </w:r>
             <w:r>
               <w:rPr>
@@ -3040,10 +3046,10 @@
               <w:noProof/>
               <w:sz w:val="24"/>
               <w:szCs w:val="24"/>
-              <w:lang w:val="es-ES" w:eastAsia="es-ES"/>
+              <w:lang w:eastAsia="es-CO"/>
             </w:rPr>
           </w:pPr>
-          <w:hyperlink w:anchor="_Toc199510311" w:history="1">
+          <w:hyperlink w:anchor="_Toc200494485" w:history="1">
             <w:r>
               <w:rPr>
                 <w:rStyle w:val="Hipervnculo"/>
@@ -3070,7 +3076,7 @@
                 <w:noProof/>
                 <w:webHidden/>
               </w:rPr>
-              <w:instrText xml:space="preserve"> PAGEREF _Toc199510311 \h </w:instrText>
+              <w:instrText xml:space="preserve"> PAGEREF _Toc200494485 \h </w:instrText>
             </w:r>
             <w:r>
               <w:rPr>
@@ -3090,7 +3096,7 @@
                 <w:noProof/>
                 <w:webHidden/>
               </w:rPr>
-              <w:t>38</w:t>
+              <w:t>36</w:t>
             </w:r>
             <w:r>
               <w:rPr>
@@ -3112,7 +3118,7 @@
       <w:pPr>
         <w:pStyle w:val="Titulosgenerales"/>
       </w:pPr>
-      <w:bookmarkStart w:id="0" w:name="_Toc199510284"/>
+      <w:bookmarkStart w:id="0" w:name="_Toc200494458"/>
       <w:r>
         <w:lastRenderedPageBreak/>
         <w:t>Introducción</w:t>
@@ -3146,7 +3152,7 @@
           <w:lang w:val="es-CO"/>
         </w:rPr>
       </w:pPr>
-      <w:bookmarkStart w:id="1" w:name="_Toc199510285"/>
+      <w:bookmarkStart w:id="1" w:name="_Toc200494459"/>
       <w:r>
         <w:rPr>
           <w:lang w:val="es-CO"/>
@@ -3171,16 +3177,9 @@
     </w:p>
     <w:p>
       <w:pPr>
-        <w:rPr>
-          <w:lang w:eastAsia="es-CO"/>
-        </w:rPr>
-      </w:pPr>
-    </w:p>
-    <w:p>
-      <w:pPr>
         <w:pStyle w:val="Ttulo2"/>
       </w:pPr>
-      <w:bookmarkStart w:id="2" w:name="_Toc199510286"/>
+      <w:bookmarkStart w:id="2" w:name="_Toc200494460"/>
       <w:r>
         <w:t>Partes del calzado</w:t>
       </w:r>
@@ -3215,7 +3214,6 @@
     </w:p>
     <w:p>
       <w:pPr>
-        <w:ind w:firstLine="0"/>
         <w:jc w:val="center"/>
         <w:rPr>
           <w:lang w:val="es-419" w:eastAsia="es-CO"/>
@@ -3227,10 +3225,10 @@
           <w:lang w:val="es-419" w:eastAsia="es-CO"/>
         </w:rPr>
         <w:drawing>
-          <wp:inline distT="0" distB="0" distL="0" distR="0" wp14:anchorId="3396B8FB" wp14:editId="681C2C0F">
-            <wp:extent cx="3400425" cy="2828076"/>
+          <wp:inline distT="0" distB="0" distL="0" distR="0" wp14:anchorId="1E638DBE" wp14:editId="433E653C">
+            <wp:extent cx="3780155" cy="3145790"/>
             <wp:effectExtent l="0" t="0" r="0" b="0"/>
-            <wp:docPr id="2" name="Gráfico 2" descr="Diagrama estructural de un zapato desglosado en sus diferentes partes. Se identifican componentes como la lengüeta, la capellada, la cordonera, la entresuela, el cambrillón, la plantilla estructural, la suela, el tacón y la tapa, cada uno señalado con etiquetas descriptivas."/>
+            <wp:docPr id="1322143633" name="Imagen 3" descr="Diagrama estructural de un zapato desglosado en sus diferentes partes. Se identifican componentes como la lengüeta, la capellada, la cordonera, la entresuela, el cambrillón, la plantilla estructural, la suela, el tacón y la tapa, cada uno señalado con etiquetas descriptivas. "/>
             <wp:cNvGraphicFramePr>
               <a:graphicFrameLocks xmlns:a="http://schemas.openxmlformats.org/drawingml/2006/main" noChangeAspect="1"/>
             </wp:cNvGraphicFramePr>
@@ -3238,14 +3236,353 @@
               <a:graphicData uri="http://schemas.openxmlformats.org/drawingml/2006/picture">
                 <pic:pic xmlns:pic="http://schemas.openxmlformats.org/drawingml/2006/picture">
                   <pic:nvPicPr>
-                    <pic:cNvPr id="2" name="Gráfico 2" descr="Diagrama estructural de un zapato desglosado en sus diferentes partes. Se identifican componentes como la lengüeta, la capellada, la cordonera, la entresuela, el cambrillón, la plantilla estructural, la suela, el tacón y la tapa, cada uno señalado con etiquetas descriptivas."/>
-                    <pic:cNvPicPr/>
+                    <pic:cNvPr id="1322143633" name="Imagen 3" descr="Diagrama estructural de un zapato desglosado en sus diferentes partes. Se identifican componentes como la lengüeta, la capellada, la cordonera, la entresuela, el cambrillón, la plantilla estructural, la suela, el tacón y la tapa, cada uno señalado con etiquetas descriptivas. "/>
+                    <pic:cNvPicPr>
+                      <a:picLocks noChangeAspect="1" noChangeArrowheads="1"/>
+                    </pic:cNvPicPr>
                   </pic:nvPicPr>
                   <pic:blipFill>
                     <a:blip r:embed="rId12">
                       <a:extLst>
+                        <a:ext uri="{28A0092B-C50C-407E-A947-70E740481C1C}">
+                          <a14:useLocalDpi xmlns:a14="http://schemas.microsoft.com/office/drawing/2010/main" val="0"/>
+                        </a:ext>
+                      </a:extLst>
+                    </a:blip>
+                    <a:srcRect/>
+                    <a:stretch>
+                      <a:fillRect/>
+                    </a:stretch>
+                  </pic:blipFill>
+                  <pic:spPr bwMode="auto">
+                    <a:xfrm>
+                      <a:off x="0" y="0"/>
+                      <a:ext cx="3780155" cy="3145790"/>
+                    </a:xfrm>
+                    <a:prstGeom prst="rect">
+                      <a:avLst/>
+                    </a:prstGeom>
+                    <a:noFill/>
+                  </pic:spPr>
+                </pic:pic>
+              </a:graphicData>
+            </a:graphic>
+          </wp:inline>
+        </w:drawing>
+      </w:r>
+    </w:p>
+    <w:p>
+      <w:pPr>
+        <w:pStyle w:val="Prrafodelista"/>
+        <w:numPr>
+          <w:ilvl w:val="0"/>
+          <w:numId w:val="6"/>
+        </w:numPr>
+        <w:ind w:left="993"/>
+        <w:rPr>
+          <w:lang w:val="es-419" w:eastAsia="es-CO"/>
+        </w:rPr>
+      </w:pPr>
+      <w:r>
+        <w:rPr>
+          <w:b/>
+          <w:bCs/>
+          <w:lang w:val="es-419" w:eastAsia="es-CO"/>
+        </w:rPr>
+        <w:lastRenderedPageBreak/>
+        <w:t>Capellada</w:t>
+      </w:r>
+      <w:r>
+        <w:rPr>
+          <w:lang w:val="es-419" w:eastAsia="es-CO"/>
+        </w:rPr>
+        <w:t>. Parte superior del calzado que cubre el pie y define su diseño. Puede estar hecha de cuero, tela o materiales sintéticos.</w:t>
+      </w:r>
+    </w:p>
+    <w:p>
+      <w:pPr>
+        <w:pStyle w:val="Prrafodelista"/>
+        <w:numPr>
+          <w:ilvl w:val="0"/>
+          <w:numId w:val="6"/>
+        </w:numPr>
+        <w:ind w:left="993"/>
+        <w:rPr>
+          <w:lang w:val="es-419" w:eastAsia="es-CO"/>
+        </w:rPr>
+      </w:pPr>
+      <w:r>
+        <w:rPr>
+          <w:b/>
+          <w:bCs/>
+          <w:lang w:val="es-419" w:eastAsia="es-CO"/>
+        </w:rPr>
+        <w:t>Cordonera</w:t>
+      </w:r>
+      <w:r>
+        <w:rPr>
+          <w:lang w:val="es-419" w:eastAsia="es-CO"/>
+        </w:rPr>
+        <w:t>. Zona del calzado con ojales o perforaciones por donde pasan los cordones, permitiendo el ajuste al pie.</w:t>
+      </w:r>
+    </w:p>
+    <w:p>
+      <w:pPr>
+        <w:pStyle w:val="Prrafodelista"/>
+        <w:numPr>
+          <w:ilvl w:val="0"/>
+          <w:numId w:val="6"/>
+        </w:numPr>
+        <w:ind w:left="993"/>
+        <w:rPr>
+          <w:lang w:val="es-419" w:eastAsia="es-CO"/>
+        </w:rPr>
+      </w:pPr>
+      <w:r>
+        <w:rPr>
+          <w:b/>
+          <w:bCs/>
+          <w:lang w:val="es-419" w:eastAsia="es-CO"/>
+        </w:rPr>
+        <w:t>Lengüeta.</w:t>
+      </w:r>
+      <w:r>
+        <w:rPr>
+          <w:lang w:val="es-419" w:eastAsia="es-CO"/>
+        </w:rPr>
+        <w:t xml:space="preserve"> Ubicada debajo de los cordones, protege el pie del contacto con los ojales y ajustes.</w:t>
+      </w:r>
+    </w:p>
+    <w:p>
+      <w:pPr>
+        <w:pStyle w:val="Prrafodelista"/>
+        <w:numPr>
+          <w:ilvl w:val="0"/>
+          <w:numId w:val="6"/>
+        </w:numPr>
+        <w:ind w:left="993"/>
+        <w:rPr>
+          <w:lang w:val="es-419" w:eastAsia="es-CO"/>
+        </w:rPr>
+      </w:pPr>
+      <w:r>
+        <w:rPr>
+          <w:b/>
+          <w:bCs/>
+          <w:lang w:val="es-419" w:eastAsia="es-CO"/>
+        </w:rPr>
+        <w:t>Entresuela</w:t>
+      </w:r>
+      <w:r>
+        <w:rPr>
+          <w:lang w:val="es-419" w:eastAsia="es-CO"/>
+        </w:rPr>
+        <w:t>. Capa intermedia entre la suela y la plantilla, diseñada para mejorar la amortiguación en ciertos tipos de calzado.</w:t>
+      </w:r>
+    </w:p>
+    <w:p>
+      <w:pPr>
+        <w:pStyle w:val="Prrafodelista"/>
+        <w:numPr>
+          <w:ilvl w:val="0"/>
+          <w:numId w:val="6"/>
+        </w:numPr>
+        <w:ind w:left="993"/>
+        <w:rPr>
+          <w:lang w:val="es-419" w:eastAsia="es-CO"/>
+        </w:rPr>
+      </w:pPr>
+      <w:r>
+        <w:rPr>
+          <w:b/>
+          <w:bCs/>
+          <w:lang w:val="es-419" w:eastAsia="es-CO"/>
+        </w:rPr>
+        <w:t>Plantilla estructural</w:t>
+      </w:r>
+      <w:r>
+        <w:rPr>
+          <w:lang w:val="es-419" w:eastAsia="es-CO"/>
+        </w:rPr>
+        <w:t>. Pieza ubicada sobre la suela y debajo de la plantilla de confort, que aporta soporte, estabilidad y distribución del peso.</w:t>
+      </w:r>
+    </w:p>
+    <w:p>
+      <w:pPr>
+        <w:pStyle w:val="Prrafodelista"/>
+        <w:numPr>
+          <w:ilvl w:val="0"/>
+          <w:numId w:val="6"/>
+        </w:numPr>
+        <w:ind w:left="993"/>
+        <w:rPr>
+          <w:lang w:val="es-419" w:eastAsia="es-CO"/>
+        </w:rPr>
+      </w:pPr>
+      <w:r>
+        <w:rPr>
+          <w:b/>
+          <w:bCs/>
+          <w:lang w:val="es-419" w:eastAsia="es-CO"/>
+        </w:rPr>
+        <w:t>Cambrión</w:t>
+      </w:r>
+      <w:r>
+        <w:rPr>
+          <w:lang w:val="es-419" w:eastAsia="es-CO"/>
+        </w:rPr>
+        <w:t>. Refuerzo en la parte media del calzado, entre la suela y la plantilla estructural, que mantiene la forma y resistencia del zapato.</w:t>
+      </w:r>
+    </w:p>
+    <w:p>
+      <w:pPr>
+        <w:pStyle w:val="Prrafodelista"/>
+        <w:numPr>
+          <w:ilvl w:val="0"/>
+          <w:numId w:val="6"/>
+        </w:numPr>
+        <w:ind w:left="993"/>
+        <w:rPr>
+          <w:lang w:eastAsia="es-CO"/>
+        </w:rPr>
+      </w:pPr>
+      <w:r>
+        <w:rPr>
+          <w:b/>
+          <w:bCs/>
+          <w:lang w:eastAsia="es-CO"/>
+        </w:rPr>
+        <w:t>Suela</w:t>
+      </w:r>
+      <w:r>
+        <w:rPr>
+          <w:lang w:eastAsia="es-CO"/>
+        </w:rPr>
+        <w:t xml:space="preserve">. </w:t>
+      </w:r>
+      <w:r>
+        <w:rPr>
+          <w:lang w:eastAsia="es-CO"/>
+        </w:rPr>
+        <w:t>Parte inferior del calzado que entra en contacto con el suelo, fabricada con materiales resistentes para mayor durabilidad y tracción.</w:t>
+      </w:r>
+    </w:p>
+    <w:p>
+      <w:pPr>
+        <w:pStyle w:val="Prrafodelista"/>
+        <w:numPr>
+          <w:ilvl w:val="0"/>
+          <w:numId w:val="6"/>
+        </w:numPr>
+        <w:ind w:left="993"/>
+        <w:rPr>
+          <w:lang w:eastAsia="es-CO"/>
+        </w:rPr>
+      </w:pPr>
+      <w:r>
+        <w:rPr>
+          <w:b/>
+          <w:bCs/>
+          <w:lang w:eastAsia="es-CO"/>
+        </w:rPr>
+        <w:t>Tacón</w:t>
+      </w:r>
+      <w:r>
+        <w:rPr>
+          <w:lang w:eastAsia="es-CO"/>
+        </w:rPr>
+        <w:t>. Parte trasera y elevada del calzado, fabricada con diversos materiales (madera, plástico, goma, etc.), que proporciona altura, soporte y estabilidad.</w:t>
+      </w:r>
+    </w:p>
+    <w:p>
+      <w:pPr>
+        <w:pStyle w:val="Prrafodelista"/>
+        <w:numPr>
+          <w:ilvl w:val="0"/>
+          <w:numId w:val="6"/>
+        </w:numPr>
+        <w:ind w:left="993"/>
+        <w:rPr>
+          <w:lang w:eastAsia="es-CO"/>
+        </w:rPr>
+      </w:pPr>
+      <w:r>
+        <w:rPr>
+          <w:b/>
+          <w:bCs/>
+          <w:lang w:eastAsia="es-CO"/>
+        </w:rPr>
+        <w:t>Tapa</w:t>
+      </w:r>
+      <w:r>
+        <w:rPr>
+          <w:lang w:eastAsia="es-CO"/>
+        </w:rPr>
+        <w:t>. Parte inferior del tacón en contacto con el suelo, hecha de materiales resistentes a la fricción, como caucho o plástico, para evitar desgaste y mejorar la tracción.</w:t>
+      </w:r>
+    </w:p>
+    <w:p>
+      <w:pPr>
+        <w:rPr>
+          <w:lang w:eastAsia="es-CO"/>
+        </w:rPr>
+      </w:pPr>
+      <w:r>
+        <w:rPr>
+          <w:lang w:eastAsia="es-CO"/>
+        </w:rPr>
+        <w:t>El zapato se compone de diversas secciones que cumplen funciones específicas en términos de ajuste, comodidad y protección. A continuación, se presentan sus partes externas más relevantes:</w:t>
+      </w:r>
+    </w:p>
+    <w:p>
+      <w:pPr>
+        <w:rPr>
+          <w:lang w:eastAsia="es-CO"/>
+        </w:rPr>
+      </w:pPr>
+    </w:p>
+    <w:p>
+      <w:pPr>
+        <w:pStyle w:val="Figura"/>
+      </w:pPr>
+      <w:r>
+        <w:lastRenderedPageBreak/>
+        <w:t>Partes externas de un zapato</w:t>
+      </w:r>
+    </w:p>
+    <w:p>
+      <w:pPr>
+        <w:ind w:firstLine="0"/>
+        <w:jc w:val="center"/>
+        <w:rPr>
+          <w:lang w:eastAsia="es-CO"/>
+        </w:rPr>
+      </w:pPr>
+      <w:r>
+        <w:rPr>
+          <w:noProof/>
+          <w:lang w:eastAsia="es-CO"/>
+        </w:rPr>
+        <w:drawing>
+          <wp:inline distT="0" distB="0" distL="0" distR="0" wp14:anchorId="509BBDB0" wp14:editId="417F27CD">
+            <wp:extent cx="2981325" cy="1650817"/>
+            <wp:effectExtent l="0" t="0" r="0" b="6985"/>
+            <wp:docPr id="4" name="Gráfico 4" descr="Diagrama de las partes externas de un zapato, donde se destacan componentes como la cordonera, la capellada, la puntera y el talón. Cada parte está señalada con etiquetas explicativas. "/>
+            <wp:cNvGraphicFramePr>
+              <a:graphicFrameLocks xmlns:a="http://schemas.openxmlformats.org/drawingml/2006/main" noChangeAspect="1"/>
+            </wp:cNvGraphicFramePr>
+            <a:graphic xmlns:a="http://schemas.openxmlformats.org/drawingml/2006/main">
+              <a:graphicData uri="http://schemas.openxmlformats.org/drawingml/2006/picture">
+                <pic:pic xmlns:pic="http://schemas.openxmlformats.org/drawingml/2006/picture">
+                  <pic:nvPicPr>
+                    <pic:cNvPr id="4" name="Gráfico 4" descr="Diagrama de las partes externas de un zapato, donde se destacan componentes como la cordonera, la capellada, la puntera y el talón. Cada parte está señalada con etiquetas explicativas. "/>
+                    <pic:cNvPicPr/>
+                  </pic:nvPicPr>
+                  <pic:blipFill>
+                    <a:blip r:embed="rId13">
+                      <a:extLst>
                         <a:ext uri="{96DAC541-7B7A-43D3-8B79-37D633B846F1}">
-                          <asvg:svgBlip xmlns:asvg="http://schemas.microsoft.com/office/drawing/2016/SVG/main" r:embed="rId13"/>
+                          <asvg:svgBlip xmlns:asvg="http://schemas.microsoft.com/office/drawing/2016/SVG/main" r:embed="rId14"/>
                         </a:ext>
                       </a:extLst>
                     </a:blip>
@@ -3256,7 +3593,7 @@
                   <pic:spPr>
                     <a:xfrm>
                       <a:off x="0" y="0"/>
-                      <a:ext cx="3414206" cy="2839538"/>
+                      <a:ext cx="2998362" cy="1660251"/>
                     </a:xfrm>
                     <a:prstGeom prst="rect">
                       <a:avLst/>
@@ -3274,27 +3611,26 @@
         <w:pStyle w:val="Prrafodelista"/>
         <w:numPr>
           <w:ilvl w:val="0"/>
-          <w:numId w:val="6"/>
+          <w:numId w:val="7"/>
         </w:numPr>
         <w:ind w:left="993"/>
         <w:rPr>
-          <w:lang w:val="es-419" w:eastAsia="es-CO"/>
-        </w:rPr>
-      </w:pPr>
-      <w:r>
-        <w:rPr>
-          <w:b/>
-          <w:bCs/>
-          <w:lang w:val="es-419" w:eastAsia="es-CO"/>
-        </w:rPr>
-        <w:lastRenderedPageBreak/>
-        <w:t>Capellada</w:t>
-      </w:r>
-      <w:r>
-        <w:rPr>
-          <w:lang w:val="es-419" w:eastAsia="es-CO"/>
-        </w:rPr>
-        <w:t>. Parte superior del calzado que cubre el pie y define su diseño. Puede estar hecha de cuero, tela o materiales sintéticos.</w:t>
+          <w:lang w:eastAsia="es-CO"/>
+        </w:rPr>
+      </w:pPr>
+      <w:r>
+        <w:rPr>
+          <w:b/>
+          <w:bCs/>
+          <w:lang w:eastAsia="es-CO"/>
+        </w:rPr>
+        <w:t>Cordonera.</w:t>
+      </w:r>
+      <w:r>
+        <w:rPr>
+          <w:lang w:eastAsia="es-CO"/>
+        </w:rPr>
+        <w:t xml:space="preserve"> Zona del calzado con ojales o perforaciones por donde pasan los cordones, permitiendo el ajuste al pie.</w:t>
       </w:r>
     </w:p>
     <w:p>
@@ -3302,26 +3638,26 @@
         <w:pStyle w:val="Prrafodelista"/>
         <w:numPr>
           <w:ilvl w:val="0"/>
-          <w:numId w:val="6"/>
+          <w:numId w:val="7"/>
         </w:numPr>
         <w:ind w:left="993"/>
         <w:rPr>
-          <w:lang w:val="es-419" w:eastAsia="es-CO"/>
-        </w:rPr>
-      </w:pPr>
-      <w:r>
-        <w:rPr>
-          <w:b/>
-          <w:bCs/>
-          <w:lang w:val="es-419" w:eastAsia="es-CO"/>
-        </w:rPr>
-        <w:t>Cordonera</w:t>
-      </w:r>
-      <w:r>
-        <w:rPr>
-          <w:lang w:val="es-419" w:eastAsia="es-CO"/>
-        </w:rPr>
-        <w:t>. Zona del calzado con ojales o perforaciones por donde pasan los cordones, permitiendo el ajuste al pie.</w:t>
+          <w:lang w:eastAsia="es-CO"/>
+        </w:rPr>
+      </w:pPr>
+      <w:r>
+        <w:rPr>
+          <w:b/>
+          <w:bCs/>
+          <w:lang w:eastAsia="es-CO"/>
+        </w:rPr>
+        <w:t>Puntera</w:t>
+      </w:r>
+      <w:r>
+        <w:rPr>
+          <w:lang w:eastAsia="es-CO"/>
+        </w:rPr>
+        <w:t>. Parte frontal del calzado que protege los dedos. Su diseño varía según el tipo de zapato, brindando diferentes niveles de protección, confort y estilo.</w:t>
       </w:r>
     </w:p>
     <w:p>
@@ -3329,223 +3665,47 @@
         <w:pStyle w:val="Prrafodelista"/>
         <w:numPr>
           <w:ilvl w:val="0"/>
-          <w:numId w:val="6"/>
+          <w:numId w:val="7"/>
         </w:numPr>
         <w:ind w:left="993"/>
         <w:rPr>
-          <w:lang w:val="es-419" w:eastAsia="es-CO"/>
-        </w:rPr>
-      </w:pPr>
-      <w:r>
-        <w:rPr>
-          <w:b/>
-          <w:bCs/>
-          <w:lang w:val="es-419" w:eastAsia="es-CO"/>
-        </w:rPr>
-        <w:t>Lengüeta.</w:t>
-      </w:r>
-      <w:r>
-        <w:rPr>
-          <w:lang w:val="es-419" w:eastAsia="es-CO"/>
-        </w:rPr>
-        <w:t xml:space="preserve"> Ubicada debajo de los cordones, protege el pie del contacto con los ojales y ajustes.</w:t>
-      </w:r>
-    </w:p>
-    <w:p>
-      <w:pPr>
-        <w:pStyle w:val="Prrafodelista"/>
-        <w:numPr>
-          <w:ilvl w:val="0"/>
-          <w:numId w:val="6"/>
-        </w:numPr>
-        <w:ind w:left="993"/>
-        <w:rPr>
-          <w:lang w:val="es-419" w:eastAsia="es-CO"/>
-        </w:rPr>
-      </w:pPr>
-      <w:proofErr w:type="spellStart"/>
-      <w:r>
-        <w:rPr>
-          <w:b/>
-          <w:bCs/>
-          <w:lang w:val="es-419" w:eastAsia="es-CO"/>
-        </w:rPr>
-        <w:t>Entresuela</w:t>
-      </w:r>
-      <w:proofErr w:type="spellEnd"/>
-      <w:r>
-        <w:rPr>
-          <w:lang w:val="es-419" w:eastAsia="es-CO"/>
-        </w:rPr>
-        <w:t>. Capa intermedia entre la suela y la plantilla, diseñada para mejorar la amortiguación en ciertos tipos de calzado.</w:t>
-      </w:r>
-    </w:p>
-    <w:p>
-      <w:pPr>
-        <w:pStyle w:val="Prrafodelista"/>
-        <w:numPr>
-          <w:ilvl w:val="0"/>
-          <w:numId w:val="6"/>
-        </w:numPr>
-        <w:ind w:left="993"/>
-        <w:rPr>
-          <w:lang w:val="es-419" w:eastAsia="es-CO"/>
-        </w:rPr>
-      </w:pPr>
-      <w:r>
-        <w:rPr>
-          <w:b/>
-          <w:bCs/>
-          <w:lang w:val="es-419" w:eastAsia="es-CO"/>
-        </w:rPr>
-        <w:t>Plantilla estructural</w:t>
-      </w:r>
-      <w:r>
-        <w:rPr>
-          <w:lang w:val="es-419" w:eastAsia="es-CO"/>
-        </w:rPr>
-        <w:t>. Pieza ubicada sobre la suela y debajo de la plantilla de confort, que aporta soporte, estabilidad y distribución del peso.</w:t>
-      </w:r>
-    </w:p>
-    <w:p>
-      <w:pPr>
-        <w:pStyle w:val="Prrafodelista"/>
-        <w:numPr>
-          <w:ilvl w:val="0"/>
-          <w:numId w:val="6"/>
-        </w:numPr>
-        <w:ind w:left="993"/>
-        <w:rPr>
-          <w:lang w:val="es-419" w:eastAsia="es-CO"/>
-        </w:rPr>
-      </w:pPr>
-      <w:proofErr w:type="spellStart"/>
-      <w:r>
-        <w:rPr>
-          <w:b/>
-          <w:bCs/>
-          <w:lang w:val="es-419" w:eastAsia="es-CO"/>
-        </w:rPr>
-        <w:t>Cambrión</w:t>
-      </w:r>
-      <w:proofErr w:type="spellEnd"/>
-      <w:r>
-        <w:rPr>
-          <w:lang w:val="es-419" w:eastAsia="es-CO"/>
-        </w:rPr>
-        <w:t>. Refuerzo en la parte media del calzado, entre la suela y la plantilla estructural, que mantiene la forma y resistencia del zapato.</w:t>
-      </w:r>
-    </w:p>
-    <w:p>
-      <w:pPr>
-        <w:pStyle w:val="Prrafodelista"/>
-        <w:numPr>
-          <w:ilvl w:val="0"/>
-          <w:numId w:val="6"/>
-        </w:numPr>
-        <w:ind w:left="993"/>
-        <w:rPr>
           <w:lang w:eastAsia="es-CO"/>
         </w:rPr>
       </w:pPr>
-      <w:proofErr w:type="spellStart"/>
       <w:r>
         <w:rPr>
           <w:b/>
           <w:bCs/>
           <w:lang w:eastAsia="es-CO"/>
         </w:rPr>
-        <w:t>Cambrión</w:t>
-      </w:r>
-      <w:proofErr w:type="spellEnd"/>
+        <w:t>Talón.</w:t>
+      </w:r>
       <w:r>
         <w:rPr>
           <w:lang w:eastAsia="es-CO"/>
         </w:rPr>
-        <w:t>. Refuerzo en la parte media del calzado, entre la suela y la plantilla estructural, que mantiene la forma y resistencia del zapato.</w:t>
-      </w:r>
-    </w:p>
-    <w:p>
-      <w:pPr>
-        <w:pStyle w:val="Prrafodelista"/>
-        <w:numPr>
-          <w:ilvl w:val="0"/>
-          <w:numId w:val="6"/>
-        </w:numPr>
-        <w:ind w:left="993"/>
+        <w:t xml:space="preserve"> Parte trasera del calzado que envuelve y protege la zona del talón del pie, proporcionando soporte y estabilidad</w:t>
+      </w:r>
+    </w:p>
+    <w:p>
+      <w:pPr>
         <w:rPr>
           <w:lang w:eastAsia="es-CO"/>
         </w:rPr>
       </w:pPr>
       <w:r>
         <w:rPr>
-          <w:b/>
-          <w:bCs/>
           <w:lang w:eastAsia="es-CO"/>
         </w:rPr>
-        <w:t>Tacón</w:t>
-      </w:r>
-      <w:r>
-        <w:rPr>
-          <w:lang w:eastAsia="es-CO"/>
-        </w:rPr>
-        <w:t>. Parte trasera y elevada del calzado, fabricada con diversos materiales (madera, plástico, goma, etc.), que proporciona altura, soporte y estabilidad.</w:t>
-      </w:r>
-    </w:p>
-    <w:p>
-      <w:pPr>
-        <w:pStyle w:val="Prrafodelista"/>
-        <w:numPr>
-          <w:ilvl w:val="0"/>
-          <w:numId w:val="6"/>
-        </w:numPr>
-        <w:ind w:left="993"/>
-        <w:rPr>
-          <w:lang w:eastAsia="es-CO"/>
-        </w:rPr>
-      </w:pPr>
-      <w:r>
-        <w:rPr>
-          <w:b/>
-          <w:bCs/>
-          <w:lang w:eastAsia="es-CO"/>
-        </w:rPr>
-        <w:t>Tapa</w:t>
-      </w:r>
-      <w:r>
-        <w:rPr>
-          <w:lang w:eastAsia="es-CO"/>
-        </w:rPr>
-        <w:t>. Parte inferior del tacón en contacto con el suelo, hecha de materiales resistentes a la fricción, como caucho o plástico, para evitar desgaste y mejorar la tracción.</w:t>
-      </w:r>
-    </w:p>
-    <w:p>
-      <w:pPr>
-        <w:rPr>
-          <w:lang w:eastAsia="es-CO"/>
-        </w:rPr>
-      </w:pPr>
-      <w:r>
-        <w:rPr>
-          <w:lang w:eastAsia="es-CO"/>
-        </w:rPr>
-        <w:t>El zapato se compone de diversas secciones que cumplen funciones específicas en términos de ajuste, comodidad y protección. A continuación, se presentan sus partes externas más relevantes:</w:t>
-      </w:r>
-    </w:p>
-    <w:p>
-      <w:pPr>
-        <w:rPr>
-          <w:lang w:eastAsia="es-CO"/>
-        </w:rPr>
-      </w:pPr>
+        <w:t>Los zapatos pueden presentar variaciones en su diseño, especialmente en la capellada, lo que influye en su estética y funcionalidad. A continuación, se describen algunas partes clave en su construcción:</w:t>
+      </w:r>
     </w:p>
     <w:p>
       <w:pPr>
         <w:pStyle w:val="Figura"/>
       </w:pPr>
       <w:r>
-        <w:lastRenderedPageBreak/>
-        <w:t>Partes externas de un zapato</w:t>
+        <w:t>Comparación de diseños en la capellada del calzado</w:t>
       </w:r>
     </w:p>
     <w:p>
@@ -3562,10 +3722,10 @@
           <w:lang w:eastAsia="es-CO"/>
         </w:rPr>
         <w:drawing>
-          <wp:inline distT="0" distB="0" distL="0" distR="0" wp14:anchorId="509BBDB0" wp14:editId="20083952">
-            <wp:extent cx="4610100" cy="2552700"/>
+          <wp:inline distT="0" distB="0" distL="0" distR="0" wp14:anchorId="08DD87B5" wp14:editId="7F03B988">
+            <wp:extent cx="3114675" cy="2084873"/>
             <wp:effectExtent l="0" t="0" r="0" b="0"/>
-            <wp:docPr id="4" name="Gráfico 4" descr="Diagrama de las partes externas de un zapato, donde se destacan componentes como la cordonera, la capellada, la puntera y el talón. Cada parte está señalada con etiquetas explicativas."/>
+            <wp:docPr id="5" name="Gráfico 5" descr="Ilustración comparativa de dos diseños de capellada en calzado. El primer diseño incluye elementos como la cordonera, la capellada y la bigotera, mientras que el segundo diseño resalta la capellada y la chapeta. "/>
             <wp:cNvGraphicFramePr>
               <a:graphicFrameLocks xmlns:a="http://schemas.openxmlformats.org/drawingml/2006/main" noChangeAspect="1"/>
             </wp:cNvGraphicFramePr>
@@ -3573,14 +3733,14 @@
               <a:graphicData uri="http://schemas.openxmlformats.org/drawingml/2006/picture">
                 <pic:pic xmlns:pic="http://schemas.openxmlformats.org/drawingml/2006/picture">
                   <pic:nvPicPr>
-                    <pic:cNvPr id="4" name="Gráfico 4" descr="Diagrama de las partes externas de un zapato, donde se destacan componentes como la cordonera, la capellada, la puntera y el talón. Cada parte está señalada con etiquetas explicativas."/>
+                    <pic:cNvPr id="5" name="Gráfico 5" descr="Ilustración comparativa de dos diseños de capellada en calzado. El primer diseño incluye elementos como la cordonera, la capellada y la bigotera, mientras que el segundo diseño resalta la capellada y la chapeta. "/>
                     <pic:cNvPicPr/>
                   </pic:nvPicPr>
                   <pic:blipFill>
-                    <a:blip r:embed="rId14">
+                    <a:blip r:embed="rId15">
                       <a:extLst>
                         <a:ext uri="{96DAC541-7B7A-43D3-8B79-37D633B846F1}">
-                          <asvg:svgBlip xmlns:asvg="http://schemas.microsoft.com/office/drawing/2016/SVG/main" r:embed="rId15"/>
+                          <asvg:svgBlip xmlns:asvg="http://schemas.microsoft.com/office/drawing/2016/SVG/main" r:embed="rId16"/>
                         </a:ext>
                       </a:extLst>
                     </a:blip>
@@ -3591,7 +3751,7 @@
                   <pic:spPr>
                     <a:xfrm>
                       <a:off x="0" y="0"/>
-                      <a:ext cx="4610100" cy="2552700"/>
+                      <a:ext cx="3132395" cy="2096734"/>
                     </a:xfrm>
                     <a:prstGeom prst="rect">
                       <a:avLst/>
@@ -3606,17 +3766,10 @@
     </w:p>
     <w:p>
       <w:pPr>
-        <w:rPr>
-          <w:lang w:eastAsia="es-CO"/>
-        </w:rPr>
-      </w:pPr>
-    </w:p>
-    <w:p>
-      <w:pPr>
         <w:pStyle w:val="Prrafodelista"/>
         <w:numPr>
           <w:ilvl w:val="0"/>
-          <w:numId w:val="7"/>
+          <w:numId w:val="8"/>
         </w:numPr>
         <w:ind w:left="993"/>
         <w:rPr>
@@ -3629,13 +3782,14 @@
           <w:bCs/>
           <w:lang w:eastAsia="es-CO"/>
         </w:rPr>
-        <w:t>Cordonera.</w:t>
+        <w:lastRenderedPageBreak/>
+        <w:t>Capellada</w:t>
       </w:r>
       <w:r>
         <w:rPr>
           <w:lang w:eastAsia="es-CO"/>
         </w:rPr>
-        <w:t xml:space="preserve"> Zona del calzado con ojales o perforaciones por donde pasan los cordones, permitiendo el ajuste al pie.</w:t>
+        <w:t>. Corresponde a la parte superior del zapato que cubre el empeine y el dorso del pie. Su diseño puede variar según el tipo de calzado.</w:t>
       </w:r>
     </w:p>
     <w:p>
@@ -3643,7 +3797,7 @@
         <w:pStyle w:val="Prrafodelista"/>
         <w:numPr>
           <w:ilvl w:val="0"/>
-          <w:numId w:val="7"/>
+          <w:numId w:val="8"/>
         </w:numPr>
         <w:ind w:left="993"/>
         <w:rPr>
@@ -3656,13 +3810,13 @@
           <w:bCs/>
           <w:lang w:eastAsia="es-CO"/>
         </w:rPr>
-        <w:t>Puntera</w:t>
+        <w:t>Bigotera</w:t>
       </w:r>
       <w:r>
         <w:rPr>
           <w:lang w:eastAsia="es-CO"/>
         </w:rPr>
-        <w:t>. Parte frontal del calzado que protege los dedos. Su diseño varía según el tipo de zapato, brindando diferentes niveles de protección, confort y estilo.</w:t>
+        <w:t>. Pieza de refuerzo ubicada en el empeine que proporciona soporte, mejora el ajuste y aporta diseño.</w:t>
       </w:r>
     </w:p>
     <w:p>
@@ -3670,7 +3824,7 @@
         <w:pStyle w:val="Prrafodelista"/>
         <w:numPr>
           <w:ilvl w:val="0"/>
-          <w:numId w:val="7"/>
+          <w:numId w:val="8"/>
         </w:numPr>
         <w:ind w:left="993"/>
         <w:rPr>
@@ -3683,63 +3837,25 @@
           <w:bCs/>
           <w:lang w:eastAsia="es-CO"/>
         </w:rPr>
-        <w:t>Talón.</w:t>
+        <w:t>Chapeta</w:t>
       </w:r>
       <w:r>
         <w:rPr>
           <w:lang w:eastAsia="es-CO"/>
         </w:rPr>
-        <w:t xml:space="preserve"> Parte trasera del calzado que envuelve y protege la zona del talón del pie, proporcionando soporte y estabilidad</w:t>
-      </w:r>
-    </w:p>
-    <w:p>
-      <w:pPr>
-        <w:pStyle w:val="Prrafodelista"/>
-        <w:ind w:left="993" w:firstLine="0"/>
-        <w:rPr>
-          <w:lang w:eastAsia="es-CO"/>
-        </w:rPr>
-      </w:pPr>
-    </w:p>
-    <w:p>
-      <w:pPr>
-        <w:rPr>
-          <w:lang w:eastAsia="es-CO"/>
-        </w:rPr>
-      </w:pPr>
-      <w:r>
-        <w:rPr>
-          <w:lang w:eastAsia="es-CO"/>
-        </w:rPr>
-        <w:t>Los zapatos pueden presentar variaciones en su diseño, especialmente en la capellada, lo que influye en su estética y funcionalidad. A continuación, se describen algunas partes clave en su construcción:</w:t>
-      </w:r>
-    </w:p>
-    <w:p>
-      <w:pPr>
-        <w:rPr>
-          <w:lang w:eastAsia="es-CO"/>
-        </w:rPr>
-      </w:pPr>
-    </w:p>
-    <w:p>
-      <w:pPr>
-        <w:rPr>
-          <w:lang w:eastAsia="es-CO"/>
-        </w:rPr>
-      </w:pPr>
+        <w:t>. Pieza ubicada en la parte superior del empeine, generalmente en la zona de la cordonera o lengüeta, que refuerza y mejora el ajuste.</w:t>
+      </w:r>
     </w:p>
     <w:p>
       <w:pPr>
         <w:pStyle w:val="Figura"/>
       </w:pPr>
       <w:r>
-        <w:lastRenderedPageBreak/>
-        <w:t>Comparación de diseños en la capellada del calzado</w:t>
-      </w:r>
-    </w:p>
-    <w:p>
-      <w:pPr>
-        <w:ind w:firstLine="0"/>
+        <w:t>Partes principales de una bota</w:t>
+      </w:r>
+    </w:p>
+    <w:p>
+      <w:pPr>
         <w:jc w:val="center"/>
         <w:rPr>
           <w:lang w:eastAsia="es-CO"/>
@@ -3751,10 +3867,10 @@
           <w:lang w:eastAsia="es-CO"/>
         </w:rPr>
         <w:drawing>
-          <wp:inline distT="0" distB="0" distL="0" distR="0" wp14:anchorId="08DD87B5" wp14:editId="6422E3D8">
-            <wp:extent cx="4695825" cy="3143250"/>
-            <wp:effectExtent l="0" t="0" r="9525" b="0"/>
-            <wp:docPr id="5" name="Gráfico 5" descr="Ilustración comparativa de dos diseños de capellada en calzado. El primer diseño incluye elementos como la cordonera, la capellada y la bigotera, mientras que el segundo diseño resalta la capellada y la chapeta."/>
+          <wp:inline distT="0" distB="0" distL="0" distR="0" wp14:anchorId="333C2FFC" wp14:editId="19C6EB1F">
+            <wp:extent cx="3432175" cy="2292350"/>
+            <wp:effectExtent l="0" t="0" r="0" b="0"/>
+            <wp:docPr id="358370469" name="Imagen 4" descr="Diagrama de una bota que identifica sus partes principales. Se destacan la caña, ubicada en la parte superior; el talón, en la parte trasera inferior; y la capellada, en la zona frontal del calzado."/>
             <wp:cNvGraphicFramePr>
               <a:graphicFrameLocks xmlns:a="http://schemas.openxmlformats.org/drawingml/2006/main" noChangeAspect="1"/>
             </wp:cNvGraphicFramePr>
@@ -3762,29 +3878,33 @@
               <a:graphicData uri="http://schemas.openxmlformats.org/drawingml/2006/picture">
                 <pic:pic xmlns:pic="http://schemas.openxmlformats.org/drawingml/2006/picture">
                   <pic:nvPicPr>
-                    <pic:cNvPr id="5" name="Gráfico 5" descr="Ilustración comparativa de dos diseños de capellada en calzado. El primer diseño incluye elementos como la cordonera, la capellada y la bigotera, mientras que el segundo diseño resalta la capellada y la chapeta."/>
-                    <pic:cNvPicPr/>
+                    <pic:cNvPr id="358370469" name="Imagen 4" descr="Diagrama de una bota que identifica sus partes principales. Se destacan la caña, ubicada en la parte superior; el talón, en la parte trasera inferior; y la capellada, en la zona frontal del calzado."/>
+                    <pic:cNvPicPr>
+                      <a:picLocks noChangeAspect="1" noChangeArrowheads="1"/>
+                    </pic:cNvPicPr>
                   </pic:nvPicPr>
                   <pic:blipFill>
-                    <a:blip r:embed="rId16">
+                    <a:blip r:embed="rId17">
                       <a:extLst>
-                        <a:ext uri="{96DAC541-7B7A-43D3-8B79-37D633B846F1}">
-                          <asvg:svgBlip xmlns:asvg="http://schemas.microsoft.com/office/drawing/2016/SVG/main" r:embed="rId17"/>
+                        <a:ext uri="{28A0092B-C50C-407E-A947-70E740481C1C}">
+                          <a14:useLocalDpi xmlns:a14="http://schemas.microsoft.com/office/drawing/2010/main" val="0"/>
                         </a:ext>
                       </a:extLst>
                     </a:blip>
+                    <a:srcRect/>
                     <a:stretch>
                       <a:fillRect/>
                     </a:stretch>
                   </pic:blipFill>
-                  <pic:spPr>
+                  <pic:spPr bwMode="auto">
                     <a:xfrm>
                       <a:off x="0" y="0"/>
-                      <a:ext cx="4695825" cy="3143250"/>
+                      <a:ext cx="3432175" cy="2292350"/>
                     </a:xfrm>
                     <a:prstGeom prst="rect">
                       <a:avLst/>
                     </a:prstGeom>
+                    <a:noFill/>
                   </pic:spPr>
                 </pic:pic>
               </a:graphicData>
@@ -3798,7 +3918,7 @@
         <w:pStyle w:val="Prrafodelista"/>
         <w:numPr>
           <w:ilvl w:val="0"/>
-          <w:numId w:val="8"/>
+          <w:numId w:val="9"/>
         </w:numPr>
         <w:ind w:left="993"/>
         <w:rPr>
@@ -3817,171 +3937,8 @@
         <w:rPr>
           <w:lang w:eastAsia="es-CO"/>
         </w:rPr>
-        <w:t>. Corresponde a la parte superior del zapato que cubre el empeine y el dorso del pie. Su diseño puede variar según el tipo de calzado.</w:t>
-      </w:r>
-    </w:p>
-    <w:p>
-      <w:pPr>
-        <w:pStyle w:val="Prrafodelista"/>
-        <w:numPr>
-          <w:ilvl w:val="0"/>
-          <w:numId w:val="8"/>
-        </w:numPr>
-        <w:ind w:left="993"/>
-        <w:rPr>
-          <w:lang w:eastAsia="es-CO"/>
-        </w:rPr>
-      </w:pPr>
-      <w:r>
-        <w:rPr>
-          <w:b/>
-          <w:bCs/>
-          <w:lang w:eastAsia="es-CO"/>
-        </w:rPr>
-        <w:t>Bigotera</w:t>
-      </w:r>
-      <w:r>
-        <w:rPr>
-          <w:lang w:eastAsia="es-CO"/>
-        </w:rPr>
-        <w:t>. Pieza de refuerzo ubicada en el empeine que proporciona soporte, mejora el ajuste y aporta diseño.</w:t>
-      </w:r>
-    </w:p>
-    <w:p>
-      <w:pPr>
-        <w:pStyle w:val="Prrafodelista"/>
-        <w:numPr>
-          <w:ilvl w:val="0"/>
-          <w:numId w:val="8"/>
-        </w:numPr>
-        <w:ind w:left="993"/>
-        <w:rPr>
-          <w:lang w:eastAsia="es-CO"/>
-        </w:rPr>
-      </w:pPr>
-      <w:r>
-        <w:rPr>
-          <w:b/>
-          <w:bCs/>
-          <w:lang w:eastAsia="es-CO"/>
-        </w:rPr>
-        <w:t>Chapeta</w:t>
-      </w:r>
-      <w:r>
-        <w:rPr>
-          <w:lang w:eastAsia="es-CO"/>
-        </w:rPr>
-        <w:t>. Pieza ubicada en la parte superior del empeine, generalmente en la zona de la cordonera o lengüeta, que refuerza y mejora el ajuste.</w:t>
-      </w:r>
-    </w:p>
-    <w:p>
-      <w:pPr>
-        <w:rPr>
-          <w:lang w:eastAsia="es-CO"/>
-        </w:rPr>
-      </w:pPr>
-    </w:p>
-    <w:p>
-      <w:pPr>
-        <w:rPr>
-          <w:lang w:eastAsia="es-CO"/>
-        </w:rPr>
-      </w:pPr>
-    </w:p>
-    <w:p>
-      <w:pPr>
-        <w:rPr>
-          <w:lang w:eastAsia="es-CO"/>
-        </w:rPr>
-      </w:pPr>
-    </w:p>
-    <w:p>
-      <w:pPr>
-        <w:rPr>
-          <w:lang w:eastAsia="es-CO"/>
-        </w:rPr>
-      </w:pPr>
-    </w:p>
-    <w:p>
-      <w:pPr>
-        <w:rPr>
-          <w:lang w:eastAsia="es-CO"/>
-        </w:rPr>
-      </w:pPr>
-    </w:p>
-    <w:p>
-      <w:pPr>
-        <w:pStyle w:val="Figura"/>
-      </w:pPr>
-      <w:r>
-        <w:lastRenderedPageBreak/>
-        <w:t>Partes principales de una bota</w:t>
-      </w:r>
-    </w:p>
-    <w:p>
-      <w:pPr>
-        <w:ind w:firstLine="0"/>
-        <w:jc w:val="center"/>
-        <w:rPr>
-          <w:lang w:eastAsia="es-CO"/>
-        </w:rPr>
-      </w:pPr>
-      <w:r>
-        <w:rPr>
-          <w:noProof/>
-          <w:lang w:eastAsia="es-CO"/>
-        </w:rPr>
-        <w:drawing>
-          <wp:inline distT="0" distB="0" distL="0" distR="0" wp14:anchorId="0C111704" wp14:editId="6EB7A9D2">
-            <wp:extent cx="4695825" cy="3143250"/>
-            <wp:effectExtent l="0" t="0" r="9525" b="0"/>
-            <wp:docPr id="6" name="Gráfico 6" descr="Diagrama de una bota que identifica sus partes principales. Se destacan la caña, ubicada en la parte superior; el talón, en la parte trasera inferior; y la capellada, en la zona frontal del calzado."/>
-            <wp:cNvGraphicFramePr>
-              <a:graphicFrameLocks xmlns:a="http://schemas.openxmlformats.org/drawingml/2006/main" noChangeAspect="1"/>
-            </wp:cNvGraphicFramePr>
-            <a:graphic xmlns:a="http://schemas.openxmlformats.org/drawingml/2006/main">
-              <a:graphicData uri="http://schemas.openxmlformats.org/drawingml/2006/picture">
-                <pic:pic xmlns:pic="http://schemas.openxmlformats.org/drawingml/2006/picture">
-                  <pic:nvPicPr>
-                    <pic:cNvPr id="6" name="Gráfico 6" descr="Diagrama de una bota que identifica sus partes principales. Se destacan la caña, ubicada en la parte superior; el talón, en la parte trasera inferior; y la capellada, en la zona frontal del calzado."/>
-                    <pic:cNvPicPr/>
-                  </pic:nvPicPr>
-                  <pic:blipFill>
-                    <a:blip r:embed="rId18">
-                      <a:extLst>
-                        <a:ext uri="{96DAC541-7B7A-43D3-8B79-37D633B846F1}">
-                          <asvg:svgBlip xmlns:asvg="http://schemas.microsoft.com/office/drawing/2016/SVG/main" r:embed="rId19"/>
-                        </a:ext>
-                      </a:extLst>
-                    </a:blip>
-                    <a:stretch>
-                      <a:fillRect/>
-                    </a:stretch>
-                  </pic:blipFill>
-                  <pic:spPr>
-                    <a:xfrm>
-                      <a:off x="0" y="0"/>
-                      <a:ext cx="4695825" cy="3143250"/>
-                    </a:xfrm>
-                    <a:prstGeom prst="rect">
-                      <a:avLst/>
-                    </a:prstGeom>
-                  </pic:spPr>
-                </pic:pic>
-              </a:graphicData>
-            </a:graphic>
-          </wp:inline>
-        </w:drawing>
-      </w:r>
-    </w:p>
-    <w:p>
-      <w:pPr>
-        <w:ind w:firstLine="0"/>
-        <w:jc w:val="center"/>
-        <w:rPr>
-          <w:lang w:eastAsia="es-CO"/>
-        </w:rPr>
-      </w:pPr>
+        <w:t>. Parte superior de la bota que cubre el pie y define su diseño. Puede estar hecha de cuero, tela o materiales sintéticos.</w:t>
+      </w:r>
     </w:p>
     <w:p>
       <w:pPr>
@@ -4001,13 +3958,13 @@
           <w:bCs/>
           <w:lang w:eastAsia="es-CO"/>
         </w:rPr>
-        <w:t>Capellada</w:t>
+        <w:t>Caña</w:t>
       </w:r>
       <w:r>
         <w:rPr>
           <w:lang w:eastAsia="es-CO"/>
         </w:rPr>
-        <w:t>. Parte superior de la bota que cubre el pie y define su diseño. Puede estar hecha de cuero, tela o materiales sintéticos.</w:t>
+        <w:t>. Parte de la bota que cubre la pierna, brindando protección, soporte y diseño. Su altura varía según el tipo de bota.</w:t>
       </w:r>
     </w:p>
     <w:p>
@@ -4028,33 +3985,6 @@
           <w:bCs/>
           <w:lang w:eastAsia="es-CO"/>
         </w:rPr>
-        <w:t>Caña</w:t>
-      </w:r>
-      <w:r>
-        <w:rPr>
-          <w:lang w:eastAsia="es-CO"/>
-        </w:rPr>
-        <w:t>. Parte de la bota que cubre la pierna, brindando protección, soporte y diseño. Su altura varía según el tipo de bota.</w:t>
-      </w:r>
-    </w:p>
-    <w:p>
-      <w:pPr>
-        <w:pStyle w:val="Prrafodelista"/>
-        <w:numPr>
-          <w:ilvl w:val="0"/>
-          <w:numId w:val="9"/>
-        </w:numPr>
-        <w:ind w:left="993"/>
-        <w:rPr>
-          <w:lang w:eastAsia="es-CO"/>
-        </w:rPr>
-      </w:pPr>
-      <w:r>
-        <w:rPr>
-          <w:b/>
-          <w:bCs/>
-          <w:lang w:eastAsia="es-CO"/>
-        </w:rPr>
         <w:t>Talón</w:t>
       </w:r>
       <w:r>
@@ -4078,6 +4008,7 @@
         <w:pStyle w:val="Ttulo3"/>
       </w:pPr>
       <w:r>
+        <w:lastRenderedPageBreak/>
         <w:t>Refuerzos y elementos de soporte</w:t>
       </w:r>
     </w:p>
@@ -4137,7 +4068,6 @@
           <w:bCs/>
           <w:lang w:eastAsia="es-CO"/>
         </w:rPr>
-        <w:lastRenderedPageBreak/>
         <w:t>Puntera.</w:t>
       </w:r>
       <w:r>
@@ -4188,16 +4118,9 @@
     </w:p>
     <w:p>
       <w:pPr>
-        <w:rPr>
-          <w:lang w:eastAsia="es-CO"/>
-        </w:rPr>
-      </w:pPr>
-    </w:p>
-    <w:p>
-      <w:pPr>
         <w:pStyle w:val="Ttulo2"/>
       </w:pPr>
-      <w:bookmarkStart w:id="3" w:name="_Toc199510287"/>
+      <w:bookmarkStart w:id="3" w:name="_Toc200494461"/>
       <w:r>
         <w:t>Función de cada parte en el diseño y confort</w:t>
       </w:r>
@@ -4267,21 +4190,7 @@
         <w:rPr>
           <w:lang w:eastAsia="es-CO"/>
         </w:rPr>
-        <w:t xml:space="preserve">. La suela y la </w:t>
-      </w:r>
-      <w:proofErr w:type="spellStart"/>
-      <w:r>
-        <w:rPr>
-          <w:lang w:eastAsia="es-CO"/>
-        </w:rPr>
-        <w:t>entresuela</w:t>
-      </w:r>
-      <w:proofErr w:type="spellEnd"/>
-      <w:r>
-        <w:rPr>
-          <w:lang w:eastAsia="es-CO"/>
-        </w:rPr>
-        <w:t xml:space="preserve"> proporcionan equilibrio y amortiguación.</w:t>
+        <w:t>. La suela y la entresuela proporcionan equilibrio y amortiguación.</w:t>
       </w:r>
     </w:p>
     <w:p>
@@ -4364,7 +4273,7 @@
       <w:pPr>
         <w:pStyle w:val="Ttulo1"/>
       </w:pPr>
-      <w:bookmarkStart w:id="4" w:name="_Toc199510288"/>
+      <w:bookmarkStart w:id="4" w:name="_Toc200494462"/>
       <w:r>
         <w:lastRenderedPageBreak/>
         <w:t>Tipologías de calzado: características y usos</w:t>
@@ -4386,16 +4295,9 @@
     </w:p>
     <w:p>
       <w:pPr>
-        <w:rPr>
-          <w:lang w:val="es-419" w:eastAsia="es-CO"/>
-        </w:rPr>
-      </w:pPr>
-    </w:p>
-    <w:p>
-      <w:pPr>
         <w:pStyle w:val="Ttulo2"/>
       </w:pPr>
-      <w:bookmarkStart w:id="5" w:name="_Toc199510289"/>
+      <w:bookmarkStart w:id="5" w:name="_Toc200494463"/>
       <w:r>
         <w:t>Clasificación del calzado según su uso</w:t>
       </w:r>
@@ -4560,7 +4462,7 @@
       <w:pPr>
         <w:pStyle w:val="Ttulo2"/>
       </w:pPr>
-      <w:bookmarkStart w:id="6" w:name="_Toc199510290"/>
+      <w:bookmarkStart w:id="6" w:name="_Toc200494464"/>
       <w:r>
         <w:lastRenderedPageBreak/>
         <w:t>Diferencias entre modelos de calzado</w:t>
@@ -4964,7 +4866,7 @@
       <w:pPr>
         <w:pStyle w:val="Ttulo1"/>
       </w:pPr>
-      <w:bookmarkStart w:id="7" w:name="_Toc199510291"/>
+      <w:bookmarkStart w:id="7" w:name="_Toc200494465"/>
       <w:r>
         <w:lastRenderedPageBreak/>
         <w:t>Materiales e insumos para calzado</w:t>
@@ -4986,16 +4888,9 @@
     </w:p>
     <w:p>
       <w:pPr>
-        <w:rPr>
-          <w:lang w:val="es-419" w:eastAsia="es-CO"/>
-        </w:rPr>
-      </w:pPr>
-    </w:p>
-    <w:p>
-      <w:pPr>
         <w:pStyle w:val="Ttulo2"/>
       </w:pPr>
-      <w:bookmarkStart w:id="8" w:name="_Toc199510292"/>
+      <w:bookmarkStart w:id="8" w:name="_Toc200494466"/>
       <w:r>
         <w:t>Cueros</w:t>
       </w:r>
@@ -5113,21 +5008,7 @@
         <w:rPr>
           <w:lang w:eastAsia="es-CO"/>
         </w:rPr>
-        <w:t xml:space="preserve">. </w:t>
-      </w:r>
-      <w:proofErr w:type="gramStart"/>
-      <w:r>
-        <w:rPr>
-          <w:lang w:eastAsia="es-CO"/>
-        </w:rPr>
-        <w:t>Combina curtido</w:t>
-      </w:r>
-      <w:proofErr w:type="gramEnd"/>
-      <w:r>
-        <w:rPr>
-          <w:lang w:eastAsia="es-CO"/>
-        </w:rPr>
-        <w:t xml:space="preserve"> al cromo y vegetal, ofreciendo resistencia mecánica y menor impacto ambiental. Se utiliza en calzado de calidad media-alta.</w:t>
+        <w:t>. Combina curtido al cromo y vegetal, ofreciendo resistencia mecánica y menor impacto ambiental. Se utiliza en calzado de calidad media-alta.</w:t>
       </w:r>
     </w:p>
     <w:p>
@@ -5172,7 +5053,6 @@
         </w:rPr>
         <w:t>Curtido con aluminio (</w:t>
       </w:r>
-      <w:proofErr w:type="spellStart"/>
       <w:r>
         <w:rPr>
           <w:rStyle w:val="Extranjerismo"/>
@@ -5180,17 +5060,7 @@
           <w:bCs/>
           <w:lang w:val="es-419" w:eastAsia="es-CO"/>
         </w:rPr>
-        <w:t>Wet</w:t>
-      </w:r>
-      <w:proofErr w:type="spellEnd"/>
-      <w:r>
-        <w:rPr>
-          <w:rStyle w:val="Extranjerismo"/>
-          <w:b/>
-          <w:bCs/>
-          <w:lang w:val="es-419" w:eastAsia="es-CO"/>
-        </w:rPr>
-        <w:t xml:space="preserve"> White</w:t>
+        <w:t>Wet White</w:t>
       </w:r>
       <w:r>
         <w:rPr>
@@ -5254,7 +5124,6 @@
         </w:rPr>
         <w:t>Curtido con aldehídos (</w:t>
       </w:r>
-      <w:proofErr w:type="spellStart"/>
       <w:r>
         <w:rPr>
           <w:rStyle w:val="Extranjerismo"/>
@@ -5262,17 +5131,7 @@
           <w:bCs/>
           <w:lang w:val="es-419" w:eastAsia="es-CO"/>
         </w:rPr>
-        <w:t>Wet</w:t>
-      </w:r>
-      <w:proofErr w:type="spellEnd"/>
-      <w:r>
-        <w:rPr>
-          <w:rStyle w:val="Extranjerismo"/>
-          <w:b/>
-          <w:bCs/>
-          <w:lang w:val="es-419" w:eastAsia="es-CO"/>
-        </w:rPr>
-        <w:t xml:space="preserve"> White</w:t>
+        <w:t>Wet White</w:t>
       </w:r>
       <w:r>
         <w:rPr>
@@ -5313,29 +5172,8 @@
         <w:rPr>
           <w:lang w:val="es-419" w:eastAsia="es-CO"/>
         </w:rPr>
-        <w:t>Usa compuestos de dióxido de silicio (</w:t>
-      </w:r>
-      <w:proofErr w:type="spellStart"/>
-      <w:r>
-        <w:rPr>
-          <w:lang w:val="es-419" w:eastAsia="es-CO"/>
-        </w:rPr>
-        <w:t>SiO</w:t>
-      </w:r>
-      <w:proofErr w:type="spellEnd"/>
-      <w:r>
-        <w:rPr>
-          <w:lang w:val="es-419" w:eastAsia="es-CO"/>
-        </w:rPr>
-        <w:t>₂), sin metales. Es una técnica reciente y de bajo impacto ambiental. El cuero resultante es ligero y flexible. Se aplica en guantes, tapicería, marroquinería, ropa y calzado fino.</w:t>
-      </w:r>
-    </w:p>
-    <w:p>
-      <w:pPr>
-        <w:rPr>
-          <w:lang w:val="es-419" w:eastAsia="es-CO"/>
-        </w:rPr>
-      </w:pPr>
+        <w:t>Usa compuestos de dióxido de silicio (SiO₂), sin metales. Es una técnica reciente y de bajo impacto ambiental. El cuero resultante es ligero y flexible. Se aplica en guantes, tapicería, marroquinería, ropa y calzado fino.</w:t>
+      </w:r>
     </w:p>
     <w:p>
       <w:pPr>
@@ -5357,13 +5195,6 @@
         </w:rPr>
         <w:t>Los tratamientos aplicados a la superficie del cuero modifican su textura, apariencia y resistencia, y determinan su uso final.</w:t>
       </w:r>
-    </w:p>
-    <w:p>
-      <w:pPr>
-        <w:rPr>
-          <w:lang w:val="es-419" w:eastAsia="es-CO"/>
-        </w:rPr>
-      </w:pPr>
     </w:p>
     <w:p>
       <w:pPr>
@@ -5383,7 +5214,6 @@
           <w:bCs/>
           <w:lang w:val="es-419" w:eastAsia="es-CO"/>
         </w:rPr>
-        <w:lastRenderedPageBreak/>
         <w:t>Cuero plena flor.</w:t>
       </w:r>
       <w:r>
@@ -5411,6 +5241,7 @@
           <w:bCs/>
           <w:lang w:val="es-419" w:eastAsia="es-CO"/>
         </w:rPr>
+        <w:lastRenderedPageBreak/>
         <w:t>Cuero flor corregido</w:t>
       </w:r>
       <w:r>
@@ -5471,7 +5302,19 @@
         <w:rPr>
           <w:lang w:val="es-419" w:eastAsia="es-CO"/>
         </w:rPr>
-        <w:t>. Se produce lijando la capa superior del cuero. Tiene una textura similar A la gamuza, pero con mayor resistencia. Se usa en botas y calzado elegante.</w:t>
+        <w:t xml:space="preserve">. Se produce lijando la capa superior del cuero. Tiene una textura similar </w:t>
+      </w:r>
+      <w:r>
+        <w:rPr>
+          <w:lang w:val="es-419" w:eastAsia="es-CO"/>
+        </w:rPr>
+        <w:t>a</w:t>
+      </w:r>
+      <w:r>
+        <w:rPr>
+          <w:lang w:val="es-419" w:eastAsia="es-CO"/>
+        </w:rPr>
+        <w:t xml:space="preserve"> la gamuza, pero con mayor resistencia. Se usa en botas y calzado elegante.</w:t>
       </w:r>
     </w:p>
     <w:p>
@@ -5621,7 +5464,6 @@
           <w:bCs/>
           <w:lang w:eastAsia="es-CO"/>
         </w:rPr>
-        <w:lastRenderedPageBreak/>
         <w:t>Cuero porcino</w:t>
       </w:r>
       <w:r>
@@ -5649,6 +5491,7 @@
           <w:bCs/>
           <w:lang w:eastAsia="es-CO"/>
         </w:rPr>
+        <w:lastRenderedPageBreak/>
         <w:t>Cuero exótico (cocodrilo, serpiente, avestruz)</w:t>
       </w:r>
       <w:r>
@@ -5660,18 +5503,9 @@
     </w:p>
     <w:p>
       <w:pPr>
-        <w:pStyle w:val="Prrafodelista"/>
-        <w:ind w:left="993" w:firstLine="0"/>
-        <w:rPr>
-          <w:lang w:eastAsia="es-CO"/>
-        </w:rPr>
-      </w:pPr>
-    </w:p>
-    <w:p>
-      <w:pPr>
         <w:pStyle w:val="Ttulo2"/>
       </w:pPr>
-      <w:bookmarkStart w:id="9" w:name="_Toc199510293"/>
+      <w:bookmarkStart w:id="9" w:name="_Toc200494467"/>
       <w:r>
         <w:t>Sintéticos</w:t>
       </w:r>
@@ -5762,7 +5596,6 @@
           <w:bCs/>
           <w:lang w:val="es-419" w:eastAsia="es-CO"/>
         </w:rPr>
-        <w:lastRenderedPageBreak/>
         <w:t>Policloruro de vinilo (PVC)</w:t>
       </w:r>
       <w:r>
@@ -5784,23 +5617,14 @@
           <w:lang w:val="es-419" w:eastAsia="es-CO"/>
         </w:rPr>
       </w:pPr>
-      <w:proofErr w:type="spellStart"/>
-      <w:r>
-        <w:rPr>
-          <w:b/>
-          <w:bCs/>
-          <w:lang w:val="es-419" w:eastAsia="es-CO"/>
-        </w:rPr>
-        <w:t>Etilvinilacetato</w:t>
-      </w:r>
-      <w:proofErr w:type="spellEnd"/>
-      <w:r>
-        <w:rPr>
-          <w:b/>
-          <w:bCs/>
-          <w:lang w:val="es-419" w:eastAsia="es-CO"/>
-        </w:rPr>
-        <w:t xml:space="preserve"> (EVA)</w:t>
+      <w:r>
+        <w:rPr>
+          <w:b/>
+          <w:bCs/>
+          <w:lang w:val="es-419" w:eastAsia="es-CO"/>
+        </w:rPr>
+        <w:lastRenderedPageBreak/>
+        <w:t>Etilvinilacetato (EVA)</w:t>
       </w:r>
       <w:r>
         <w:rPr>
@@ -5827,7 +5651,23 @@
           <w:bCs/>
           <w:lang w:val="es-419" w:eastAsia="es-CO"/>
         </w:rPr>
-        <w:t>Nylon y poliéster</w:t>
+        <w:t>N</w:t>
+      </w:r>
+      <w:r>
+        <w:rPr>
+          <w:b/>
+          <w:bCs/>
+          <w:lang w:val="es-419" w:eastAsia="es-CO"/>
+        </w:rPr>
+        <w:t>ailon</w:t>
+      </w:r>
+      <w:r>
+        <w:rPr>
+          <w:b/>
+          <w:bCs/>
+          <w:lang w:val="es-419" w:eastAsia="es-CO"/>
+        </w:rPr>
+        <w:t xml:space="preserve"> y poliéster</w:t>
       </w:r>
       <w:r>
         <w:rPr>
@@ -5865,13 +5705,6 @@
     </w:p>
     <w:p>
       <w:pPr>
-        <w:rPr>
-          <w:lang w:eastAsia="es-CO"/>
-        </w:rPr>
-      </w:pPr>
-    </w:p>
-    <w:p>
-      <w:pPr>
         <w:pStyle w:val="Ttulo3"/>
       </w:pPr>
       <w:r>
@@ -5890,27 +5723,6 @@
         </w:rPr>
         <w:t>En la industria del calzado, los materiales sintéticos han ganado protagonismo gracias a su versatilidad, resistencia y adaptabilidad a diferentes estilos y necesidades. Pero no todos los materiales sintéticos son iguales. Su estructura y la función que cumplen dentro del zapato marcan la diferencia. A continuación, se presenta cómo se clasifican según su forma y aplicación.</w:t>
       </w:r>
-    </w:p>
-    <w:p>
-      <w:pPr>
-        <w:rPr>
-          <w:lang w:val="es-419" w:eastAsia="es-CO"/>
-        </w:rPr>
-      </w:pPr>
-    </w:p>
-    <w:p>
-      <w:pPr>
-        <w:rPr>
-          <w:lang w:val="es-419" w:eastAsia="es-CO"/>
-        </w:rPr>
-      </w:pPr>
-    </w:p>
-    <w:p>
-      <w:pPr>
-        <w:rPr>
-          <w:lang w:val="es-419" w:eastAsia="es-CO"/>
-        </w:rPr>
-      </w:pPr>
     </w:p>
     <w:tbl>
       <w:tblPr>
@@ -5941,7 +5753,6 @@
                 <w:bCs/>
                 <w:lang w:val="es-419" w:eastAsia="es-CO"/>
               </w:rPr>
-              <w:lastRenderedPageBreak/>
               <w:t>Podcast. Clasificación de los materiales sintéticos según su estructura y aplicación en el calzado.</w:t>
             </w:r>
           </w:p>
@@ -5987,6 +5798,7 @@
               <w:rPr>
                 <w:lang w:val="es-419" w:eastAsia="es-CO"/>
               </w:rPr>
+              <w:lastRenderedPageBreak/>
               <w:t>Así es, pero no todos son iguales. Su estructura y función determinan su aplicación. Hoy te contamos cómo se clasifica</w:t>
             </w:r>
             <w:r>
@@ -6102,7 +5914,6 @@
               <w:rPr>
                 <w:lang w:val="es-419" w:eastAsia="es-CO"/>
               </w:rPr>
-              <w:lastRenderedPageBreak/>
               <w:t>Por último, los plásticos rígidos, dureza y durabilidad son sus características principales.</w:t>
             </w:r>
           </w:p>
@@ -6141,6 +5952,7 @@
               <w:rPr>
                 <w:lang w:val="es-419" w:eastAsia="es-CO"/>
               </w:rPr>
+              <w:lastRenderedPageBreak/>
               <w:t>Como ves, cada material cumple una función clave en el calzado. Su correcta elección define la calidad, el diseño y la comodidad del zapato.</w:t>
             </w:r>
           </w:p>
@@ -6162,17 +5974,11 @@
     </w:tbl>
     <w:p>
       <w:pPr>
-        <w:rPr>
-          <w:lang w:val="es-419" w:eastAsia="es-CO"/>
-        </w:rPr>
-      </w:pPr>
-    </w:p>
-    <w:p>
-      <w:pPr>
         <w:pStyle w:val="Ttulo2"/>
       </w:pPr>
-      <w:bookmarkStart w:id="10" w:name="_Toc199510294"/>
-      <w:r>
+      <w:bookmarkStart w:id="10" w:name="_Toc200494468"/>
+      <w:r>
+        <w:lastRenderedPageBreak/>
         <w:t>Textiles</w:t>
       </w:r>
       <w:bookmarkEnd w:id="10"/>
@@ -6235,7 +6041,6 @@
         <w:rPr>
           <w:lang w:val="es-419" w:eastAsia="es-CO"/>
         </w:rPr>
-        <w:lastRenderedPageBreak/>
         <w:t>Textiles de fibras naturales</w:t>
       </w:r>
     </w:p>
@@ -6439,6 +6244,7 @@
               <w:rPr>
                 <w:lang w:val="es-419" w:eastAsia="es-CO"/>
               </w:rPr>
+              <w:lastRenderedPageBreak/>
               <w:t>Lino</w:t>
             </w:r>
           </w:p>
@@ -6673,13 +6479,6 @@
     </w:tbl>
     <w:p>
       <w:pPr>
-        <w:rPr>
-          <w:lang w:val="es-419" w:eastAsia="es-CO"/>
-        </w:rPr>
-      </w:pPr>
-    </w:p>
-    <w:p>
-      <w:pPr>
         <w:pStyle w:val="Ttulo3"/>
       </w:pPr>
       <w:r>
@@ -6698,20 +6497,6 @@
         </w:rPr>
         <w:t>Estas fibras se producen mediante procesos químicos y polímeros derivados del petróleo. Suelen ser más resistentes, duraderas y fáciles de mantener que las fibras naturales, además de tener un costo menor.</w:t>
       </w:r>
-    </w:p>
-    <w:p>
-      <w:pPr>
-        <w:rPr>
-          <w:lang w:val="es-419" w:eastAsia="es-CO"/>
-        </w:rPr>
-      </w:pPr>
-    </w:p>
-    <w:p>
-      <w:pPr>
-        <w:rPr>
-          <w:lang w:val="es-419" w:eastAsia="es-CO"/>
-        </w:rPr>
-      </w:pPr>
     </w:p>
     <w:p>
       <w:pPr>
@@ -6731,7 +6516,6 @@
           <w:bCs/>
           <w:lang w:val="es-419" w:eastAsia="es-CO"/>
         </w:rPr>
-        <w:lastRenderedPageBreak/>
         <w:t>Poliéster</w:t>
       </w:r>
       <w:r>
@@ -6759,7 +6543,15 @@
           <w:bCs/>
           <w:lang w:val="es-419" w:eastAsia="es-CO"/>
         </w:rPr>
-        <w:t>Nylon</w:t>
+        <w:t>N</w:t>
+      </w:r>
+      <w:r>
+        <w:rPr>
+          <w:b/>
+          <w:bCs/>
+          <w:lang w:val="es-419" w:eastAsia="es-CO"/>
+        </w:rPr>
+        <w:t>ailon</w:t>
       </w:r>
       <w:r>
         <w:rPr>
@@ -6805,7 +6597,6 @@
         </w:rPr>
         <w:t xml:space="preserve"> o </w:t>
       </w:r>
-      <w:proofErr w:type="spellStart"/>
       <w:r>
         <w:rPr>
           <w:rStyle w:val="Extranjerismo"/>
@@ -6815,7 +6606,6 @@
         </w:rPr>
         <w:t>Spandex</w:t>
       </w:r>
-      <w:proofErr w:type="spellEnd"/>
       <w:r>
         <w:rPr>
           <w:b/>
@@ -6828,7 +6618,14 @@
         <w:rPr>
           <w:lang w:val="es-419" w:eastAsia="es-CO"/>
         </w:rPr>
-        <w:t>. Alta elasticidad, adaptable al movimiento y resistente al sudor y la deformación. Aporta ajuste al calzado. Se usa en zapatillas deportivas y tejidos que requieren ajuste, como botines deportivos o interiores elásticos.</w:t>
+        <w:t xml:space="preserve">. Alta elasticidad, adaptable al movimiento y resistente al sudor y la deformación. Aporta ajuste al calzado. Se usa en </w:t>
+      </w:r>
+      <w:r>
+        <w:rPr>
+          <w:lang w:val="es-419" w:eastAsia="es-CO"/>
+        </w:rPr>
+        <w:lastRenderedPageBreak/>
+        <w:t>zapatillas deportivas y tejidos que requieren ajuste, como botines deportivos o interiores elásticos.</w:t>
       </w:r>
     </w:p>
     <w:p>
@@ -6860,18 +6657,9 @@
     </w:p>
     <w:p>
       <w:pPr>
-        <w:pStyle w:val="Prrafodelista"/>
-        <w:ind w:left="993" w:firstLine="0"/>
-        <w:rPr>
-          <w:lang w:val="es-419" w:eastAsia="es-CO"/>
-        </w:rPr>
-      </w:pPr>
-    </w:p>
-    <w:p>
-      <w:pPr>
         <w:pStyle w:val="Ttulo2"/>
       </w:pPr>
-      <w:bookmarkStart w:id="11" w:name="_Toc199510295"/>
+      <w:bookmarkStart w:id="11" w:name="_Toc200494469"/>
       <w:r>
         <w:t>Suelas</w:t>
       </w:r>
@@ -6892,24 +6680,9 @@
     </w:p>
     <w:p>
       <w:pPr>
-        <w:rPr>
-          <w:lang w:val="es-419" w:eastAsia="es-CO"/>
-        </w:rPr>
-      </w:pPr>
-    </w:p>
-    <w:p>
-      <w:pPr>
-        <w:rPr>
-          <w:lang w:val="es-419" w:eastAsia="es-CO"/>
-        </w:rPr>
-      </w:pPr>
-    </w:p>
-    <w:p>
-      <w:pPr>
         <w:pStyle w:val="Ttulo3"/>
       </w:pPr>
       <w:r>
-        <w:lastRenderedPageBreak/>
         <w:t>Materiales comunes utilizados en suelas</w:t>
       </w:r>
     </w:p>
@@ -6971,25 +6744,8 @@
           <w:bCs/>
           <w:lang w:val="es-419" w:eastAsia="es-CO"/>
         </w:rPr>
-        <w:t>EVA (</w:t>
-      </w:r>
-      <w:proofErr w:type="spellStart"/>
-      <w:r>
-        <w:rPr>
-          <w:b/>
-          <w:bCs/>
-          <w:lang w:val="es-419" w:eastAsia="es-CO"/>
-        </w:rPr>
-        <w:t>etilvinilacetato</w:t>
-      </w:r>
-      <w:proofErr w:type="spellEnd"/>
-      <w:r>
-        <w:rPr>
-          <w:b/>
-          <w:bCs/>
-          <w:lang w:val="es-419" w:eastAsia="es-CO"/>
-        </w:rPr>
-        <w:t>)</w:t>
+        <w:lastRenderedPageBreak/>
+        <w:t>EVA (etilvinilacetato)</w:t>
       </w:r>
       <w:r>
         <w:rPr>
@@ -7098,7 +6854,7 @@
       <w:pPr>
         <w:pStyle w:val="Ttulo1"/>
       </w:pPr>
-      <w:bookmarkStart w:id="12" w:name="_Toc199510296"/>
+      <w:bookmarkStart w:id="12" w:name="_Toc200494470"/>
       <w:r>
         <w:lastRenderedPageBreak/>
         <w:t>Fases del proceso productivo de calzado</w:t>
@@ -7120,16 +6876,9 @@
     </w:p>
     <w:p>
       <w:pPr>
-        <w:rPr>
-          <w:lang w:val="es-419" w:eastAsia="es-CO"/>
-        </w:rPr>
-      </w:pPr>
-    </w:p>
-    <w:p>
-      <w:pPr>
         <w:pStyle w:val="Ttulo2"/>
       </w:pPr>
-      <w:bookmarkStart w:id="13" w:name="_Toc199510297"/>
+      <w:bookmarkStart w:id="13" w:name="_Toc200494471"/>
       <w:r>
         <w:t>Diseño y desarrollo del producto</w:t>
       </w:r>
@@ -7166,13 +6915,19 @@
           <w:bCs/>
           <w:lang w:val="es-419" w:eastAsia="es-CO"/>
         </w:rPr>
-        <w:t>Registro en el ICA</w:t>
-      </w:r>
-      <w:r>
-        <w:rPr>
-          <w:lang w:val="es-419" w:eastAsia="es-CO"/>
-        </w:rPr>
-        <w:t>. Todos los alimentos, suplementos, sales mineralizadas, plaguicidas, fertilizantes e insumos agrícolas deben tener registro en el ICA.</w:t>
+        <w:t xml:space="preserve">Investigación de tendencias. </w:t>
+      </w:r>
+      <w:r>
+        <w:rPr>
+          <w:lang w:val="es-419" w:eastAsia="es-CO"/>
+        </w:rPr>
+        <w:t>Se analizan modas, colores, materiales y necesidades del mercado.</w:t>
+      </w:r>
+      <w:r>
+        <w:rPr>
+          <w:lang w:eastAsia="es-CO"/>
+        </w:rPr>
+        <w:t> </w:t>
       </w:r>
     </w:p>
     <w:p>
@@ -7193,13 +6948,25 @@
           <w:bCs/>
           <w:lang w:val="es-419" w:eastAsia="es-CO"/>
         </w:rPr>
-        <w:t>Bocetos.</w:t>
-      </w:r>
-      <w:r>
-        <w:rPr>
-          <w:lang w:val="es-419" w:eastAsia="es-CO"/>
-        </w:rPr>
-        <w:t xml:space="preserve"> Se analizan modas, colores, materiales y necesidades del mercado.</w:t>
+        <w:t xml:space="preserve">Bocetos. </w:t>
+      </w:r>
+      <w:r>
+        <w:rPr>
+          <w:lang w:val="es-419" w:eastAsia="es-CO"/>
+        </w:rPr>
+        <w:t>Se crean dibujos técnicos del producto a desarrollar</w:t>
+      </w:r>
+      <w:r>
+        <w:rPr>
+          <w:lang w:val="es-419" w:eastAsia="es-CO"/>
+        </w:rPr>
+        <w:t>.</w:t>
+      </w:r>
+      <w:r>
+        <w:rPr>
+          <w:lang w:eastAsia="es-CO"/>
+        </w:rPr>
+        <w:t> </w:t>
       </w:r>
     </w:p>
     <w:p>
@@ -7226,7 +6993,25 @@
         <w:rPr>
           <w:lang w:val="es-419" w:eastAsia="es-CO"/>
         </w:rPr>
-        <w:t>. Se generan moldes en papel o software especializado, que servirán como base para el corte de materiales.</w:t>
+        <w:t xml:space="preserve">. Se generan moldes en papel o </w:t>
+      </w:r>
+      <w:r>
+        <w:rPr>
+          <w:rStyle w:val="Extranjerismo"/>
+        </w:rPr>
+        <w:t>software</w:t>
+      </w:r>
+      <w:r>
+        <w:rPr>
+          <w:rStyle w:val="Extranjerismo"/>
+        </w:rPr>
+        <w:t>.</w:t>
+      </w:r>
+      <w:r>
+        <w:rPr>
+          <w:lang w:val="es-419" w:eastAsia="es-CO"/>
+        </w:rPr>
+        <w:t xml:space="preserve"> especializado, que servirán como base para el corte de materiales.</w:t>
       </w:r>
     </w:p>
     <w:p>
@@ -7285,32 +7070,10 @@
     </w:p>
     <w:p>
       <w:pPr>
-        <w:rPr>
-          <w:lang w:val="es-419" w:eastAsia="es-CO"/>
-        </w:rPr>
-      </w:pPr>
-    </w:p>
-    <w:p>
-      <w:pPr>
-        <w:rPr>
-          <w:lang w:val="es-419" w:eastAsia="es-CO"/>
-        </w:rPr>
-      </w:pPr>
-    </w:p>
-    <w:p>
-      <w:pPr>
-        <w:rPr>
-          <w:lang w:val="es-419" w:eastAsia="es-CO"/>
-        </w:rPr>
-      </w:pPr>
-    </w:p>
-    <w:p>
-      <w:pPr>
         <w:pStyle w:val="Ttulo2"/>
       </w:pPr>
-      <w:bookmarkStart w:id="14" w:name="_Toc199510298"/>
-      <w:r>
-        <w:lastRenderedPageBreak/>
+      <w:bookmarkStart w:id="14" w:name="_Toc200494472"/>
+      <w:r>
         <w:t>Corte de materiales</w:t>
       </w:r>
       <w:bookmarkEnd w:id="14"/>
@@ -7373,6 +7136,7 @@
           <w:bCs/>
           <w:lang w:val="es-419" w:eastAsia="es-CO"/>
         </w:rPr>
+        <w:lastRenderedPageBreak/>
         <w:t>Sintéticos (PU, PVC)</w:t>
       </w:r>
       <w:r>
@@ -7556,46 +7320,43 @@
           <w:bCs/>
           <w:lang w:val="es-419" w:eastAsia="es-CO"/>
         </w:rPr>
+        <w:t>Corte automatizado.</w:t>
+      </w:r>
+      <w:r>
+        <w:rPr>
+          <w:lang w:val="es-419" w:eastAsia="es-CO"/>
+        </w:rPr>
+        <w:t xml:space="preserve"> Corte programado con cuchilla oscilante que ofrece mayor precisión.</w:t>
+      </w:r>
+    </w:p>
+    <w:p>
+      <w:pPr>
+        <w:pStyle w:val="Ttulo2"/>
+      </w:pPr>
+      <w:bookmarkStart w:id="15" w:name="_Toc200494473"/>
+      <w:r>
+        <w:t>Desbaste</w:t>
+      </w:r>
+      <w:bookmarkEnd w:id="15"/>
+    </w:p>
+    <w:p>
+      <w:pPr>
+        <w:rPr>
+          <w:lang w:val="es-419" w:eastAsia="es-CO"/>
+        </w:rPr>
+      </w:pPr>
+      <w:r>
+        <w:rPr>
+          <w:lang w:val="es-419" w:eastAsia="es-CO"/>
+        </w:rPr>
+        <w:t xml:space="preserve">El desbaste es una etapa clave en la fabricación del calzado, ya que prepara las piezas para su ensamblaje y pegado. Este proceso consiste en rebajar, lijar o desgastar </w:t>
+      </w:r>
+      <w:r>
+        <w:rPr>
+          <w:lang w:val="es-419" w:eastAsia="es-CO"/>
+        </w:rPr>
         <w:lastRenderedPageBreak/>
-        <w:t>Corte automatizado.</w:t>
-      </w:r>
-      <w:r>
-        <w:rPr>
-          <w:lang w:val="es-419" w:eastAsia="es-CO"/>
-        </w:rPr>
-        <w:t xml:space="preserve"> Corte programado con cuchilla oscilante que ofrece mayor precisión.</w:t>
-      </w:r>
-    </w:p>
-    <w:p>
-      <w:pPr>
-        <w:pStyle w:val="Prrafodelista"/>
-        <w:ind w:left="993" w:firstLine="0"/>
-        <w:rPr>
-          <w:lang w:val="es-419" w:eastAsia="es-CO"/>
-        </w:rPr>
-      </w:pPr>
-    </w:p>
-    <w:p>
-      <w:pPr>
-        <w:pStyle w:val="Ttulo2"/>
-      </w:pPr>
-      <w:bookmarkStart w:id="15" w:name="_Toc199510299"/>
-      <w:r>
-        <w:t>Desbaste</w:t>
-      </w:r>
-      <w:bookmarkEnd w:id="15"/>
-    </w:p>
-    <w:p>
-      <w:pPr>
-        <w:rPr>
-          <w:lang w:val="es-419" w:eastAsia="es-CO"/>
-        </w:rPr>
-      </w:pPr>
-      <w:r>
-        <w:rPr>
-          <w:lang w:val="es-419" w:eastAsia="es-CO"/>
-        </w:rPr>
-        <w:t>El desbaste es una etapa clave en la fabricación del calzado, ya que prepara las piezas para su ensamblaje y pegado. Este proceso consiste en rebajar, lijar o desgastar los bordes del cuero para mejorar la adherencia del pegamento y garantizar una unión firme entre las piezas.</w:t>
+        <w:t>los bordes del cuero para mejorar la adherencia del pegamento y garantizar una unión firme entre las piezas.</w:t>
       </w:r>
     </w:p>
     <w:p>
@@ -7792,9 +7553,8 @@
       <w:pPr>
         <w:pStyle w:val="Ttulo2"/>
       </w:pPr>
-      <w:bookmarkStart w:id="16" w:name="_Toc199510300"/>
-      <w:r>
-        <w:lastRenderedPageBreak/>
+      <w:bookmarkStart w:id="16" w:name="_Toc200494474"/>
+      <w:r>
         <w:t>Armado del calzado</w:t>
       </w:r>
       <w:bookmarkEnd w:id="16"/>
@@ -7857,6 +7617,7 @@
           <w:bCs/>
           <w:lang w:val="es-419" w:eastAsia="es-CO"/>
         </w:rPr>
+        <w:lastRenderedPageBreak/>
         <w:t>Unión de refuerzos y forros</w:t>
       </w:r>
       <w:r>
@@ -7868,16 +7629,9 @@
     </w:p>
     <w:p>
       <w:pPr>
-        <w:rPr>
-          <w:lang w:val="es-419" w:eastAsia="es-CO"/>
-        </w:rPr>
-      </w:pPr>
-    </w:p>
-    <w:p>
-      <w:pPr>
         <w:pStyle w:val="Ttulo2"/>
       </w:pPr>
-      <w:bookmarkStart w:id="17" w:name="_Toc199510301"/>
+      <w:bookmarkStart w:id="17" w:name="_Toc200494475"/>
       <w:r>
         <w:t>Costura del calzado</w:t>
       </w:r>
@@ -7982,7 +7736,6 @@
         <w:pStyle w:val="Ttulo3"/>
       </w:pPr>
       <w:r>
-        <w:lastRenderedPageBreak/>
         <w:t>Máquinas de coser utilizadas</w:t>
       </w:r>
     </w:p>
@@ -8098,6 +7851,7 @@
           <w:bCs/>
           <w:lang w:val="es-419" w:eastAsia="es-CO"/>
         </w:rPr>
+        <w:lastRenderedPageBreak/>
         <w:t>Máquina de costura sobrehilada.</w:t>
       </w:r>
       <w:r>
@@ -8109,16 +7863,9 @@
     </w:p>
     <w:p>
       <w:pPr>
-        <w:rPr>
-          <w:lang w:val="es-419" w:eastAsia="es-CO"/>
-        </w:rPr>
-      </w:pPr>
-    </w:p>
-    <w:p>
-      <w:pPr>
         <w:pStyle w:val="Ttulo2"/>
       </w:pPr>
-      <w:bookmarkStart w:id="18" w:name="_Toc199510302"/>
+      <w:bookmarkStart w:id="18" w:name="_Toc200494476"/>
       <w:r>
         <w:t>Montaje del calzado</w:t>
       </w:r>
@@ -8184,7 +7931,6 @@
           <w:bCs/>
           <w:lang w:val="es-419" w:eastAsia="es-CO"/>
         </w:rPr>
-        <w:lastRenderedPageBreak/>
         <w:t xml:space="preserve">Montaje </w:t>
       </w:r>
       <w:r>
@@ -8192,6 +7938,7 @@
           <w:rStyle w:val="Extranjerismo"/>
           <w:b/>
           <w:bCs/>
+          <w:lang w:val="es-CO"/>
         </w:rPr>
         <w:t>String</w:t>
       </w:r>
@@ -8239,13 +7986,6 @@
     </w:p>
     <w:p>
       <w:pPr>
-        <w:rPr>
-          <w:lang w:val="es-419" w:eastAsia="es-CO"/>
-        </w:rPr>
-      </w:pPr>
-    </w:p>
-    <w:p>
-      <w:pPr>
         <w:pStyle w:val="Ttulo3"/>
       </w:pPr>
       <w:r>
@@ -8337,6 +8077,7 @@
           <w:bCs/>
           <w:lang w:val="es-419" w:eastAsia="es-CO"/>
         </w:rPr>
+        <w:lastRenderedPageBreak/>
         <w:t>Unión de la suela</w:t>
       </w:r>
       <w:r>
@@ -8375,32 +8116,10 @@
     </w:p>
     <w:p>
       <w:pPr>
-        <w:rPr>
-          <w:lang w:val="es-419" w:eastAsia="es-CO"/>
-        </w:rPr>
-      </w:pPr>
-    </w:p>
-    <w:p>
-      <w:pPr>
-        <w:rPr>
-          <w:lang w:val="es-419" w:eastAsia="es-CO"/>
-        </w:rPr>
-      </w:pPr>
-    </w:p>
-    <w:p>
-      <w:pPr>
-        <w:rPr>
-          <w:lang w:val="es-419" w:eastAsia="es-CO"/>
-        </w:rPr>
-      </w:pPr>
-    </w:p>
-    <w:p>
-      <w:pPr>
         <w:pStyle w:val="Ttulo2"/>
       </w:pPr>
-      <w:bookmarkStart w:id="19" w:name="_Toc199510303"/>
-      <w:r>
-        <w:lastRenderedPageBreak/>
+      <w:bookmarkStart w:id="19" w:name="_Toc200494477"/>
+      <w:r>
         <w:t>Acabado y control de calidad</w:t>
       </w:r>
       <w:bookmarkEnd w:id="19"/>
@@ -8552,7 +8271,7 @@
       <w:pPr>
         <w:pStyle w:val="Ttulo1"/>
       </w:pPr>
-      <w:bookmarkStart w:id="20" w:name="_Toc199510304"/>
+      <w:bookmarkStart w:id="20" w:name="_Toc200494478"/>
       <w:r>
         <w:lastRenderedPageBreak/>
         <w:t>Fichas técnicas de diseño</w:t>
@@ -8574,16 +8293,9 @@
     </w:p>
     <w:p>
       <w:pPr>
-        <w:rPr>
-          <w:lang w:val="es-419" w:eastAsia="es-CO"/>
-        </w:rPr>
-      </w:pPr>
-    </w:p>
-    <w:p>
-      <w:pPr>
         <w:pStyle w:val="Ttulo2"/>
       </w:pPr>
-      <w:bookmarkStart w:id="21" w:name="_Toc199510305"/>
+      <w:bookmarkStart w:id="21" w:name="_Toc200494479"/>
       <w:r>
         <w:t>Características de la ficha técnica de diseño</w:t>
       </w:r>
@@ -8760,6 +8472,15 @@
           <w:lang w:val="es-419" w:eastAsia="es-CO"/>
         </w:rPr>
       </w:pPr>
+    </w:p>
+    <w:p>
+      <w:pPr>
+        <w:rPr>
+          <w:b/>
+          <w:bCs/>
+          <w:lang w:val="es-419" w:eastAsia="es-CO"/>
+        </w:rPr>
+      </w:pPr>
       <w:r>
         <w:rPr>
           <w:b/>
@@ -9122,16 +8843,9 @@
     </w:p>
     <w:p>
       <w:pPr>
-        <w:rPr>
-          <w:lang w:val="es-419" w:eastAsia="es-CO"/>
-        </w:rPr>
-      </w:pPr>
-    </w:p>
-    <w:p>
-      <w:pPr>
         <w:pStyle w:val="Ttulo2"/>
       </w:pPr>
-      <w:bookmarkStart w:id="22" w:name="_Toc199510306"/>
+      <w:bookmarkStart w:id="22" w:name="_Toc200494480"/>
       <w:r>
         <w:t>Usos de la ficha técnica de diseño</w:t>
       </w:r>
@@ -9319,7 +9033,7 @@
           <w:lang w:val="es-CO"/>
         </w:rPr>
       </w:pPr>
-      <w:bookmarkStart w:id="23" w:name="_Toc199510307"/>
+      <w:bookmarkStart w:id="23" w:name="_Toc200494481"/>
       <w:r>
         <w:rPr>
           <w:lang w:val="es-CO"/>
@@ -9379,10 +9093,10 @@
                     <pic:cNvPicPr/>
                   </pic:nvPicPr>
                   <pic:blipFill>
-                    <a:blip r:embed="rId20">
+                    <a:blip r:embed="rId18">
                       <a:extLst>
                         <a:ext uri="{96DAC541-7B7A-43D3-8B79-37D633B846F1}">
-                          <asvg:svgBlip xmlns:asvg="http://schemas.microsoft.com/office/drawing/2016/SVG/main" r:embed="rId21"/>
+                          <asvg:svgBlip xmlns:asvg="http://schemas.microsoft.com/office/drawing/2016/SVG/main" r:embed="rId19"/>
                         </a:ext>
                       </a:extLst>
                     </a:blip>
@@ -9430,7 +9144,7 @@
           <w:lang w:val="es-CO"/>
         </w:rPr>
       </w:pPr>
-      <w:bookmarkStart w:id="24" w:name="_Toc199510308"/>
+      <w:bookmarkStart w:id="24" w:name="_Toc200494482"/>
       <w:r>
         <w:rPr>
           <w:lang w:val="es-CO"/>
@@ -9573,21 +9287,7 @@
               <w:rPr>
                 <w:lang w:val="es-CO"/>
               </w:rPr>
-              <w:t xml:space="preserve">La Horma de tu Negocio (2022). Partes del Calzado. [Archivo de video] </w:t>
-            </w:r>
-            <w:proofErr w:type="spellStart"/>
-            <w:r>
-              <w:rPr>
-                <w:lang w:val="es-CO"/>
-              </w:rPr>
-              <w:t>Youtube</w:t>
-            </w:r>
-            <w:proofErr w:type="spellEnd"/>
-            <w:r>
-              <w:rPr>
-                <w:lang w:val="es-CO"/>
-              </w:rPr>
-              <w:t>.</w:t>
+              <w:t>La Horma de tu Negocio (2022). Partes del Calzado. [Archivo de video] Youtube.</w:t>
             </w:r>
           </w:p>
         </w:tc>
@@ -9619,7 +9319,7 @@
             <w:pPr>
               <w:pStyle w:val="TextoTablas"/>
             </w:pPr>
-            <w:hyperlink r:id="rId22" w:history="1">
+            <w:hyperlink r:id="rId20" w:history="1">
               <w:r>
                 <w:rPr>
                   <w:rStyle w:val="Hipervnculo"/>
@@ -9669,19 +9369,11 @@
                 <w:lang w:val="es-CO"/>
               </w:rPr>
             </w:pPr>
-            <w:proofErr w:type="spellStart"/>
             <w:r>
               <w:rPr>
                 <w:lang w:val="es-CO"/>
               </w:rPr>
-              <w:t>Motawi</w:t>
-            </w:r>
-            <w:proofErr w:type="spellEnd"/>
-            <w:r>
-              <w:rPr>
-                <w:lang w:val="es-CO"/>
-              </w:rPr>
-              <w:t>, W. (2018). Cómo se hacen los zapatos: Una mirada al interior de una verdadera fábrica de calzado deportivo.</w:t>
+              <w:t>Motawi, W. (2018). Cómo se hacen los zapatos: Una mirada al interior de una verdadera fábrica de calzado deportivo.</w:t>
             </w:r>
           </w:p>
         </w:tc>
@@ -9713,7 +9405,7 @@
             <w:pPr>
               <w:pStyle w:val="TextoTablas"/>
             </w:pPr>
-            <w:hyperlink r:id="rId23" w:history="1">
+            <w:hyperlink r:id="rId21" w:history="1">
               <w:r>
                 <w:rPr>
                   <w:rStyle w:val="Hipervnculo"/>
@@ -9758,19 +9450,11 @@
                 <w:lang w:val="es-CO"/>
               </w:rPr>
             </w:pPr>
-            <w:proofErr w:type="spellStart"/>
             <w:r>
               <w:rPr>
                 <w:lang w:val="es-CO"/>
               </w:rPr>
-              <w:t>Centrocalzado</w:t>
-            </w:r>
-            <w:proofErr w:type="spellEnd"/>
-            <w:r>
-              <w:rPr>
-                <w:lang w:val="es-CO"/>
-              </w:rPr>
-              <w:t>. (2012). Proceso para la fabricación del calzado</w:t>
+              <w:t>Centrocalzado. (2012). Proceso para la fabricación del calzado</w:t>
             </w:r>
           </w:p>
         </w:tc>
@@ -9802,7 +9486,7 @@
             <w:pPr>
               <w:pStyle w:val="TextoTablas"/>
             </w:pPr>
-            <w:hyperlink r:id="rId24" w:history="1">
+            <w:hyperlink r:id="rId22" w:history="1">
               <w:r>
                 <w:rPr>
                   <w:rStyle w:val="Hipervnculo"/>
@@ -9833,7 +9517,7 @@
           <w:lang w:val="es-CO"/>
         </w:rPr>
       </w:pPr>
-      <w:bookmarkStart w:id="25" w:name="_Toc199510309"/>
+      <w:bookmarkStart w:id="25" w:name="_Toc200494483"/>
       <w:r>
         <w:rPr>
           <w:lang w:val="es-CO"/>
@@ -9930,7 +9614,13 @@
         <w:t xml:space="preserve">Textil: </w:t>
       </w:r>
       <w:r>
-        <w:t>material compuesto por fibras naturales (algodón, lino, lana) o sintéticas (poliéster, nylon) que se utiliza en la fabricación de calzado, especialmente en modelos deportivos y casuales, debido a su ligereza y transpirabilidad.</w:t>
+        <w:t>material compuesto por fibras naturales (algodón, lino, lana) o sintéticas (poliéster, n</w:t>
+      </w:r>
+      <w:r>
+        <w:t>ailon</w:t>
+      </w:r>
+      <w:r>
+        <w:t>) que se utiliza en la fabricación de calzado, especialmente en modelos deportivos y casuales, debido a su ligereza y transpirabilidad.</w:t>
       </w:r>
     </w:p>
     <w:p>
@@ -9966,7 +9656,7 @@
           <w:lang w:val="es-CO"/>
         </w:rPr>
       </w:pPr>
-      <w:bookmarkStart w:id="26" w:name="_Toc199510310"/>
+      <w:bookmarkStart w:id="26" w:name="_Toc200494484"/>
       <w:r>
         <w:rPr>
           <w:lang w:val="es-CO"/>
@@ -10004,21 +9694,8 @@
         </w:numPr>
         <w:ind w:left="993"/>
       </w:pPr>
-      <w:proofErr w:type="spellStart"/>
-      <w:r>
-        <w:t>Bossan</w:t>
-      </w:r>
-      <w:proofErr w:type="spellEnd"/>
-      <w:r>
-        <w:t xml:space="preserve">, M. J. (2007). El arte del zapato (S. Caballero, Trad.). </w:t>
-      </w:r>
-      <w:proofErr w:type="spellStart"/>
-      <w:r>
-        <w:t>Edimat</w:t>
-      </w:r>
-      <w:proofErr w:type="spellEnd"/>
-      <w:r>
-        <w:t xml:space="preserve"> Libros.</w:t>
+      <w:r>
+        <w:t>Bossan, M. J. (2007). El arte del zapato (S. Caballero, Trad.). Edimat Libros.</w:t>
       </w:r>
     </w:p>
     <w:p>
@@ -10031,15 +9708,7 @@
         <w:ind w:left="993"/>
       </w:pPr>
       <w:r>
-        <w:t xml:space="preserve">García Macias, A. (1957). Arte y técnica del patronaje y modelaje del calzado. Editorial </w:t>
-      </w:r>
-      <w:proofErr w:type="spellStart"/>
-      <w:r>
-        <w:t>Dossat</w:t>
-      </w:r>
-      <w:proofErr w:type="spellEnd"/>
-      <w:r>
-        <w:t>.</w:t>
+        <w:t>García Macias, A. (1957). Arte y técnica del patronaje y modelaje del calzado. Editorial Dossat.</w:t>
       </w:r>
     </w:p>
     <w:p>
@@ -10051,29 +9720,14 @@
         </w:numPr>
         <w:ind w:left="993"/>
       </w:pPr>
-      <w:proofErr w:type="spellStart"/>
-      <w:r>
-        <w:t>Motawi</w:t>
-      </w:r>
-      <w:proofErr w:type="spellEnd"/>
-      <w:r>
-        <w:t xml:space="preserve">, W. M., &amp; </w:t>
-      </w:r>
-      <w:proofErr w:type="spellStart"/>
-      <w:r>
-        <w:t>Motawi</w:t>
-      </w:r>
-      <w:proofErr w:type="spellEnd"/>
-      <w:r>
-        <w:t xml:space="preserve">, A. M. (2021). Patronaje de calzado y diseño de hormas. Wade </w:t>
-      </w:r>
-      <w:proofErr w:type="spellStart"/>
-      <w:r>
-        <w:t>Motawi</w:t>
-      </w:r>
-      <w:proofErr w:type="spellEnd"/>
-      <w:r>
-        <w:t>.</w:t>
+      <w:r>
+        <w:rPr>
+          <w:lang w:val="en-US"/>
+        </w:rPr>
+        <w:t xml:space="preserve">Motawi, W. M., &amp; Motawi, A. M. (2021). </w:t>
+      </w:r>
+      <w:r>
+        <w:t>Patronaje de calzado y diseño de hormas. Wade Motawi.</w:t>
       </w:r>
     </w:p>
     <w:p>
@@ -10085,29 +9739,8 @@
         </w:numPr>
         <w:ind w:left="993"/>
       </w:pPr>
-      <w:proofErr w:type="spellStart"/>
-      <w:r>
-        <w:t>Vass</w:t>
-      </w:r>
-      <w:proofErr w:type="spellEnd"/>
-      <w:r>
-        <w:t xml:space="preserve">, L., &amp; </w:t>
-      </w:r>
-      <w:proofErr w:type="spellStart"/>
-      <w:r>
-        <w:t>Molnár</w:t>
-      </w:r>
-      <w:proofErr w:type="spellEnd"/>
-      <w:r>
-        <w:t xml:space="preserve">, M. (1999). Zapatos de caballero hechos a mano. </w:t>
-      </w:r>
-      <w:proofErr w:type="spellStart"/>
-      <w:r>
-        <w:t>Konemann</w:t>
-      </w:r>
-      <w:proofErr w:type="spellEnd"/>
-      <w:r>
-        <w:t>.</w:t>
+      <w:r>
+        <w:t>Vass, L., &amp; Molnár, M. (1999). Zapatos de caballero hechos a mano. Konemann.</w:t>
       </w:r>
     </w:p>
     <w:p>
@@ -10132,7 +9765,7 @@
           <w:lang w:val="es-CO"/>
         </w:rPr>
       </w:pPr>
-      <w:bookmarkStart w:id="27" w:name="_Toc199510311"/>
+      <w:bookmarkStart w:id="27" w:name="_Toc200494485"/>
       <w:r>
         <w:rPr>
           <w:lang w:val="es-CO"/>
@@ -10245,19 +9878,11 @@
                 <w:lang w:val="es-CO"/>
               </w:rPr>
             </w:pPr>
-            <w:proofErr w:type="spellStart"/>
             <w:r>
               <w:rPr>
                 <w:lang w:val="es-CO"/>
               </w:rPr>
-              <w:t>Milady</w:t>
-            </w:r>
-            <w:proofErr w:type="spellEnd"/>
-            <w:r>
-              <w:rPr>
-                <w:lang w:val="es-CO"/>
-              </w:rPr>
-              <w:t xml:space="preserve"> Tatiana Villamil Castellanos</w:t>
+              <w:t>Milady Tatiana Villamil Castellanos</w:t>
             </w:r>
           </w:p>
         </w:tc>
@@ -10276,13 +9901,13 @@
               <w:rPr>
                 <w:lang w:val="es-CO"/>
               </w:rPr>
-              <w:t>R</w:t>
+              <w:t>Líder</w:t>
             </w:r>
             <w:r>
               <w:rPr>
                 <w:lang w:val="es-CO"/>
               </w:rPr>
-              <w:t>esponsable del ecosistema</w:t>
+              <w:t xml:space="preserve"> del ecosistema</w:t>
             </w:r>
           </w:p>
         </w:tc>
@@ -10322,16 +9947,8 @@
               <w:rPr>
                 <w:lang w:val="es-CO"/>
               </w:rPr>
-              <w:t xml:space="preserve">Olga Constanza Bermúdez </w:t>
-            </w:r>
-            <w:proofErr w:type="spellStart"/>
-            <w:r>
-              <w:rPr>
-                <w:lang w:val="es-CO"/>
-              </w:rPr>
-              <w:t>Jaimes</w:t>
-            </w:r>
-            <w:proofErr w:type="spellEnd"/>
+              <w:t>Olga Constanza Bermúdez Jaimes</w:t>
+            </w:r>
           </w:p>
         </w:tc>
         <w:tc>
@@ -10349,13 +9966,25 @@
               <w:rPr>
                 <w:lang w:val="es-CO"/>
               </w:rPr>
-              <w:t>R</w:t>
+              <w:t>Responsable de línea de producción</w:t>
             </w:r>
             <w:r>
               <w:rPr>
                 <w:lang w:val="es-CO"/>
               </w:rPr>
-              <w:t>esponsable de línea de producción</w:t>
+              <w:t xml:space="preserve"> </w:t>
+            </w:r>
+            <w:r>
+              <w:rPr>
+                <w:lang w:val="es-CO"/>
+              </w:rPr>
+              <w:t>H</w:t>
+            </w:r>
+            <w:r>
+              <w:rPr>
+                <w:lang w:val="es-CO"/>
+              </w:rPr>
+              <w:t>uila</w:t>
             </w:r>
           </w:p>
         </w:tc>
@@ -10622,11 +10251,9 @@
             <w:r>
               <w:t xml:space="preserve">Cielo Damaris Angulo </w:t>
             </w:r>
-            <w:proofErr w:type="spellStart"/>
-            <w:r>
-              <w:t>Rodriguez</w:t>
-            </w:r>
-            <w:proofErr w:type="spellEnd"/>
+            <w:r>
+              <w:t>Rodríguez</w:t>
+            </w:r>
           </w:p>
         </w:tc>
         <w:tc>
@@ -10665,7 +10292,6 @@
               </w:rPr>
               <w:t xml:space="preserve"> </w:t>
             </w:r>
-            <w:proofErr w:type="spellStart"/>
             <w:r>
               <w:rPr>
                 <w:rStyle w:val="Extranjerismo"/>
@@ -10673,7 +10299,6 @@
               </w:rPr>
               <w:t>stack</w:t>
             </w:r>
-            <w:proofErr w:type="spellEnd"/>
           </w:p>
         </w:tc>
         <w:tc>
@@ -11256,8 +10881,8 @@
       </w:pPr>
     </w:p>
     <w:sectPr>
-      <w:headerReference w:type="default" r:id="rId25"/>
-      <w:footerReference w:type="default" r:id="rId26"/>
+      <w:headerReference w:type="default" r:id="rId23"/>
+      <w:footerReference w:type="default" r:id="rId24"/>
       <w:pgSz w:w="12240" w:h="15840"/>
       <w:pgMar w:top="1701" w:right="1134" w:bottom="1134" w:left="1134" w:header="709" w:footer="737" w:gutter="0"/>
       <w:pgNumType w:start="1"/>
@@ -11270,7 +10895,7 @@
 </file>
 
 <file path=word/endnotes.xml><?xml version="1.0" encoding="utf-8"?>
-<w:endnotes xmlns:wpc="http://schemas.microsoft.com/office/word/2010/wordprocessingCanvas" xmlns:cx="http://schemas.microsoft.com/office/drawing/2014/chartex" xmlns:cx1="http://schemas.microsoft.com/office/drawing/2015/9/8/chartex" xmlns:cx2="http://schemas.microsoft.com/office/drawing/2015/10/21/chartex" xmlns:cx3="http://schemas.microsoft.com/office/drawing/2016/5/9/chartex" xmlns:cx4="http://schemas.microsoft.com/office/drawing/2016/5/10/chartex" xmlns:cx5="http://schemas.microsoft.com/office/drawing/2016/5/11/chartex" xmlns:cx6="http://schemas.microsoft.com/office/drawing/2016/5/12/chartex" xmlns:cx7="http://schemas.microsoft.com/office/drawing/2016/5/13/chartex" xmlns:cx8="http://schemas.microsoft.com/office/drawing/2016/5/14/chartex" xmlns:mc="http://schemas.openxmlformats.org/markup-compatibility/2006" xmlns:aink="http://schemas.microsoft.com/office/drawing/2016/ink" xmlns:am3d="http://schemas.microsoft.com/office/drawing/2017/model3d" xmlns:o="urn:schemas-microsoft-com:office:office" xmlns:oel="http://schemas.microsoft.com/office/2019/extlst" xmlns:r="http://schemas.openxmlformats.org/officeDocument/2006/relationships" xmlns:m="http://schemas.openxmlformats.org/officeDocument/2006/math" xmlns:v="urn:schemas-microsoft-com:vml" xmlns:wp14="http://schemas.microsoft.com/office/word/2010/wordprocessingDrawing" xmlns:wp="http://schemas.openxmlformats.org/drawingml/2006/wordprocessingDrawing" xmlns:w10="urn:schemas-microsoft-com:office:word" xmlns:w="http://schemas.openxmlformats.org/wordprocessingml/2006/main" xmlns:w14="http://schemas.microsoft.com/office/word/2010/wordml" xmlns:w15="http://schemas.microsoft.com/office/word/2012/wordml" xmlns:w16cex="http://schemas.microsoft.com/office/word/2018/wordml/cex" xmlns:w16cid="http://schemas.microsoft.com/office/word/2016/wordml/cid" xmlns:w16="http://schemas.microsoft.com/office/word/2018/wordml" xmlns:w16sdtdh="http://schemas.microsoft.com/office/word/2020/wordml/sdtdatahash" xmlns:w16se="http://schemas.microsoft.com/office/word/2015/wordml/symex" xmlns:wpg="http://schemas.microsoft.com/office/word/2010/wordprocessingGroup" xmlns:wpi="http://schemas.microsoft.com/office/word/2010/wordprocessingInk" xmlns:wne="http://schemas.microsoft.com/office/word/2006/wordml" xmlns:wps="http://schemas.microsoft.com/office/word/2010/wordprocessingShape" mc:Ignorable="w14 w15 w16se w16cid w16 w16cex w16sdtdh wp14">
+<w:endnotes xmlns:wpc="http://schemas.microsoft.com/office/word/2010/wordprocessingCanvas" xmlns:cx="http://schemas.microsoft.com/office/drawing/2014/chartex" xmlns:cx1="http://schemas.microsoft.com/office/drawing/2015/9/8/chartex" xmlns:cx2="http://schemas.microsoft.com/office/drawing/2015/10/21/chartex" xmlns:cx3="http://schemas.microsoft.com/office/drawing/2016/5/9/chartex" xmlns:cx4="http://schemas.microsoft.com/office/drawing/2016/5/10/chartex" xmlns:cx5="http://schemas.microsoft.com/office/drawing/2016/5/11/chartex" xmlns:cx6="http://schemas.microsoft.com/office/drawing/2016/5/12/chartex" xmlns:cx7="http://schemas.microsoft.com/office/drawing/2016/5/13/chartex" xmlns:cx8="http://schemas.microsoft.com/office/drawing/2016/5/14/chartex" xmlns:mc="http://schemas.openxmlformats.org/markup-compatibility/2006" xmlns:aink="http://schemas.microsoft.com/office/drawing/2016/ink" xmlns:am3d="http://schemas.microsoft.com/office/drawing/2017/model3d" xmlns:o="urn:schemas-microsoft-com:office:office" xmlns:oel="http://schemas.microsoft.com/office/2019/extlst" xmlns:r="http://schemas.openxmlformats.org/officeDocument/2006/relationships" xmlns:m="http://schemas.openxmlformats.org/officeDocument/2006/math" xmlns:v="urn:schemas-microsoft-com:vml" xmlns:wp14="http://schemas.microsoft.com/office/word/2010/wordprocessingDrawing" xmlns:wp="http://schemas.openxmlformats.org/drawingml/2006/wordprocessingDrawing" xmlns:w10="urn:schemas-microsoft-com:office:word" xmlns:w="http://schemas.openxmlformats.org/wordprocessingml/2006/main" xmlns:w14="http://schemas.microsoft.com/office/word/2010/wordml" xmlns:w15="http://schemas.microsoft.com/office/word/2012/wordml" xmlns:w16cex="http://schemas.microsoft.com/office/word/2018/wordml/cex" xmlns:w16cid="http://schemas.microsoft.com/office/word/2016/wordml/cid" xmlns:w16="http://schemas.microsoft.com/office/word/2018/wordml" xmlns:w16du="http://schemas.microsoft.com/office/word/2023/wordml/word16du" xmlns:w16sdtdh="http://schemas.microsoft.com/office/word/2020/wordml/sdtdatahash" xmlns:w16sdtfl="http://schemas.microsoft.com/office/word/2024/wordml/sdtformatlock" xmlns:w16se="http://schemas.microsoft.com/office/word/2015/wordml/symex" xmlns:wpg="http://schemas.microsoft.com/office/word/2010/wordprocessingGroup" xmlns:wpi="http://schemas.microsoft.com/office/word/2010/wordprocessingInk" xmlns:wne="http://schemas.microsoft.com/office/word/2006/wordml" xmlns:wps="http://schemas.microsoft.com/office/word/2010/wordprocessingShape" mc:Ignorable="w14 w15 w16se w16cid w16 w16cex w16sdtdh w16sdtfl w16du wp14">
   <w:endnote w:type="separator" w:id="-1">
     <w:p>
       <w:pPr>
@@ -11295,7 +10920,7 @@
 </file>
 
 <file path=word/footer1.xml><?xml version="1.0" encoding="utf-8"?>
-<w:ftr xmlns:wpc="http://schemas.microsoft.com/office/word/2010/wordprocessingCanvas" xmlns:cx="http://schemas.microsoft.com/office/drawing/2014/chartex" xmlns:cx1="http://schemas.microsoft.com/office/drawing/2015/9/8/chartex" xmlns:cx2="http://schemas.microsoft.com/office/drawing/2015/10/21/chartex" xmlns:cx3="http://schemas.microsoft.com/office/drawing/2016/5/9/chartex" xmlns:cx4="http://schemas.microsoft.com/office/drawing/2016/5/10/chartex" xmlns:cx5="http://schemas.microsoft.com/office/drawing/2016/5/11/chartex" xmlns:cx6="http://schemas.microsoft.com/office/drawing/2016/5/12/chartex" xmlns:cx7="http://schemas.microsoft.com/office/drawing/2016/5/13/chartex" xmlns:cx8="http://schemas.microsoft.com/office/drawing/2016/5/14/chartex" xmlns:mc="http://schemas.openxmlformats.org/markup-compatibility/2006" xmlns:aink="http://schemas.microsoft.com/office/drawing/2016/ink" xmlns:am3d="http://schemas.microsoft.com/office/drawing/2017/model3d" xmlns:o="urn:schemas-microsoft-com:office:office" xmlns:oel="http://schemas.microsoft.com/office/2019/extlst" xmlns:r="http://schemas.openxmlformats.org/officeDocument/2006/relationships" xmlns:m="http://schemas.openxmlformats.org/officeDocument/2006/math" xmlns:v="urn:schemas-microsoft-com:vml" xmlns:wp14="http://schemas.microsoft.com/office/word/2010/wordprocessingDrawing" xmlns:wp="http://schemas.openxmlformats.org/drawingml/2006/wordprocessingDrawing" xmlns:w10="urn:schemas-microsoft-com:office:word" xmlns:w="http://schemas.openxmlformats.org/wordprocessingml/2006/main" xmlns:w14="http://schemas.microsoft.com/office/word/2010/wordml" xmlns:w15="http://schemas.microsoft.com/office/word/2012/wordml" xmlns:w16cex="http://schemas.microsoft.com/office/word/2018/wordml/cex" xmlns:w16cid="http://schemas.microsoft.com/office/word/2016/wordml/cid" xmlns:w16="http://schemas.microsoft.com/office/word/2018/wordml" xmlns:w16sdtdh="http://schemas.microsoft.com/office/word/2020/wordml/sdtdatahash" xmlns:w16se="http://schemas.microsoft.com/office/word/2015/wordml/symex" xmlns:wpg="http://schemas.microsoft.com/office/word/2010/wordprocessingGroup" xmlns:wpi="http://schemas.microsoft.com/office/word/2010/wordprocessingInk" xmlns:wne="http://schemas.microsoft.com/office/word/2006/wordml" xmlns:wps="http://schemas.microsoft.com/office/word/2010/wordprocessingShape" mc:Ignorable="w14 w15 w16se w16cid w16 w16cex w16sdtdh wp14">
+<w:ftr xmlns:wpc="http://schemas.microsoft.com/office/word/2010/wordprocessingCanvas" xmlns:cx="http://schemas.microsoft.com/office/drawing/2014/chartex" xmlns:cx1="http://schemas.microsoft.com/office/drawing/2015/9/8/chartex" xmlns:cx2="http://schemas.microsoft.com/office/drawing/2015/10/21/chartex" xmlns:cx3="http://schemas.microsoft.com/office/drawing/2016/5/9/chartex" xmlns:cx4="http://schemas.microsoft.com/office/drawing/2016/5/10/chartex" xmlns:cx5="http://schemas.microsoft.com/office/drawing/2016/5/11/chartex" xmlns:cx6="http://schemas.microsoft.com/office/drawing/2016/5/12/chartex" xmlns:cx7="http://schemas.microsoft.com/office/drawing/2016/5/13/chartex" xmlns:cx8="http://schemas.microsoft.com/office/drawing/2016/5/14/chartex" xmlns:mc="http://schemas.openxmlformats.org/markup-compatibility/2006" xmlns:aink="http://schemas.microsoft.com/office/drawing/2016/ink" xmlns:am3d="http://schemas.microsoft.com/office/drawing/2017/model3d" xmlns:o="urn:schemas-microsoft-com:office:office" xmlns:oel="http://schemas.microsoft.com/office/2019/extlst" xmlns:r="http://schemas.openxmlformats.org/officeDocument/2006/relationships" xmlns:m="http://schemas.openxmlformats.org/officeDocument/2006/math" xmlns:v="urn:schemas-microsoft-com:vml" xmlns:wp14="http://schemas.microsoft.com/office/word/2010/wordprocessingDrawing" xmlns:wp="http://schemas.openxmlformats.org/drawingml/2006/wordprocessingDrawing" xmlns:w10="urn:schemas-microsoft-com:office:word" xmlns:w="http://schemas.openxmlformats.org/wordprocessingml/2006/main" xmlns:w14="http://schemas.microsoft.com/office/word/2010/wordml" xmlns:w15="http://schemas.microsoft.com/office/word/2012/wordml" xmlns:w16cex="http://schemas.microsoft.com/office/word/2018/wordml/cex" xmlns:w16cid="http://schemas.microsoft.com/office/word/2016/wordml/cid" xmlns:w16="http://schemas.microsoft.com/office/word/2018/wordml" xmlns:w16du="http://schemas.microsoft.com/office/word/2023/wordml/word16du" xmlns:w16sdtdh="http://schemas.microsoft.com/office/word/2020/wordml/sdtdatahash" xmlns:w16sdtfl="http://schemas.microsoft.com/office/word/2024/wordml/sdtformatlock" xmlns:w16se="http://schemas.microsoft.com/office/word/2015/wordml/symex" xmlns:wpg="http://schemas.microsoft.com/office/word/2010/wordprocessingGroup" xmlns:wpi="http://schemas.microsoft.com/office/word/2010/wordprocessingInk" xmlns:wne="http://schemas.microsoft.com/office/word/2006/wordml" xmlns:wps="http://schemas.microsoft.com/office/word/2010/wordprocessingShape" mc:Ignorable="w14 w15 w16se w16cid w16 w16cex w16sdtdh w16sdtfl w16du wp14">
   <w:sdt>
     <w:sdtPr>
       <w:id w:val="-1465197936"/>
@@ -11340,7 +10965,7 @@
 </file>
 
 <file path=word/footnotes.xml><?xml version="1.0" encoding="utf-8"?>
-<w:footnotes xmlns:wpc="http://schemas.microsoft.com/office/word/2010/wordprocessingCanvas" xmlns:cx="http://schemas.microsoft.com/office/drawing/2014/chartex" xmlns:cx1="http://schemas.microsoft.com/office/drawing/2015/9/8/chartex" xmlns:cx2="http://schemas.microsoft.com/office/drawing/2015/10/21/chartex" xmlns:cx3="http://schemas.microsoft.com/office/drawing/2016/5/9/chartex" xmlns:cx4="http://schemas.microsoft.com/office/drawing/2016/5/10/chartex" xmlns:cx5="http://schemas.microsoft.com/office/drawing/2016/5/11/chartex" xmlns:cx6="http://schemas.microsoft.com/office/drawing/2016/5/12/chartex" xmlns:cx7="http://schemas.microsoft.com/office/drawing/2016/5/13/chartex" xmlns:cx8="http://schemas.microsoft.com/office/drawing/2016/5/14/chartex" xmlns:mc="http://schemas.openxmlformats.org/markup-compatibility/2006" xmlns:aink="http://schemas.microsoft.com/office/drawing/2016/ink" xmlns:am3d="http://schemas.microsoft.com/office/drawing/2017/model3d" xmlns:o="urn:schemas-microsoft-com:office:office" xmlns:oel="http://schemas.microsoft.com/office/2019/extlst" xmlns:r="http://schemas.openxmlformats.org/officeDocument/2006/relationships" xmlns:m="http://schemas.openxmlformats.org/officeDocument/2006/math" xmlns:v="urn:schemas-microsoft-com:vml" xmlns:wp14="http://schemas.microsoft.com/office/word/2010/wordprocessingDrawing" xmlns:wp="http://schemas.openxmlformats.org/drawingml/2006/wordprocessingDrawing" xmlns:w10="urn:schemas-microsoft-com:office:word" xmlns:w="http://schemas.openxmlformats.org/wordprocessingml/2006/main" xmlns:w14="http://schemas.microsoft.com/office/word/2010/wordml" xmlns:w15="http://schemas.microsoft.com/office/word/2012/wordml" xmlns:w16cex="http://schemas.microsoft.com/office/word/2018/wordml/cex" xmlns:w16cid="http://schemas.microsoft.com/office/word/2016/wordml/cid" xmlns:w16="http://schemas.microsoft.com/office/word/2018/wordml" xmlns:w16sdtdh="http://schemas.microsoft.com/office/word/2020/wordml/sdtdatahash" xmlns:w16se="http://schemas.microsoft.com/office/word/2015/wordml/symex" xmlns:wpg="http://schemas.microsoft.com/office/word/2010/wordprocessingGroup" xmlns:wpi="http://schemas.microsoft.com/office/word/2010/wordprocessingInk" xmlns:wne="http://schemas.microsoft.com/office/word/2006/wordml" xmlns:wps="http://schemas.microsoft.com/office/word/2010/wordprocessingShape" mc:Ignorable="w14 w15 w16se w16cid w16 w16cex w16sdtdh wp14">
+<w:footnotes xmlns:wpc="http://schemas.microsoft.com/office/word/2010/wordprocessingCanvas" xmlns:cx="http://schemas.microsoft.com/office/drawing/2014/chartex" xmlns:cx1="http://schemas.microsoft.com/office/drawing/2015/9/8/chartex" xmlns:cx2="http://schemas.microsoft.com/office/drawing/2015/10/21/chartex" xmlns:cx3="http://schemas.microsoft.com/office/drawing/2016/5/9/chartex" xmlns:cx4="http://schemas.microsoft.com/office/drawing/2016/5/10/chartex" xmlns:cx5="http://schemas.microsoft.com/office/drawing/2016/5/11/chartex" xmlns:cx6="http://schemas.microsoft.com/office/drawing/2016/5/12/chartex" xmlns:cx7="http://schemas.microsoft.com/office/drawing/2016/5/13/chartex" xmlns:cx8="http://schemas.microsoft.com/office/drawing/2016/5/14/chartex" xmlns:mc="http://schemas.openxmlformats.org/markup-compatibility/2006" xmlns:aink="http://schemas.microsoft.com/office/drawing/2016/ink" xmlns:am3d="http://schemas.microsoft.com/office/drawing/2017/model3d" xmlns:o="urn:schemas-microsoft-com:office:office" xmlns:oel="http://schemas.microsoft.com/office/2019/extlst" xmlns:r="http://schemas.openxmlformats.org/officeDocument/2006/relationships" xmlns:m="http://schemas.openxmlformats.org/officeDocument/2006/math" xmlns:v="urn:schemas-microsoft-com:vml" xmlns:wp14="http://schemas.microsoft.com/office/word/2010/wordprocessingDrawing" xmlns:wp="http://schemas.openxmlformats.org/drawingml/2006/wordprocessingDrawing" xmlns:w10="urn:schemas-microsoft-com:office:word" xmlns:w="http://schemas.openxmlformats.org/wordprocessingml/2006/main" xmlns:w14="http://schemas.microsoft.com/office/word/2010/wordml" xmlns:w15="http://schemas.microsoft.com/office/word/2012/wordml" xmlns:w16cex="http://schemas.microsoft.com/office/word/2018/wordml/cex" xmlns:w16cid="http://schemas.microsoft.com/office/word/2016/wordml/cid" xmlns:w16="http://schemas.microsoft.com/office/word/2018/wordml" xmlns:w16du="http://schemas.microsoft.com/office/word/2023/wordml/word16du" xmlns:w16sdtdh="http://schemas.microsoft.com/office/word/2020/wordml/sdtdatahash" xmlns:w16sdtfl="http://schemas.microsoft.com/office/word/2024/wordml/sdtformatlock" xmlns:w16se="http://schemas.microsoft.com/office/word/2015/wordml/symex" xmlns:wpg="http://schemas.microsoft.com/office/word/2010/wordprocessingGroup" xmlns:wpi="http://schemas.microsoft.com/office/word/2010/wordprocessingInk" xmlns:wne="http://schemas.microsoft.com/office/word/2006/wordml" xmlns:wps="http://schemas.microsoft.com/office/word/2010/wordprocessingShape" mc:Ignorable="w14 w15 w16se w16cid w16 w16cex w16sdtdh w16sdtfl w16du wp14">
   <w:footnote w:type="separator" w:id="-1">
     <w:p>
       <w:pPr>
@@ -11365,7 +10990,7 @@
 </file>
 
 <file path=word/header1.xml><?xml version="1.0" encoding="utf-8"?>
-<w:hdr xmlns:wpc="http://schemas.microsoft.com/office/word/2010/wordprocessingCanvas" xmlns:cx="http://schemas.microsoft.com/office/drawing/2014/chartex" xmlns:cx1="http://schemas.microsoft.com/office/drawing/2015/9/8/chartex" xmlns:cx2="http://schemas.microsoft.com/office/drawing/2015/10/21/chartex" xmlns:cx3="http://schemas.microsoft.com/office/drawing/2016/5/9/chartex" xmlns:cx4="http://schemas.microsoft.com/office/drawing/2016/5/10/chartex" xmlns:cx5="http://schemas.microsoft.com/office/drawing/2016/5/11/chartex" xmlns:cx6="http://schemas.microsoft.com/office/drawing/2016/5/12/chartex" xmlns:cx7="http://schemas.microsoft.com/office/drawing/2016/5/13/chartex" xmlns:cx8="http://schemas.microsoft.com/office/drawing/2016/5/14/chartex" xmlns:mc="http://schemas.openxmlformats.org/markup-compatibility/2006" xmlns:aink="http://schemas.microsoft.com/office/drawing/2016/ink" xmlns:am3d="http://schemas.microsoft.com/office/drawing/2017/model3d" xmlns:o="urn:schemas-microsoft-com:office:office" xmlns:oel="http://schemas.microsoft.com/office/2019/extlst" xmlns:r="http://schemas.openxmlformats.org/officeDocument/2006/relationships" xmlns:m="http://schemas.openxmlformats.org/officeDocument/2006/math" xmlns:v="urn:schemas-microsoft-com:vml" xmlns:wp14="http://schemas.microsoft.com/office/word/2010/wordprocessingDrawing" xmlns:wp="http://schemas.openxmlformats.org/drawingml/2006/wordprocessingDrawing" xmlns:w10="urn:schemas-microsoft-com:office:word" xmlns:w="http://schemas.openxmlformats.org/wordprocessingml/2006/main" xmlns:w14="http://schemas.microsoft.com/office/word/2010/wordml" xmlns:w15="http://schemas.microsoft.com/office/word/2012/wordml" xmlns:w16cex="http://schemas.microsoft.com/office/word/2018/wordml/cex" xmlns:w16cid="http://schemas.microsoft.com/office/word/2016/wordml/cid" xmlns:w16="http://schemas.microsoft.com/office/word/2018/wordml" xmlns:w16sdtdh="http://schemas.microsoft.com/office/word/2020/wordml/sdtdatahash" xmlns:w16se="http://schemas.microsoft.com/office/word/2015/wordml/symex" xmlns:wpg="http://schemas.microsoft.com/office/word/2010/wordprocessingGroup" xmlns:wpi="http://schemas.microsoft.com/office/word/2010/wordprocessingInk" xmlns:wne="http://schemas.microsoft.com/office/word/2006/wordml" xmlns:wps="http://schemas.microsoft.com/office/word/2010/wordprocessingShape" mc:Ignorable="w14 w15 w16se w16cid w16 w16cex w16sdtdh wp14">
+<w:hdr xmlns:wpc="http://schemas.microsoft.com/office/word/2010/wordprocessingCanvas" xmlns:cx="http://schemas.microsoft.com/office/drawing/2014/chartex" xmlns:cx1="http://schemas.microsoft.com/office/drawing/2015/9/8/chartex" xmlns:cx2="http://schemas.microsoft.com/office/drawing/2015/10/21/chartex" xmlns:cx3="http://schemas.microsoft.com/office/drawing/2016/5/9/chartex" xmlns:cx4="http://schemas.microsoft.com/office/drawing/2016/5/10/chartex" xmlns:cx5="http://schemas.microsoft.com/office/drawing/2016/5/11/chartex" xmlns:cx6="http://schemas.microsoft.com/office/drawing/2016/5/12/chartex" xmlns:cx7="http://schemas.microsoft.com/office/drawing/2016/5/13/chartex" xmlns:cx8="http://schemas.microsoft.com/office/drawing/2016/5/14/chartex" xmlns:mc="http://schemas.openxmlformats.org/markup-compatibility/2006" xmlns:aink="http://schemas.microsoft.com/office/drawing/2016/ink" xmlns:am3d="http://schemas.microsoft.com/office/drawing/2017/model3d" xmlns:o="urn:schemas-microsoft-com:office:office" xmlns:oel="http://schemas.microsoft.com/office/2019/extlst" xmlns:r="http://schemas.openxmlformats.org/officeDocument/2006/relationships" xmlns:m="http://schemas.openxmlformats.org/officeDocument/2006/math" xmlns:v="urn:schemas-microsoft-com:vml" xmlns:wp14="http://schemas.microsoft.com/office/word/2010/wordprocessingDrawing" xmlns:wp="http://schemas.openxmlformats.org/drawingml/2006/wordprocessingDrawing" xmlns:w10="urn:schemas-microsoft-com:office:word" xmlns:w="http://schemas.openxmlformats.org/wordprocessingml/2006/main" xmlns:w14="http://schemas.microsoft.com/office/word/2010/wordml" xmlns:w15="http://schemas.microsoft.com/office/word/2012/wordml" xmlns:w16cex="http://schemas.microsoft.com/office/word/2018/wordml/cex" xmlns:w16cid="http://schemas.microsoft.com/office/word/2016/wordml/cid" xmlns:w16="http://schemas.microsoft.com/office/word/2018/wordml" xmlns:w16du="http://schemas.microsoft.com/office/word/2023/wordml/word16du" xmlns:w16sdtdh="http://schemas.microsoft.com/office/word/2020/wordml/sdtdatahash" xmlns:w16sdtfl="http://schemas.microsoft.com/office/word/2024/wordml/sdtformatlock" xmlns:w16se="http://schemas.microsoft.com/office/word/2015/wordml/symex" xmlns:wpg="http://schemas.microsoft.com/office/word/2010/wordprocessingGroup" xmlns:wpi="http://schemas.microsoft.com/office/word/2010/wordprocessingInk" xmlns:wne="http://schemas.microsoft.com/office/word/2006/wordml" xmlns:wps="http://schemas.microsoft.com/office/word/2010/wordprocessingShape" mc:Ignorable="w14 w15 w16se w16cid w16 w16cex w16sdtdh w16sdtfl w16du wp14">
   <w:p>
     <w:pPr>
       <w:pStyle w:val="Encabezado"/>
@@ -11451,7 +11076,7 @@
 </file>
 
 <file path=word/numbering.xml><?xml version="1.0" encoding="utf-8"?>
-<w:numbering xmlns:wpc="http://schemas.microsoft.com/office/word/2010/wordprocessingCanvas" xmlns:cx="http://schemas.microsoft.com/office/drawing/2014/chartex" xmlns:cx1="http://schemas.microsoft.com/office/drawing/2015/9/8/chartex" xmlns:cx2="http://schemas.microsoft.com/office/drawing/2015/10/21/chartex" xmlns:cx3="http://schemas.microsoft.com/office/drawing/2016/5/9/chartex" xmlns:cx4="http://schemas.microsoft.com/office/drawing/2016/5/10/chartex" xmlns:cx5="http://schemas.microsoft.com/office/drawing/2016/5/11/chartex" xmlns:cx6="http://schemas.microsoft.com/office/drawing/2016/5/12/chartex" xmlns:cx7="http://schemas.microsoft.com/office/drawing/2016/5/13/chartex" xmlns:cx8="http://schemas.microsoft.com/office/drawing/2016/5/14/chartex" xmlns:mc="http://schemas.openxmlformats.org/markup-compatibility/2006" xmlns:aink="http://schemas.microsoft.com/office/drawing/2016/ink" xmlns:am3d="http://schemas.microsoft.com/office/drawing/2017/model3d" xmlns:o="urn:schemas-microsoft-com:office:office" xmlns:oel="http://schemas.microsoft.com/office/2019/extlst" xmlns:r="http://schemas.openxmlformats.org/officeDocument/2006/relationships" xmlns:m="http://schemas.openxmlformats.org/officeDocument/2006/math" xmlns:v="urn:schemas-microsoft-com:vml" xmlns:wp14="http://schemas.microsoft.com/office/word/2010/wordprocessingDrawing" xmlns:wp="http://schemas.openxmlformats.org/drawingml/2006/wordprocessingDrawing" xmlns:w10="urn:schemas-microsoft-com:office:word" xmlns:w="http://schemas.openxmlformats.org/wordprocessingml/2006/main" xmlns:w14="http://schemas.microsoft.com/office/word/2010/wordml" xmlns:w15="http://schemas.microsoft.com/office/word/2012/wordml" xmlns:w16cex="http://schemas.microsoft.com/office/word/2018/wordml/cex" xmlns:w16cid="http://schemas.microsoft.com/office/word/2016/wordml/cid" xmlns:w16="http://schemas.microsoft.com/office/word/2018/wordml" xmlns:w16sdtdh="http://schemas.microsoft.com/office/word/2020/wordml/sdtdatahash" xmlns:w16se="http://schemas.microsoft.com/office/word/2015/wordml/symex" xmlns:wpg="http://schemas.microsoft.com/office/word/2010/wordprocessingGroup" xmlns:wpi="http://schemas.microsoft.com/office/word/2010/wordprocessingInk" xmlns:wne="http://schemas.microsoft.com/office/word/2006/wordml" xmlns:wps="http://schemas.microsoft.com/office/word/2010/wordprocessingShape" mc:Ignorable="w14 w15 w16se w16cid w16 w16cex w16sdtdh wp14">
+<w:numbering xmlns:wpc="http://schemas.microsoft.com/office/word/2010/wordprocessingCanvas" xmlns:cx="http://schemas.microsoft.com/office/drawing/2014/chartex" xmlns:cx1="http://schemas.microsoft.com/office/drawing/2015/9/8/chartex" xmlns:cx2="http://schemas.microsoft.com/office/drawing/2015/10/21/chartex" xmlns:cx3="http://schemas.microsoft.com/office/drawing/2016/5/9/chartex" xmlns:cx4="http://schemas.microsoft.com/office/drawing/2016/5/10/chartex" xmlns:cx5="http://schemas.microsoft.com/office/drawing/2016/5/11/chartex" xmlns:cx6="http://schemas.microsoft.com/office/drawing/2016/5/12/chartex" xmlns:cx7="http://schemas.microsoft.com/office/drawing/2016/5/13/chartex" xmlns:cx8="http://schemas.microsoft.com/office/drawing/2016/5/14/chartex" xmlns:mc="http://schemas.openxmlformats.org/markup-compatibility/2006" xmlns:aink="http://schemas.microsoft.com/office/drawing/2016/ink" xmlns:am3d="http://schemas.microsoft.com/office/drawing/2017/model3d" xmlns:o="urn:schemas-microsoft-com:office:office" xmlns:oel="http://schemas.microsoft.com/office/2019/extlst" xmlns:r="http://schemas.openxmlformats.org/officeDocument/2006/relationships" xmlns:m="http://schemas.openxmlformats.org/officeDocument/2006/math" xmlns:v="urn:schemas-microsoft-com:vml" xmlns:wp14="http://schemas.microsoft.com/office/word/2010/wordprocessingDrawing" xmlns:wp="http://schemas.openxmlformats.org/drawingml/2006/wordprocessingDrawing" xmlns:w10="urn:schemas-microsoft-com:office:word" xmlns:w="http://schemas.openxmlformats.org/wordprocessingml/2006/main" xmlns:w14="http://schemas.microsoft.com/office/word/2010/wordml" xmlns:w15="http://schemas.microsoft.com/office/word/2012/wordml" xmlns:w16cex="http://schemas.microsoft.com/office/word/2018/wordml/cex" xmlns:w16cid="http://schemas.microsoft.com/office/word/2016/wordml/cid" xmlns:w16="http://schemas.microsoft.com/office/word/2018/wordml" xmlns:w16du="http://schemas.microsoft.com/office/word/2023/wordml/word16du" xmlns:w16sdtdh="http://schemas.microsoft.com/office/word/2020/wordml/sdtdatahash" xmlns:w16sdtfl="http://schemas.microsoft.com/office/word/2024/wordml/sdtformatlock" xmlns:w16se="http://schemas.microsoft.com/office/word/2015/wordml/symex" xmlns:wpg="http://schemas.microsoft.com/office/word/2010/wordprocessingGroup" xmlns:wpi="http://schemas.microsoft.com/office/word/2010/wordprocessingInk" xmlns:wne="http://schemas.microsoft.com/office/word/2006/wordml" xmlns:wps="http://schemas.microsoft.com/office/word/2010/wordprocessingShape" mc:Ignorable="w14 w15 w16se w16cid w16 w16cex w16sdtdh w16sdtfl w16du wp14">
   <w:abstractNum w:abstractNumId="0" w15:restartNumberingAfterBreak="0">
     <w:nsid w:val="FFFFFF89"/>
     <w:multiLevelType w:val="singleLevel"/>
@@ -16081,7 +15706,7 @@
 </file>
 
 <file path=word/styles.xml><?xml version="1.0" encoding="utf-8"?>
-<w:styles xmlns:mc="http://schemas.openxmlformats.org/markup-compatibility/2006" xmlns:r="http://schemas.openxmlformats.org/officeDocument/2006/relationships" xmlns:w="http://schemas.openxmlformats.org/wordprocessingml/2006/main" xmlns:w14="http://schemas.microsoft.com/office/word/2010/wordml" xmlns:w15="http://schemas.microsoft.com/office/word/2012/wordml" xmlns:w16cex="http://schemas.microsoft.com/office/word/2018/wordml/cex" xmlns:w16cid="http://schemas.microsoft.com/office/word/2016/wordml/cid" xmlns:w16="http://schemas.microsoft.com/office/word/2018/wordml" xmlns:w16sdtdh="http://schemas.microsoft.com/office/word/2020/wordml/sdtdatahash" xmlns:w16se="http://schemas.microsoft.com/office/word/2015/wordml/symex" mc:Ignorable="w14 w15 w16se w16cid w16 w16cex w16sdtdh">
+<w:styles xmlns:mc="http://schemas.openxmlformats.org/markup-compatibility/2006" xmlns:r="http://schemas.openxmlformats.org/officeDocument/2006/relationships" xmlns:w="http://schemas.openxmlformats.org/wordprocessingml/2006/main" xmlns:w14="http://schemas.microsoft.com/office/word/2010/wordml" xmlns:w15="http://schemas.microsoft.com/office/word/2012/wordml" xmlns:w16cex="http://schemas.microsoft.com/office/word/2018/wordml/cex" xmlns:w16cid="http://schemas.microsoft.com/office/word/2016/wordml/cid" xmlns:w16="http://schemas.microsoft.com/office/word/2018/wordml" xmlns:w16du="http://schemas.microsoft.com/office/word/2023/wordml/word16du" xmlns:w16sdtdh="http://schemas.microsoft.com/office/word/2020/wordml/sdtdatahash" xmlns:w16sdtfl="http://schemas.microsoft.com/office/word/2024/wordml/sdtformatlock" xmlns:w16se="http://schemas.microsoft.com/office/word/2015/wordml/symex" mc:Ignorable="w14 w15 w16se w16cid w16 w16cex w16sdtdh w16sdtfl w16du">
   <w:docDefaults>
     <w:rPrDefault>
       <w:rPr>
@@ -16643,7 +16268,6 @@
   <w:style w:type="character" w:default="1" w:styleId="Fuentedeprrafopredeter">
     <w:name w:val="Default Paragraph Font"/>
     <w:uiPriority w:val="1"/>
-    <w:semiHidden/>
     <w:unhideWhenUsed/>
   </w:style>
   <w:style w:type="table" w:default="1" w:styleId="Tablanormal">
@@ -17812,6 +17436,30 @@
 </file>
 
 <file path=customXml/item1.xml><?xml version="1.0" encoding="utf-8"?>
+<b:Sources xmlns:b="http://schemas.openxmlformats.org/officeDocument/2006/bibliography" xmlns="http://schemas.openxmlformats.org/officeDocument/2006/bibliography" SelectedStyle="\APASixthEditionOfficeOnline.xsl" StyleName="APA" Version="6"/>
+</file>
+
+<file path=customXml/item2.xml><?xml version="1.0" encoding="utf-8"?>
+<?mso-contentType ?>
+<FormTemplates xmlns="http://schemas.microsoft.com/sharepoint/v3/contenttype/forms">
+  <Display>DocumentLibraryForm</Display>
+  <Edit>DocumentLibraryForm</Edit>
+  <New>DocumentLibraryForm</New>
+</FormTemplates>
+</file>
+
+<file path=customXml/item3.xml><?xml version="1.0" encoding="utf-8"?>
+<p:properties xmlns:p="http://schemas.microsoft.com/office/2006/metadata/properties" xmlns:xsi="http://www.w3.org/2001/XMLSchema-instance" xmlns:pc="http://schemas.microsoft.com/office/infopath/2007/PartnerControls">
+  <documentManagement>
+    <TaxCatchAll xmlns="cb45339b-ced9-4d0d-8f64-77573914d53b" xsi:nil="true"/>
+    <lcf76f155ced4ddcb4097134ff3c332f xmlns="43a3ca16-9c26-4813-b83f-4aec9927b43f">
+      <Terms xmlns="http://schemas.microsoft.com/office/infopath/2007/PartnerControls"/>
+    </lcf76f155ced4ddcb4097134ff3c332f>
+  </documentManagement>
+</p:properties>
+</file>
+
+<file path=customXml/item4.xml><?xml version="1.0" encoding="utf-8"?>
 <ct:contentTypeSchema xmlns:ct="http://schemas.microsoft.com/office/2006/metadata/contentType" xmlns:ma="http://schemas.microsoft.com/office/2006/metadata/properties/metaAttributes" ct:_="" ma:_="" ma:contentTypeName="Documento" ma:contentTypeID="0x01010049282E1EDBE9234EA9E6D38F720E265F" ma:contentTypeVersion="15" ma:contentTypeDescription="Crear nuevo documento." ma:contentTypeScope="" ma:versionID="b31c7aa9eaf043a08b87120b3c4916e3">
   <xsd:schema xmlns:xsd="http://www.w3.org/2001/XMLSchema" xmlns:xs="http://www.w3.org/2001/XMLSchema" xmlns:p="http://schemas.microsoft.com/office/2006/metadata/properties" xmlns:ns2="cb45339b-ced9-4d0d-8f64-77573914d53b" xmlns:ns3="43a3ca16-9c26-4813-b83f-4aec9927b43f" targetNamespace="http://schemas.microsoft.com/office/2006/metadata/properties" ma:root="true" ma:fieldsID="3533d065b04d75c457075bc55f1f5315" ns2:_="" ns3:_="">
     <xsd:import namespace="cb45339b-ced9-4d0d-8f64-77573914d53b"/>
@@ -18046,31 +17694,34 @@
 </ct:contentTypeSchema>
 </file>
 
-<file path=customXml/item2.xml><?xml version="1.0" encoding="utf-8"?>
-<b:Sources xmlns:b="http://schemas.openxmlformats.org/officeDocument/2006/bibliography" xmlns="http://schemas.openxmlformats.org/officeDocument/2006/bibliography" SelectedStyle="\APASixthEditionOfficeOnline.xsl" StyleName="APA" Version="6"/>
+<file path=customXml/itemProps1.xml><?xml version="1.0" encoding="utf-8"?>
+<ds:datastoreItem xmlns:ds="http://schemas.openxmlformats.org/officeDocument/2006/customXml" ds:itemID="{EAE431FD-7059-4C09-804B-C9D69EB7B213}">
+  <ds:schemaRefs>
+    <ds:schemaRef ds:uri="http://schemas.openxmlformats.org/officeDocument/2006/bibliography"/>
+  </ds:schemaRefs>
+</ds:datastoreItem>
 </file>
 
-<file path=customXml/item3.xml><?xml version="1.0" encoding="utf-8"?>
-<?mso-contentType ?>
-<FormTemplates xmlns="http://schemas.microsoft.com/sharepoint/v3/contenttype/forms">
-  <Display>DocumentLibraryForm</Display>
-  <Edit>DocumentLibraryForm</Edit>
-  <New>DocumentLibraryForm</New>
-</FormTemplates>
+<file path=customXml/itemProps2.xml><?xml version="1.0" encoding="utf-8"?>
+<ds:datastoreItem xmlns:ds="http://schemas.openxmlformats.org/officeDocument/2006/customXml" ds:itemID="{10663269-2064-4804-8290-36D4A57F5557}">
+  <ds:schemaRefs>
+    <ds:schemaRef ds:uri="http://schemas.microsoft.com/sharepoint/v3/contenttype/forms"/>
+  </ds:schemaRefs>
+</ds:datastoreItem>
 </file>
 
-<file path=customXml/item4.xml><?xml version="1.0" encoding="utf-8"?>
-<p:properties xmlns:p="http://schemas.microsoft.com/office/2006/metadata/properties" xmlns:xsi="http://www.w3.org/2001/XMLSchema-instance" xmlns:pc="http://schemas.microsoft.com/office/infopath/2007/PartnerControls">
-  <documentManagement>
-    <TaxCatchAll xmlns="cb45339b-ced9-4d0d-8f64-77573914d53b" xsi:nil="true"/>
-    <lcf76f155ced4ddcb4097134ff3c332f xmlns="43a3ca16-9c26-4813-b83f-4aec9927b43f">
-      <Terms xmlns="http://schemas.microsoft.com/office/infopath/2007/PartnerControls"/>
-    </lcf76f155ced4ddcb4097134ff3c332f>
-  </documentManagement>
-</p:properties>
+<file path=customXml/itemProps3.xml><?xml version="1.0" encoding="utf-8"?>
+<ds:datastoreItem xmlns:ds="http://schemas.openxmlformats.org/officeDocument/2006/customXml" ds:itemID="{1279454D-02BE-4A9C-A117-DCD1573E2608}">
+  <ds:schemaRefs>
+    <ds:schemaRef ds:uri="http://schemas.microsoft.com/office/2006/metadata/properties"/>
+    <ds:schemaRef ds:uri="http://schemas.microsoft.com/office/infopath/2007/PartnerControls"/>
+    <ds:schemaRef ds:uri="cb45339b-ced9-4d0d-8f64-77573914d53b"/>
+    <ds:schemaRef ds:uri="43a3ca16-9c26-4813-b83f-4aec9927b43f"/>
+  </ds:schemaRefs>
+</ds:datastoreItem>
 </file>
 
-<file path=customXml/itemProps1.xml><?xml version="1.0" encoding="utf-8"?>
+<file path=customXml/itemProps4.xml><?xml version="1.0" encoding="utf-8"?>
 <ds:datastoreItem xmlns:ds="http://schemas.openxmlformats.org/officeDocument/2006/customXml" ds:itemID="{ABC43734-40DA-4258-8AC6-EC91AAFFC9CD}">
   <ds:schemaRefs>
     <ds:schemaRef ds:uri="http://schemas.microsoft.com/office/2006/metadata/contentType"/>
@@ -18087,31 +17738,4 @@
     <ds:schemaRef ds:uri="http://schemas.microsoft.com/internal/obd"/>
   </ds:schemaRefs>
 </ds:datastoreItem>
-</file>
-
-<file path=customXml/itemProps2.xml><?xml version="1.0" encoding="utf-8"?>
-<ds:datastoreItem xmlns:ds="http://schemas.openxmlformats.org/officeDocument/2006/customXml" ds:itemID="{EAE431FD-7059-4C09-804B-C9D69EB7B213}">
-  <ds:schemaRefs>
-    <ds:schemaRef ds:uri="http://schemas.openxmlformats.org/officeDocument/2006/bibliography"/>
-  </ds:schemaRefs>
-</ds:datastoreItem>
-</file>
-
-<file path=customXml/itemProps3.xml><?xml version="1.0" encoding="utf-8"?>
-<ds:datastoreItem xmlns:ds="http://schemas.openxmlformats.org/officeDocument/2006/customXml" ds:itemID="{10663269-2064-4804-8290-36D4A57F5557}">
-  <ds:schemaRefs>
-    <ds:schemaRef ds:uri="http://schemas.microsoft.com/sharepoint/v3/contenttype/forms"/>
-  </ds:schemaRefs>
-</ds:datastoreItem>
-</file>
-
-<file path=customXml/itemProps4.xml><?xml version="1.0" encoding="utf-8"?>
-<ds:datastoreItem xmlns:ds="http://schemas.openxmlformats.org/officeDocument/2006/customXml" ds:itemID="{1279454D-02BE-4A9C-A117-DCD1573E2608}">
-  <ds:schemaRefs>
-    <ds:schemaRef ds:uri="http://schemas.microsoft.com/office/2006/metadata/properties"/>
-    <ds:schemaRef ds:uri="http://schemas.microsoft.com/office/infopath/2007/PartnerControls"/>
-    <ds:schemaRef ds:uri="cb45339b-ced9-4d0d-8f64-77573914d53b"/>
-    <ds:schemaRef ds:uri="43a3ca16-9c26-4813-b83f-4aec9927b43f"/>
-  </ds:schemaRefs>
-</ds:datastoreItem>
 </file>
</xml_diff>